<commit_message>
I've typed up to 2.2 in the Checkpoint 1 document.
</commit_message>
<xml_diff>
--- a/Pipes/Checklpoint1.docx
+++ b/Pipes/Checklpoint1.docx
@@ -219,15 +219,7 @@
         </w:numPr>
       </w:pPr>
       <w:r>
-        <w:t xml:space="preserve">Give yourself a 1 to </w:t>
-      </w:r>
-      <w:proofErr w:type="gramStart"/>
-      <w:r>
-        <w:t>5 star</w:t>
-      </w:r>
-      <w:proofErr w:type="gramEnd"/>
-      <w:r>
-        <w:t xml:space="preserve"> rating</w:t>
+        <w:t>Give yourself a 1 to 5 star rating</w:t>
       </w:r>
       <w:r>
         <w:br/>
@@ -904,8 +896,6 @@
       <w:pPr>
         <w:pStyle w:val="Body"/>
       </w:pPr>
-      <w:bookmarkStart w:id="0" w:name="_GoBack"/>
-      <w:bookmarkEnd w:id="0"/>
     </w:p>
     <w:p>
       <w:pPr>
@@ -931,6 +921,635 @@
           <w:szCs w:val="20"/>
         </w:rPr>
         <w:t xml:space="preserve"> demonstrate the ability to use Boolean operators (e.g., AND, OR, NOT), comparison operators (i.e., equal to, not equal to, greater than, less than, greater than or equal to, less than or equal to), arithmetic operators (e.g., addition, subtraction, multiplication, division, exponentiation, parentheses), and order of operations correctly in computer programs;</w:t>
+      </w:r>
+    </w:p>
+    <w:p>
+      <w:pPr>
+        <w:pStyle w:val="Body"/>
+        <w:rPr>
+          <w:sz w:val="20"/>
+          <w:szCs w:val="20"/>
+        </w:rPr>
+      </w:pPr>
+    </w:p>
+    <w:tbl>
+      <w:tblPr>
+        <w:tblW w:w="12955" w:type="dxa"/>
+        <w:tblInd w:w="108" w:type="dxa"/>
+        <w:tblBorders>
+          <w:top w:val="single" w:sz="2" w:space="0" w:color="000000"/>
+          <w:left w:val="single" w:sz="2" w:space="0" w:color="000000"/>
+          <w:bottom w:val="single" w:sz="2" w:space="0" w:color="000000"/>
+          <w:right w:val="single" w:sz="2" w:space="0" w:color="000000"/>
+          <w:insideH w:val="single" w:sz="2" w:space="0" w:color="000000"/>
+          <w:insideV w:val="single" w:sz="2" w:space="0" w:color="000000"/>
+        </w:tblBorders>
+        <w:shd w:val="clear" w:color="auto" w:fill="BDC0BF"/>
+        <w:tblLayout w:type="fixed"/>
+        <w:tblLook w:val="04A0" w:firstRow="1" w:lastRow="0" w:firstColumn="1" w:lastColumn="0" w:noHBand="0" w:noVBand="1"/>
+      </w:tblPr>
+      <w:tblGrid>
+        <w:gridCol w:w="12955"/>
+      </w:tblGrid>
+      <w:tr>
+        <w:trPr>
+          <w:trHeight w:val="279"/>
+          <w:tblHeader/>
+        </w:trPr>
+        <w:tc>
+          <w:tcPr>
+            <w:tcW w:w="12955" w:type="dxa"/>
+            <w:tcBorders>
+              <w:top w:val="single" w:sz="2" w:space="0" w:color="000000"/>
+              <w:left w:val="single" w:sz="2" w:space="0" w:color="000000"/>
+              <w:bottom w:val="single" w:sz="4" w:space="0" w:color="000000"/>
+              <w:right w:val="single" w:sz="2" w:space="0" w:color="000000"/>
+            </w:tcBorders>
+            <w:shd w:val="clear" w:color="auto" w:fill="BDC0BF"/>
+            <w:tcMar>
+              <w:top w:w="80" w:type="dxa"/>
+              <w:left w:w="80" w:type="dxa"/>
+              <w:bottom w:w="80" w:type="dxa"/>
+              <w:right w:w="80" w:type="dxa"/>
+            </w:tcMar>
+          </w:tcPr>
+          <w:p>
+            <w:pPr>
+              <w:pStyle w:val="TableStyle1"/>
+            </w:pPr>
+            <w:r>
+              <w:t>Evidence:</w:t>
+            </w:r>
+            <w:r>
+              <w:rPr>
+                <w:b w:val="0"/>
+                <w:bCs w:val="0"/>
+              </w:rPr>
+              <w:t xml:space="preserve"> provide link(s) where possible, optionally provide brief explanatory text, add rows as needed</w:t>
+            </w:r>
+          </w:p>
+        </w:tc>
+      </w:tr>
+      <w:tr>
+        <w:tblPrEx>
+          <w:shd w:val="clear" w:color="auto" w:fill="auto"/>
+        </w:tblPrEx>
+        <w:trPr>
+          <w:trHeight w:val="279"/>
+        </w:trPr>
+        <w:tc>
+          <w:tcPr>
+            <w:tcW w:w="12955" w:type="dxa"/>
+            <w:tcBorders>
+              <w:top w:val="single" w:sz="4" w:space="0" w:color="000000"/>
+              <w:left w:val="single" w:sz="2" w:space="0" w:color="000000"/>
+              <w:bottom w:val="single" w:sz="2" w:space="0" w:color="000000"/>
+              <w:right w:val="single" w:sz="2" w:space="0" w:color="000000"/>
+            </w:tcBorders>
+            <w:shd w:val="clear" w:color="auto" w:fill="auto"/>
+            <w:tcMar>
+              <w:top w:w="80" w:type="dxa"/>
+              <w:left w:w="80" w:type="dxa"/>
+              <w:bottom w:w="80" w:type="dxa"/>
+              <w:right w:w="80" w:type="dxa"/>
+            </w:tcMar>
+          </w:tcPr>
+          <w:p>
+            <w:hyperlink r:id="rId9" w:history="1">
+              <w:r>
+                <w:rPr>
+                  <w:rStyle w:val="Hyperlink"/>
+                </w:rPr>
+                <w:t>https://github.com/RSGC-Sheeres-A/Pipes-Game/blob/e78431004352397f949f21b77b56202bb9aeb55b/Pipes/LevelSelect.swift#L71-L75</w:t>
+              </w:r>
+            </w:hyperlink>
+            <w:r>
+              <w:t xml:space="preserve"> </w:t>
+            </w:r>
+          </w:p>
+          <w:p>
+            <w:r>
+              <w:t xml:space="preserve">This is evidence of </w:t>
+            </w:r>
+            <w:r>
+              <w:t>how I was able to use arithmetic operators by using a “+”. Also, it is an example of how I used a comparison operator</w:t>
+            </w:r>
+            <w:r>
+              <w:t>; “=</w:t>
+            </w:r>
+            <w:r>
+              <w:t>=</w:t>
+            </w:r>
+            <w:r>
+              <w:t xml:space="preserve">”. </w:t>
+            </w:r>
+          </w:p>
+        </w:tc>
+      </w:tr>
+      <w:tr>
+        <w:tblPrEx>
+          <w:shd w:val="clear" w:color="auto" w:fill="auto"/>
+        </w:tblPrEx>
+        <w:trPr>
+          <w:trHeight w:val="279"/>
+        </w:trPr>
+        <w:tc>
+          <w:tcPr>
+            <w:tcW w:w="12955" w:type="dxa"/>
+            <w:tcBorders>
+              <w:top w:val="single" w:sz="2" w:space="0" w:color="000000"/>
+              <w:left w:val="single" w:sz="2" w:space="0" w:color="000000"/>
+              <w:bottom w:val="single" w:sz="2" w:space="0" w:color="000000"/>
+              <w:right w:val="single" w:sz="2" w:space="0" w:color="000000"/>
+            </w:tcBorders>
+            <w:shd w:val="clear" w:color="auto" w:fill="EEEEEE"/>
+            <w:tcMar>
+              <w:top w:w="80" w:type="dxa"/>
+              <w:left w:w="80" w:type="dxa"/>
+              <w:bottom w:w="80" w:type="dxa"/>
+              <w:right w:w="80" w:type="dxa"/>
+            </w:tcMar>
+          </w:tcPr>
+          <w:p>
+            <w:hyperlink r:id="rId10" w:history="1">
+              <w:r>
+                <w:rPr>
+                  <w:rStyle w:val="Hyperlink"/>
+                </w:rPr>
+                <w:t>https://github.com/RSGC-Sheeres-A/Pipes-Game/blob/5cceb9b3677703ab4a44517a5194323b0f543e81/Pipes/TitlePage.swift#L51-L62</w:t>
+              </w:r>
+            </w:hyperlink>
+            <w:r>
+              <w:t xml:space="preserve"> </w:t>
+            </w:r>
+          </w:p>
+          <w:p>
+            <w:r>
+              <w:t xml:space="preserve">This is an example of how I was able to use an AND Boolean operator. There are three separate instance of the AND Boolean operator in this link. </w:t>
+            </w:r>
+          </w:p>
+        </w:tc>
+      </w:tr>
+    </w:tbl>
+    <w:p>
+      <w:pPr>
+        <w:pStyle w:val="Body"/>
+        <w:rPr>
+          <w:sz w:val="20"/>
+          <w:szCs w:val="20"/>
+        </w:rPr>
+      </w:pPr>
+    </w:p>
+    <w:p>
+      <w:pPr>
+        <w:pStyle w:val="Body"/>
+        <w:rPr>
+          <w:sz w:val="20"/>
+          <w:szCs w:val="20"/>
+        </w:rPr>
+      </w:pPr>
+    </w:p>
+    <w:p>
+      <w:pPr>
+        <w:pStyle w:val="Body"/>
+        <w:rPr>
+          <w:b/>
+          <w:bCs/>
+          <w:sz w:val="20"/>
+          <w:szCs w:val="20"/>
+        </w:rPr>
+      </w:pPr>
+      <w:r>
+        <w:rPr>
+          <w:b/>
+          <w:bCs/>
+          <w:sz w:val="20"/>
+          <w:szCs w:val="20"/>
+        </w:rPr>
+        <w:t>Overall rating on this standard</w:t>
+      </w:r>
+      <w:r>
+        <w:rPr>
+          <w:sz w:val="20"/>
+          <w:szCs w:val="20"/>
+        </w:rPr>
+        <w:t xml:space="preserve">: </w:t>
+      </w:r>
+      <w:r>
+        <w:rPr>
+          <w:rFonts w:ascii="Arial Unicode MS" w:hAnsi="Arial Unicode MS"/>
+          <w:sz w:val="20"/>
+          <w:szCs w:val="20"/>
+        </w:rPr>
+        <w:t>✩</w:t>
+      </w:r>
+      <w:r>
+        <w:rPr>
+          <w:sz w:val="20"/>
+          <w:szCs w:val="20"/>
+        </w:rPr>
+        <w:t xml:space="preserve"> </w:t>
+      </w:r>
+      <w:r>
+        <w:rPr>
+          <w:rFonts w:ascii="Arial Unicode MS" w:hAnsi="Arial Unicode MS"/>
+          <w:sz w:val="20"/>
+          <w:szCs w:val="20"/>
+        </w:rPr>
+        <w:t>✩</w:t>
+      </w:r>
+      <w:r>
+        <w:rPr>
+          <w:sz w:val="20"/>
+          <w:szCs w:val="20"/>
+        </w:rPr>
+        <w:t xml:space="preserve"> </w:t>
+      </w:r>
+      <w:r>
+        <w:rPr>
+          <w:rFonts w:ascii="Arial Unicode MS" w:hAnsi="Arial Unicode MS"/>
+          <w:sz w:val="20"/>
+          <w:szCs w:val="20"/>
+        </w:rPr>
+        <w:t>✩</w:t>
+      </w:r>
+      <w:r>
+        <w:rPr>
+          <w:sz w:val="20"/>
+          <w:szCs w:val="20"/>
+        </w:rPr>
+        <w:t xml:space="preserve"> </w:t>
+      </w:r>
+      <w:r>
+        <w:rPr>
+          <w:rFonts w:ascii="Arial Unicode MS" w:hAnsi="Arial Unicode MS"/>
+          <w:sz w:val="20"/>
+          <w:szCs w:val="20"/>
+        </w:rPr>
+        <w:t>✩</w:t>
+      </w:r>
+      <w:r>
+        <w:rPr>
+          <w:sz w:val="20"/>
+          <w:szCs w:val="20"/>
+        </w:rPr>
+        <w:t xml:space="preserve"> </w:t>
+      </w:r>
+      <w:r>
+        <w:rPr>
+          <w:rFonts w:ascii="Arial Unicode MS" w:hAnsi="Arial Unicode MS"/>
+          <w:sz w:val="20"/>
+          <w:szCs w:val="20"/>
+        </w:rPr>
+        <w:t>✩</w:t>
+      </w:r>
+    </w:p>
+    <w:p>
+      <w:pPr>
+        <w:pStyle w:val="Body"/>
+        <w:rPr>
+          <w:sz w:val="20"/>
+          <w:szCs w:val="20"/>
+        </w:rPr>
+      </w:pPr>
+    </w:p>
+    <w:p>
+      <w:pPr>
+        <w:pStyle w:val="Body"/>
+        <w:rPr>
+          <w:sz w:val="20"/>
+          <w:szCs w:val="20"/>
+        </w:rPr>
+      </w:pPr>
+    </w:p>
+    <w:p>
+      <w:pPr>
+        <w:pStyle w:val="Body"/>
+        <w:rPr>
+          <w:sz w:val="20"/>
+          <w:szCs w:val="20"/>
+        </w:rPr>
+      </w:pPr>
+      <w:r>
+        <w:rPr>
+          <w:b/>
+          <w:bCs/>
+          <w:sz w:val="20"/>
+          <w:szCs w:val="20"/>
+        </w:rPr>
+        <w:t>A1.5</w:t>
+      </w:r>
+      <w:r>
+        <w:rPr>
+          <w:sz w:val="20"/>
+          <w:szCs w:val="20"/>
+        </w:rPr>
+        <w:t xml:space="preserve"> describe the structure of one-dimensional arrays and related concepts, including elements, indexes, and bounds;</w:t>
+      </w:r>
+    </w:p>
+    <w:p>
+      <w:pPr>
+        <w:pStyle w:val="Body"/>
+        <w:rPr>
+          <w:sz w:val="20"/>
+          <w:szCs w:val="20"/>
+        </w:rPr>
+      </w:pPr>
+    </w:p>
+    <w:tbl>
+      <w:tblPr>
+        <w:tblW w:w="12955" w:type="dxa"/>
+        <w:tblInd w:w="108" w:type="dxa"/>
+        <w:tblBorders>
+          <w:top w:val="single" w:sz="2" w:space="0" w:color="000000"/>
+          <w:left w:val="single" w:sz="2" w:space="0" w:color="000000"/>
+          <w:bottom w:val="single" w:sz="2" w:space="0" w:color="000000"/>
+          <w:right w:val="single" w:sz="2" w:space="0" w:color="000000"/>
+          <w:insideH w:val="single" w:sz="2" w:space="0" w:color="000000"/>
+          <w:insideV w:val="single" w:sz="2" w:space="0" w:color="000000"/>
+        </w:tblBorders>
+        <w:shd w:val="clear" w:color="auto" w:fill="BDC0BF"/>
+        <w:tblLayout w:type="fixed"/>
+        <w:tblLook w:val="04A0" w:firstRow="1" w:lastRow="0" w:firstColumn="1" w:lastColumn="0" w:noHBand="0" w:noVBand="1"/>
+      </w:tblPr>
+      <w:tblGrid>
+        <w:gridCol w:w="12955"/>
+      </w:tblGrid>
+      <w:tr>
+        <w:trPr>
+          <w:trHeight w:val="279"/>
+          <w:tblHeader/>
+        </w:trPr>
+        <w:tc>
+          <w:tcPr>
+            <w:tcW w:w="12955" w:type="dxa"/>
+            <w:tcBorders>
+              <w:top w:val="single" w:sz="2" w:space="0" w:color="000000"/>
+              <w:left w:val="single" w:sz="2" w:space="0" w:color="000000"/>
+              <w:bottom w:val="single" w:sz="4" w:space="0" w:color="000000"/>
+              <w:right w:val="single" w:sz="2" w:space="0" w:color="000000"/>
+            </w:tcBorders>
+            <w:shd w:val="clear" w:color="auto" w:fill="BDC0BF"/>
+            <w:tcMar>
+              <w:top w:w="80" w:type="dxa"/>
+              <w:left w:w="80" w:type="dxa"/>
+              <w:bottom w:w="80" w:type="dxa"/>
+              <w:right w:w="80" w:type="dxa"/>
+            </w:tcMar>
+          </w:tcPr>
+          <w:p>
+            <w:pPr>
+              <w:pStyle w:val="TableStyle1"/>
+            </w:pPr>
+            <w:r>
+              <w:t>Evidence:</w:t>
+            </w:r>
+            <w:r>
+              <w:rPr>
+                <w:b w:val="0"/>
+                <w:bCs w:val="0"/>
+              </w:rPr>
+              <w:t xml:space="preserve"> provide link(s) where possible, optionally provide brief explanatory text, add rows as needed</w:t>
+            </w:r>
+          </w:p>
+        </w:tc>
+      </w:tr>
+      <w:tr>
+        <w:tblPrEx>
+          <w:shd w:val="clear" w:color="auto" w:fill="auto"/>
+        </w:tblPrEx>
+        <w:trPr>
+          <w:trHeight w:val="279"/>
+        </w:trPr>
+        <w:tc>
+          <w:tcPr>
+            <w:tcW w:w="12955" w:type="dxa"/>
+            <w:tcBorders>
+              <w:top w:val="single" w:sz="4" w:space="0" w:color="000000"/>
+              <w:left w:val="single" w:sz="2" w:space="0" w:color="000000"/>
+              <w:bottom w:val="single" w:sz="2" w:space="0" w:color="000000"/>
+              <w:right w:val="single" w:sz="2" w:space="0" w:color="000000"/>
+            </w:tcBorders>
+            <w:shd w:val="clear" w:color="auto" w:fill="auto"/>
+            <w:tcMar>
+              <w:top w:w="80" w:type="dxa"/>
+              <w:left w:w="80" w:type="dxa"/>
+              <w:bottom w:w="80" w:type="dxa"/>
+              <w:right w:w="80" w:type="dxa"/>
+            </w:tcMar>
+          </w:tcPr>
+          <w:p>
+            <w:hyperlink r:id="rId11" w:history="1">
+              <w:r>
+                <w:rPr>
+                  <w:rStyle w:val="Hyperlink"/>
+                </w:rPr>
+                <w:t>https://github.com/RSGC-Sheeres-A/Pipes-Game/blob/e78431004352397f949f21b77b56202bb9aeb55b/Pipes/LevelSelect.swift#L71-L73</w:t>
+              </w:r>
+            </w:hyperlink>
+            <w:r>
+              <w:t xml:space="preserve"> </w:t>
+            </w:r>
+          </w:p>
+          <w:p>
+            <w:r>
+              <w:t xml:space="preserve">This is an example of how I used an array. In this instance, I’m calling the second cell of the array to get the number that is in it. The first cell, cell 0, is used to store the word that identifies the object (a box). </w:t>
+            </w:r>
+          </w:p>
+        </w:tc>
+      </w:tr>
+      <w:tr>
+        <w:tblPrEx>
+          <w:shd w:val="clear" w:color="auto" w:fill="auto"/>
+        </w:tblPrEx>
+        <w:trPr>
+          <w:trHeight w:val="279"/>
+        </w:trPr>
+        <w:tc>
+          <w:tcPr>
+            <w:tcW w:w="12955" w:type="dxa"/>
+            <w:tcBorders>
+              <w:top w:val="single" w:sz="2" w:space="0" w:color="000000"/>
+              <w:left w:val="single" w:sz="2" w:space="0" w:color="000000"/>
+              <w:bottom w:val="single" w:sz="2" w:space="0" w:color="000000"/>
+              <w:right w:val="single" w:sz="2" w:space="0" w:color="000000"/>
+            </w:tcBorders>
+            <w:shd w:val="clear" w:color="auto" w:fill="EEEEEE"/>
+            <w:tcMar>
+              <w:top w:w="80" w:type="dxa"/>
+              <w:left w:w="80" w:type="dxa"/>
+              <w:bottom w:w="80" w:type="dxa"/>
+              <w:right w:w="80" w:type="dxa"/>
+            </w:tcMar>
+          </w:tcPr>
+          <w:p/>
+        </w:tc>
+      </w:tr>
+    </w:tbl>
+    <w:p>
+      <w:pPr>
+        <w:pStyle w:val="Body"/>
+        <w:rPr>
+          <w:sz w:val="20"/>
+          <w:szCs w:val="20"/>
+        </w:rPr>
+      </w:pPr>
+    </w:p>
+    <w:p>
+      <w:pPr>
+        <w:pStyle w:val="Body"/>
+        <w:rPr>
+          <w:sz w:val="20"/>
+          <w:szCs w:val="20"/>
+        </w:rPr>
+      </w:pPr>
+    </w:p>
+    <w:p>
+      <w:pPr>
+        <w:pStyle w:val="Body"/>
+        <w:rPr>
+          <w:b/>
+          <w:bCs/>
+          <w:sz w:val="20"/>
+          <w:szCs w:val="20"/>
+        </w:rPr>
+      </w:pPr>
+      <w:r>
+        <w:rPr>
+          <w:b/>
+          <w:bCs/>
+          <w:sz w:val="20"/>
+          <w:szCs w:val="20"/>
+        </w:rPr>
+        <w:t>Overall rating on this standard</w:t>
+      </w:r>
+      <w:r>
+        <w:rPr>
+          <w:sz w:val="20"/>
+          <w:szCs w:val="20"/>
+        </w:rPr>
+        <w:t xml:space="preserve">: </w:t>
+      </w:r>
+      <w:r>
+        <w:rPr>
+          <w:rFonts w:ascii="Arial Unicode MS" w:hAnsi="Arial Unicode MS"/>
+          <w:sz w:val="20"/>
+          <w:szCs w:val="20"/>
+        </w:rPr>
+        <w:t>✩</w:t>
+      </w:r>
+      <w:r>
+        <w:rPr>
+          <w:sz w:val="20"/>
+          <w:szCs w:val="20"/>
+        </w:rPr>
+        <w:t xml:space="preserve"> </w:t>
+      </w:r>
+      <w:r>
+        <w:rPr>
+          <w:rFonts w:ascii="Arial Unicode MS" w:hAnsi="Arial Unicode MS"/>
+          <w:sz w:val="20"/>
+          <w:szCs w:val="20"/>
+        </w:rPr>
+        <w:t>✩</w:t>
+      </w:r>
+      <w:r>
+        <w:rPr>
+          <w:sz w:val="20"/>
+          <w:szCs w:val="20"/>
+        </w:rPr>
+        <w:t xml:space="preserve"> </w:t>
+      </w:r>
+      <w:r>
+        <w:rPr>
+          <w:rFonts w:ascii="Arial Unicode MS" w:hAnsi="Arial Unicode MS"/>
+          <w:sz w:val="20"/>
+          <w:szCs w:val="20"/>
+        </w:rPr>
+        <w:t>✩</w:t>
+      </w:r>
+      <w:r>
+        <w:rPr>
+          <w:sz w:val="20"/>
+          <w:szCs w:val="20"/>
+        </w:rPr>
+        <w:t xml:space="preserve"> </w:t>
+      </w:r>
+      <w:r>
+        <w:rPr>
+          <w:rFonts w:ascii="Arial Unicode MS" w:hAnsi="Arial Unicode MS"/>
+          <w:sz w:val="20"/>
+          <w:szCs w:val="20"/>
+        </w:rPr>
+        <w:t>✩</w:t>
+      </w:r>
+      <w:r>
+        <w:rPr>
+          <w:sz w:val="20"/>
+          <w:szCs w:val="20"/>
+        </w:rPr>
+        <w:t xml:space="preserve"> </w:t>
+      </w:r>
+      <w:r>
+        <w:rPr>
+          <w:rFonts w:ascii="Arial Unicode MS" w:hAnsi="Arial Unicode MS"/>
+          <w:sz w:val="20"/>
+          <w:szCs w:val="20"/>
+        </w:rPr>
+        <w:t>✩</w:t>
+      </w:r>
+    </w:p>
+    <w:p>
+      <w:pPr>
+        <w:pStyle w:val="Body"/>
+        <w:rPr>
+          <w:sz w:val="20"/>
+          <w:szCs w:val="20"/>
+        </w:rPr>
+      </w:pPr>
+    </w:p>
+    <w:p>
+      <w:pPr>
+        <w:pStyle w:val="Body"/>
+        <w:rPr>
+          <w:sz w:val="20"/>
+          <w:szCs w:val="20"/>
+        </w:rPr>
+      </w:pPr>
+    </w:p>
+    <w:p>
+      <w:pPr>
+        <w:pStyle w:val="Body"/>
+        <w:rPr>
+          <w:sz w:val="20"/>
+          <w:szCs w:val="20"/>
+        </w:rPr>
+      </w:pPr>
+    </w:p>
+    <w:p>
+      <w:pPr>
+        <w:pStyle w:val="Body"/>
+        <w:rPr>
+          <w:sz w:val="20"/>
+          <w:szCs w:val="20"/>
+        </w:rPr>
+      </w:pPr>
+      <w:r>
+        <w:rPr>
+          <w:b/>
+          <w:bCs/>
+          <w:sz w:val="20"/>
+          <w:szCs w:val="20"/>
+        </w:rPr>
+        <w:lastRenderedPageBreak/>
+        <w:t>A1.6</w:t>
+      </w:r>
+      <w:r>
+        <w:rPr>
+          <w:sz w:val="20"/>
+          <w:szCs w:val="20"/>
+        </w:rPr>
+        <w:t xml:space="preserve"> write programs that declare, initialize, modify, and access one-dimensional arrays.</w:t>
       </w:r>
     </w:p>
     <w:p>
@@ -1188,6 +1807,36 @@
     </w:p>
     <w:p>
       <w:pPr>
+        <w:pStyle w:val="Heading3"/>
+        <w:rPr>
+          <w:sz w:val="22"/>
+          <w:szCs w:val="22"/>
+        </w:rPr>
+      </w:pPr>
+      <w:r>
+        <w:t>A2. Control Structures and Simple Algorithms</w:t>
+      </w:r>
+      <w:r>
+        <w:rPr>
+          <w:rFonts w:ascii="Arial Unicode MS" w:hAnsi="Arial Unicode MS"/>
+        </w:rPr>
+        <w:br/>
+      </w:r>
+      <w:r>
+        <w:rPr>
+          <w:sz w:val="22"/>
+          <w:szCs w:val="22"/>
+        </w:rPr>
+        <w:t>Demonstrate the ability to use control structures and simple algorithms in computer programs;</w:t>
+      </w:r>
+    </w:p>
+    <w:p>
+      <w:pPr>
+        <w:pStyle w:val="Body"/>
+      </w:pPr>
+    </w:p>
+    <w:p>
+      <w:pPr>
         <w:pStyle w:val="Body"/>
         <w:rPr>
           <w:sz w:val="20"/>
@@ -1201,14 +1850,665 @@
           <w:sz w:val="20"/>
           <w:szCs w:val="20"/>
         </w:rPr>
-        <w:t>A1.5</w:t>
-      </w:r>
-      <w:r>
-        <w:rPr>
-          <w:sz w:val="20"/>
-          <w:szCs w:val="20"/>
-        </w:rPr>
-        <w:t xml:space="preserve"> describe the structure of one-dimensional arrays and related concepts, including elements, indexes, and bounds;</w:t>
+        <w:t>A2.1</w:t>
+      </w:r>
+      <w:r>
+        <w:rPr>
+          <w:sz w:val="20"/>
+          <w:szCs w:val="20"/>
+        </w:rPr>
+        <w:t xml:space="preserve"> write programs that incorporate user input, processing, and screen output;</w:t>
+      </w:r>
+    </w:p>
+    <w:p>
+      <w:pPr>
+        <w:pStyle w:val="Body"/>
+        <w:rPr>
+          <w:sz w:val="20"/>
+          <w:szCs w:val="20"/>
+        </w:rPr>
+      </w:pPr>
+    </w:p>
+    <w:tbl>
+      <w:tblPr>
+        <w:tblW w:w="12955" w:type="dxa"/>
+        <w:tblInd w:w="108" w:type="dxa"/>
+        <w:tblBorders>
+          <w:top w:val="single" w:sz="2" w:space="0" w:color="000000"/>
+          <w:left w:val="single" w:sz="2" w:space="0" w:color="000000"/>
+          <w:bottom w:val="single" w:sz="2" w:space="0" w:color="000000"/>
+          <w:right w:val="single" w:sz="2" w:space="0" w:color="000000"/>
+          <w:insideH w:val="single" w:sz="2" w:space="0" w:color="000000"/>
+          <w:insideV w:val="single" w:sz="2" w:space="0" w:color="000000"/>
+        </w:tblBorders>
+        <w:shd w:val="clear" w:color="auto" w:fill="BDC0BF"/>
+        <w:tblLayout w:type="fixed"/>
+        <w:tblLook w:val="04A0" w:firstRow="1" w:lastRow="0" w:firstColumn="1" w:lastColumn="0" w:noHBand="0" w:noVBand="1"/>
+      </w:tblPr>
+      <w:tblGrid>
+        <w:gridCol w:w="12955"/>
+      </w:tblGrid>
+      <w:tr>
+        <w:trPr>
+          <w:trHeight w:val="279"/>
+          <w:tblHeader/>
+        </w:trPr>
+        <w:tc>
+          <w:tcPr>
+            <w:tcW w:w="12955" w:type="dxa"/>
+            <w:tcBorders>
+              <w:top w:val="single" w:sz="2" w:space="0" w:color="000000"/>
+              <w:left w:val="single" w:sz="2" w:space="0" w:color="000000"/>
+              <w:bottom w:val="single" w:sz="4" w:space="0" w:color="000000"/>
+              <w:right w:val="single" w:sz="2" w:space="0" w:color="000000"/>
+            </w:tcBorders>
+            <w:shd w:val="clear" w:color="auto" w:fill="BDC0BF"/>
+            <w:tcMar>
+              <w:top w:w="80" w:type="dxa"/>
+              <w:left w:w="80" w:type="dxa"/>
+              <w:bottom w:w="80" w:type="dxa"/>
+              <w:right w:w="80" w:type="dxa"/>
+            </w:tcMar>
+          </w:tcPr>
+          <w:p>
+            <w:pPr>
+              <w:pStyle w:val="TableStyle1"/>
+            </w:pPr>
+            <w:r>
+              <w:t>Evidence:</w:t>
+            </w:r>
+            <w:r>
+              <w:rPr>
+                <w:b w:val="0"/>
+                <w:bCs w:val="0"/>
+              </w:rPr>
+              <w:t xml:space="preserve"> provide link(s) where possible, optionally provide brief explanatory text, add rows as needed</w:t>
+            </w:r>
+          </w:p>
+        </w:tc>
+      </w:tr>
+      <w:tr>
+        <w:tblPrEx>
+          <w:shd w:val="clear" w:color="auto" w:fill="auto"/>
+        </w:tblPrEx>
+        <w:trPr>
+          <w:trHeight w:val="1489"/>
+        </w:trPr>
+        <w:tc>
+          <w:tcPr>
+            <w:tcW w:w="12955" w:type="dxa"/>
+            <w:tcBorders>
+              <w:top w:val="single" w:sz="4" w:space="0" w:color="000000"/>
+              <w:left w:val="single" w:sz="2" w:space="0" w:color="000000"/>
+              <w:bottom w:val="single" w:sz="2" w:space="0" w:color="000000"/>
+              <w:right w:val="single" w:sz="2" w:space="0" w:color="000000"/>
+            </w:tcBorders>
+            <w:shd w:val="clear" w:color="auto" w:fill="auto"/>
+            <w:tcMar>
+              <w:top w:w="80" w:type="dxa"/>
+              <w:left w:w="80" w:type="dxa"/>
+              <w:bottom w:w="80" w:type="dxa"/>
+              <w:right w:w="80" w:type="dxa"/>
+            </w:tcMar>
+          </w:tcPr>
+          <w:p>
+            <w:hyperlink r:id="rId12" w:history="1">
+              <w:r>
+                <w:rPr>
+                  <w:rStyle w:val="Hyperlink"/>
+                </w:rPr>
+                <w:t>https://github.com/RSGC-Sheeres-A/Pipes-Game/blob/e78431004352397f949f21b77b56202bb9aeb55b/Pipes/LevelSelect.swift#L56-L77</w:t>
+              </w:r>
+            </w:hyperlink>
+            <w:r>
+              <w:t xml:space="preserve"> </w:t>
+            </w:r>
+          </w:p>
+          <w:p>
+            <w:r>
+              <w:t xml:space="preserve">This link shows that I am able to incorporate user input, because I have the user click on something and check what the user has clicked on. </w:t>
+            </w:r>
+            <w:r>
+              <w:t xml:space="preserve">It also is an example of screen </w:t>
+            </w:r>
+            <w:r>
+              <w:t>output</w:t>
+            </w:r>
+            <w:r>
+              <w:t xml:space="preserve">, because it changes the scene to a different one using a transition. </w:t>
+            </w:r>
+            <w:r>
+              <w:t xml:space="preserve">However, it doesn’t process user data and output the processed data because my game </w:t>
+            </w:r>
+            <w:r>
+              <w:t xml:space="preserve">is not complete yet. That is actually one of the aspects im struggling with right now. </w:t>
+            </w:r>
+          </w:p>
+        </w:tc>
+      </w:tr>
+      <w:tr>
+        <w:tblPrEx>
+          <w:shd w:val="clear" w:color="auto" w:fill="auto"/>
+        </w:tblPrEx>
+        <w:trPr>
+          <w:trHeight w:val="279"/>
+        </w:trPr>
+        <w:tc>
+          <w:tcPr>
+            <w:tcW w:w="12955" w:type="dxa"/>
+            <w:tcBorders>
+              <w:top w:val="single" w:sz="2" w:space="0" w:color="000000"/>
+              <w:left w:val="single" w:sz="2" w:space="0" w:color="000000"/>
+              <w:bottom w:val="single" w:sz="2" w:space="0" w:color="000000"/>
+              <w:right w:val="single" w:sz="2" w:space="0" w:color="000000"/>
+            </w:tcBorders>
+            <w:shd w:val="clear" w:color="auto" w:fill="EEEEEE"/>
+            <w:tcMar>
+              <w:top w:w="80" w:type="dxa"/>
+              <w:left w:w="80" w:type="dxa"/>
+              <w:bottom w:w="80" w:type="dxa"/>
+              <w:right w:w="80" w:type="dxa"/>
+            </w:tcMar>
+          </w:tcPr>
+          <w:p/>
+        </w:tc>
+      </w:tr>
+    </w:tbl>
+    <w:p>
+      <w:pPr>
+        <w:pStyle w:val="Body"/>
+        <w:rPr>
+          <w:sz w:val="20"/>
+          <w:szCs w:val="20"/>
+        </w:rPr>
+      </w:pPr>
+    </w:p>
+    <w:p>
+      <w:pPr>
+        <w:pStyle w:val="Body"/>
+        <w:rPr>
+          <w:sz w:val="20"/>
+          <w:szCs w:val="20"/>
+        </w:rPr>
+      </w:pPr>
+    </w:p>
+    <w:p>
+      <w:pPr>
+        <w:pStyle w:val="Body"/>
+        <w:rPr>
+          <w:b/>
+          <w:bCs/>
+          <w:sz w:val="20"/>
+          <w:szCs w:val="20"/>
+        </w:rPr>
+      </w:pPr>
+      <w:r>
+        <w:rPr>
+          <w:b/>
+          <w:bCs/>
+          <w:sz w:val="20"/>
+          <w:szCs w:val="20"/>
+        </w:rPr>
+        <w:t>Overall rating on this standard</w:t>
+      </w:r>
+      <w:r>
+        <w:rPr>
+          <w:sz w:val="20"/>
+          <w:szCs w:val="20"/>
+        </w:rPr>
+        <w:t xml:space="preserve">: </w:t>
+      </w:r>
+      <w:r>
+        <w:rPr>
+          <w:rFonts w:ascii="Arial Unicode MS" w:hAnsi="Arial Unicode MS"/>
+          <w:sz w:val="20"/>
+          <w:szCs w:val="20"/>
+        </w:rPr>
+        <w:t>✩</w:t>
+      </w:r>
+      <w:r>
+        <w:rPr>
+          <w:sz w:val="20"/>
+          <w:szCs w:val="20"/>
+        </w:rPr>
+        <w:t xml:space="preserve"> </w:t>
+      </w:r>
+      <w:r>
+        <w:rPr>
+          <w:rFonts w:ascii="Arial Unicode MS" w:hAnsi="Arial Unicode MS"/>
+          <w:sz w:val="20"/>
+          <w:szCs w:val="20"/>
+        </w:rPr>
+        <w:t>✩</w:t>
+      </w:r>
+      <w:r>
+        <w:rPr>
+          <w:sz w:val="20"/>
+          <w:szCs w:val="20"/>
+        </w:rPr>
+        <w:t xml:space="preserve"> </w:t>
+      </w:r>
+      <w:r>
+        <w:rPr>
+          <w:rFonts w:ascii="Arial Unicode MS" w:hAnsi="Arial Unicode MS"/>
+          <w:sz w:val="20"/>
+          <w:szCs w:val="20"/>
+        </w:rPr>
+        <w:t>✩</w:t>
+      </w:r>
+      <w:r>
+        <w:rPr>
+          <w:sz w:val="20"/>
+          <w:szCs w:val="20"/>
+        </w:rPr>
+        <w:t xml:space="preserve"> </w:t>
+      </w:r>
+      <w:r>
+        <w:rPr>
+          <w:rFonts w:ascii="Arial Unicode MS" w:hAnsi="Arial Unicode MS"/>
+          <w:sz w:val="20"/>
+          <w:szCs w:val="20"/>
+        </w:rPr>
+        <w:t>✩</w:t>
+      </w:r>
+      <w:r>
+        <w:rPr>
+          <w:sz w:val="20"/>
+          <w:szCs w:val="20"/>
+        </w:rPr>
+        <w:t xml:space="preserve"> </w:t>
+      </w:r>
+      <w:r>
+        <w:rPr>
+          <w:rFonts w:ascii="Arial Unicode MS" w:hAnsi="Arial Unicode MS"/>
+          <w:sz w:val="20"/>
+          <w:szCs w:val="20"/>
+        </w:rPr>
+        <w:t>✩</w:t>
+      </w:r>
+    </w:p>
+    <w:p>
+      <w:pPr>
+        <w:pStyle w:val="Body"/>
+        <w:rPr>
+          <w:sz w:val="20"/>
+          <w:szCs w:val="20"/>
+        </w:rPr>
+      </w:pPr>
+    </w:p>
+    <w:p>
+      <w:pPr>
+        <w:pStyle w:val="Body"/>
+        <w:rPr>
+          <w:sz w:val="20"/>
+          <w:szCs w:val="20"/>
+        </w:rPr>
+      </w:pPr>
+    </w:p>
+    <w:p>
+      <w:pPr>
+        <w:pStyle w:val="Body"/>
+        <w:rPr>
+          <w:sz w:val="20"/>
+          <w:szCs w:val="20"/>
+        </w:rPr>
+      </w:pPr>
+    </w:p>
+    <w:p>
+      <w:pPr>
+        <w:pStyle w:val="Body"/>
+        <w:rPr>
+          <w:sz w:val="20"/>
+          <w:szCs w:val="20"/>
+        </w:rPr>
+      </w:pPr>
+    </w:p>
+    <w:p>
+      <w:pPr>
+        <w:pStyle w:val="Body"/>
+        <w:rPr>
+          <w:sz w:val="20"/>
+          <w:szCs w:val="20"/>
+        </w:rPr>
+      </w:pPr>
+      <w:r>
+        <w:rPr>
+          <w:b/>
+          <w:bCs/>
+          <w:sz w:val="20"/>
+          <w:szCs w:val="20"/>
+        </w:rPr>
+        <w:lastRenderedPageBreak/>
+        <w:t>A2.2</w:t>
+      </w:r>
+      <w:r>
+        <w:rPr>
+          <w:sz w:val="20"/>
+          <w:szCs w:val="20"/>
+        </w:rPr>
+        <w:t xml:space="preserve"> use sequence</w:t>
+      </w:r>
+      <w:r>
+        <w:rPr>
+          <w:sz w:val="20"/>
+          <w:szCs w:val="20"/>
+        </w:rPr>
+        <w:t xml:space="preserve"> (order in code)</w:t>
+      </w:r>
+      <w:r>
+        <w:rPr>
+          <w:sz w:val="20"/>
+          <w:szCs w:val="20"/>
+        </w:rPr>
+        <w:t>, selection, and repetition</w:t>
+      </w:r>
+      <w:r>
+        <w:rPr>
+          <w:sz w:val="20"/>
+          <w:szCs w:val="20"/>
+        </w:rPr>
+        <w:t xml:space="preserve"> (loops)</w:t>
+      </w:r>
+      <w:r>
+        <w:rPr>
+          <w:sz w:val="20"/>
+          <w:szCs w:val="20"/>
+        </w:rPr>
+        <w:t xml:space="preserve"> control structures to create programming solutions;</w:t>
+      </w:r>
+    </w:p>
+    <w:p>
+      <w:pPr>
+        <w:pStyle w:val="Body"/>
+        <w:rPr>
+          <w:sz w:val="20"/>
+          <w:szCs w:val="20"/>
+        </w:rPr>
+      </w:pPr>
+    </w:p>
+    <w:tbl>
+      <w:tblPr>
+        <w:tblW w:w="12955" w:type="dxa"/>
+        <w:tblInd w:w="108" w:type="dxa"/>
+        <w:tblBorders>
+          <w:top w:val="single" w:sz="2" w:space="0" w:color="000000"/>
+          <w:left w:val="single" w:sz="2" w:space="0" w:color="000000"/>
+          <w:bottom w:val="single" w:sz="2" w:space="0" w:color="000000"/>
+          <w:right w:val="single" w:sz="2" w:space="0" w:color="000000"/>
+          <w:insideH w:val="single" w:sz="2" w:space="0" w:color="000000"/>
+          <w:insideV w:val="single" w:sz="2" w:space="0" w:color="000000"/>
+        </w:tblBorders>
+        <w:shd w:val="clear" w:color="auto" w:fill="BDC0BF"/>
+        <w:tblLayout w:type="fixed"/>
+        <w:tblLook w:val="04A0" w:firstRow="1" w:lastRow="0" w:firstColumn="1" w:lastColumn="0" w:noHBand="0" w:noVBand="1"/>
+      </w:tblPr>
+      <w:tblGrid>
+        <w:gridCol w:w="12955"/>
+      </w:tblGrid>
+      <w:tr>
+        <w:trPr>
+          <w:trHeight w:val="279"/>
+          <w:tblHeader/>
+        </w:trPr>
+        <w:tc>
+          <w:tcPr>
+            <w:tcW w:w="12955" w:type="dxa"/>
+            <w:tcBorders>
+              <w:top w:val="single" w:sz="2" w:space="0" w:color="000000"/>
+              <w:left w:val="single" w:sz="2" w:space="0" w:color="000000"/>
+              <w:bottom w:val="single" w:sz="4" w:space="0" w:color="000000"/>
+              <w:right w:val="single" w:sz="2" w:space="0" w:color="000000"/>
+            </w:tcBorders>
+            <w:shd w:val="clear" w:color="auto" w:fill="BDC0BF"/>
+            <w:tcMar>
+              <w:top w:w="80" w:type="dxa"/>
+              <w:left w:w="80" w:type="dxa"/>
+              <w:bottom w:w="80" w:type="dxa"/>
+              <w:right w:w="80" w:type="dxa"/>
+            </w:tcMar>
+          </w:tcPr>
+          <w:p>
+            <w:pPr>
+              <w:pStyle w:val="TableStyle1"/>
+            </w:pPr>
+            <w:r>
+              <w:t>Evidence:</w:t>
+            </w:r>
+            <w:r>
+              <w:rPr>
+                <w:b w:val="0"/>
+                <w:bCs w:val="0"/>
+              </w:rPr>
+              <w:t xml:space="preserve"> provide link(s) where possible, optionally provide brief explanatory text, add rows as needed</w:t>
+            </w:r>
+          </w:p>
+        </w:tc>
+      </w:tr>
+      <w:tr>
+        <w:tblPrEx>
+          <w:shd w:val="clear" w:color="auto" w:fill="auto"/>
+        </w:tblPrEx>
+        <w:trPr>
+          <w:trHeight w:val="279"/>
+        </w:trPr>
+        <w:tc>
+          <w:tcPr>
+            <w:tcW w:w="12955" w:type="dxa"/>
+            <w:tcBorders>
+              <w:top w:val="single" w:sz="4" w:space="0" w:color="000000"/>
+              <w:left w:val="single" w:sz="2" w:space="0" w:color="000000"/>
+              <w:bottom w:val="single" w:sz="2" w:space="0" w:color="000000"/>
+              <w:right w:val="single" w:sz="2" w:space="0" w:color="000000"/>
+            </w:tcBorders>
+            <w:shd w:val="clear" w:color="auto" w:fill="auto"/>
+            <w:tcMar>
+              <w:top w:w="80" w:type="dxa"/>
+              <w:left w:w="80" w:type="dxa"/>
+              <w:bottom w:w="80" w:type="dxa"/>
+              <w:right w:w="80" w:type="dxa"/>
+            </w:tcMar>
+          </w:tcPr>
+          <w:p>
+            <w:hyperlink r:id="rId13" w:history="1">
+              <w:r>
+                <w:rPr>
+                  <w:rStyle w:val="Hyperlink"/>
+                </w:rPr>
+                <w:t>https://github.com/RSGC-Sheeres-A/Pipes-Game/blob/e78431004352397f949f21b77b56202bb9aeb55b/Pipes/LevelSelect.swift#L34-L35</w:t>
+              </w:r>
+            </w:hyperlink>
+          </w:p>
+          <w:p>
+            <w:r>
+              <w:t xml:space="preserve">This is an example of how I used sequence, because I wanted the grid these for loops create to start at 1 in the top left corner and finish in the bottom right. By using this order of the Y value as the first for loop and the X as the second, it allowed me to create a grid in the order I wanted it to be in. </w:t>
+            </w:r>
+            <w:bookmarkStart w:id="0" w:name="_GoBack"/>
+            <w:bookmarkEnd w:id="0"/>
+          </w:p>
+        </w:tc>
+      </w:tr>
+      <w:tr>
+        <w:tblPrEx>
+          <w:shd w:val="clear" w:color="auto" w:fill="auto"/>
+        </w:tblPrEx>
+        <w:trPr>
+          <w:trHeight w:val="279"/>
+        </w:trPr>
+        <w:tc>
+          <w:tcPr>
+            <w:tcW w:w="12955" w:type="dxa"/>
+            <w:tcBorders>
+              <w:top w:val="single" w:sz="2" w:space="0" w:color="000000"/>
+              <w:left w:val="single" w:sz="2" w:space="0" w:color="000000"/>
+              <w:bottom w:val="single" w:sz="2" w:space="0" w:color="000000"/>
+              <w:right w:val="single" w:sz="2" w:space="0" w:color="000000"/>
+            </w:tcBorders>
+            <w:shd w:val="clear" w:color="auto" w:fill="EEEEEE"/>
+            <w:tcMar>
+              <w:top w:w="80" w:type="dxa"/>
+              <w:left w:w="80" w:type="dxa"/>
+              <w:bottom w:w="80" w:type="dxa"/>
+              <w:right w:w="80" w:type="dxa"/>
+            </w:tcMar>
+          </w:tcPr>
+          <w:p/>
+        </w:tc>
+      </w:tr>
+    </w:tbl>
+    <w:p>
+      <w:pPr>
+        <w:pStyle w:val="Body"/>
+        <w:rPr>
+          <w:sz w:val="20"/>
+          <w:szCs w:val="20"/>
+        </w:rPr>
+      </w:pPr>
+    </w:p>
+    <w:p>
+      <w:pPr>
+        <w:pStyle w:val="Body"/>
+        <w:rPr>
+          <w:sz w:val="20"/>
+          <w:szCs w:val="20"/>
+        </w:rPr>
+      </w:pPr>
+    </w:p>
+    <w:p>
+      <w:pPr>
+        <w:pStyle w:val="Body"/>
+        <w:rPr>
+          <w:b/>
+          <w:bCs/>
+          <w:sz w:val="20"/>
+          <w:szCs w:val="20"/>
+        </w:rPr>
+      </w:pPr>
+      <w:r>
+        <w:rPr>
+          <w:b/>
+          <w:bCs/>
+          <w:sz w:val="20"/>
+          <w:szCs w:val="20"/>
+        </w:rPr>
+        <w:t>Overall rating on this standard</w:t>
+      </w:r>
+      <w:r>
+        <w:rPr>
+          <w:sz w:val="20"/>
+          <w:szCs w:val="20"/>
+        </w:rPr>
+        <w:t xml:space="preserve">: </w:t>
+      </w:r>
+      <w:r>
+        <w:rPr>
+          <w:rFonts w:ascii="Arial Unicode MS" w:hAnsi="Arial Unicode MS"/>
+          <w:sz w:val="20"/>
+          <w:szCs w:val="20"/>
+        </w:rPr>
+        <w:t>✩</w:t>
+      </w:r>
+      <w:r>
+        <w:rPr>
+          <w:sz w:val="20"/>
+          <w:szCs w:val="20"/>
+        </w:rPr>
+        <w:t xml:space="preserve"> </w:t>
+      </w:r>
+      <w:r>
+        <w:rPr>
+          <w:rFonts w:ascii="Arial Unicode MS" w:hAnsi="Arial Unicode MS"/>
+          <w:sz w:val="20"/>
+          <w:szCs w:val="20"/>
+        </w:rPr>
+        <w:t>✩</w:t>
+      </w:r>
+      <w:r>
+        <w:rPr>
+          <w:sz w:val="20"/>
+          <w:szCs w:val="20"/>
+        </w:rPr>
+        <w:t xml:space="preserve"> </w:t>
+      </w:r>
+      <w:r>
+        <w:rPr>
+          <w:rFonts w:ascii="Arial Unicode MS" w:hAnsi="Arial Unicode MS"/>
+          <w:sz w:val="20"/>
+          <w:szCs w:val="20"/>
+        </w:rPr>
+        <w:t>✩</w:t>
+      </w:r>
+      <w:r>
+        <w:rPr>
+          <w:sz w:val="20"/>
+          <w:szCs w:val="20"/>
+        </w:rPr>
+        <w:t xml:space="preserve"> </w:t>
+      </w:r>
+      <w:r>
+        <w:rPr>
+          <w:rFonts w:ascii="Arial Unicode MS" w:hAnsi="Arial Unicode MS"/>
+          <w:sz w:val="20"/>
+          <w:szCs w:val="20"/>
+        </w:rPr>
+        <w:t>✩</w:t>
+      </w:r>
+      <w:r>
+        <w:rPr>
+          <w:sz w:val="20"/>
+          <w:szCs w:val="20"/>
+        </w:rPr>
+        <w:t xml:space="preserve"> </w:t>
+      </w:r>
+      <w:r>
+        <w:rPr>
+          <w:rFonts w:ascii="Arial Unicode MS" w:hAnsi="Arial Unicode MS"/>
+          <w:sz w:val="20"/>
+          <w:szCs w:val="20"/>
+        </w:rPr>
+        <w:t>✩</w:t>
+      </w:r>
+    </w:p>
+    <w:p>
+      <w:pPr>
+        <w:pStyle w:val="Body"/>
+        <w:rPr>
+          <w:sz w:val="20"/>
+          <w:szCs w:val="20"/>
+        </w:rPr>
+      </w:pPr>
+    </w:p>
+    <w:p>
+      <w:pPr>
+        <w:pStyle w:val="Body"/>
+        <w:rPr>
+          <w:sz w:val="20"/>
+          <w:szCs w:val="20"/>
+        </w:rPr>
+      </w:pPr>
+    </w:p>
+    <w:p>
+      <w:pPr>
+        <w:pStyle w:val="Body"/>
+        <w:rPr>
+          <w:sz w:val="20"/>
+          <w:szCs w:val="20"/>
+        </w:rPr>
+      </w:pPr>
+      <w:r>
+        <w:rPr>
+          <w:b/>
+          <w:bCs/>
+          <w:sz w:val="20"/>
+          <w:szCs w:val="20"/>
+        </w:rPr>
+        <w:t>A2.3</w:t>
+      </w:r>
+      <w:r>
+        <w:rPr>
+          <w:sz w:val="20"/>
+          <w:szCs w:val="20"/>
+        </w:rPr>
+        <w:t xml:space="preserve"> write algorithms with nested structures (e.g., to count elements in an array, calculate a total, find highest or lowest value, or perform a linear search).</w:t>
       </w:r>
     </w:p>
     <w:p>
@@ -1448,21 +2748,31 @@
     </w:p>
     <w:p>
       <w:pPr>
-        <w:pStyle w:val="Body"/>
-        <w:rPr>
-          <w:sz w:val="20"/>
-          <w:szCs w:val="20"/>
-        </w:rPr>
-      </w:pPr>
-    </w:p>
-    <w:p>
-      <w:pPr>
-        <w:pStyle w:val="Body"/>
-        <w:rPr>
-          <w:sz w:val="20"/>
-          <w:szCs w:val="20"/>
-        </w:rPr>
-      </w:pPr>
+        <w:pStyle w:val="Heading3"/>
+        <w:rPr>
+          <w:sz w:val="22"/>
+          <w:szCs w:val="22"/>
+        </w:rPr>
+      </w:pPr>
+      <w:r>
+        <w:t>A3. Subprograms</w:t>
+      </w:r>
+      <w:r>
+        <w:rPr>
+          <w:rFonts w:ascii="Arial Unicode MS" w:hAnsi="Arial Unicode MS"/>
+        </w:rPr>
+        <w:br/>
+      </w:r>
+      <w:r>
+        <w:t>D</w:t>
+      </w:r>
+      <w:r>
+        <w:rPr>
+          <w:sz w:val="22"/>
+          <w:szCs w:val="22"/>
+        </w:rPr>
+        <w:t>emonstrate the ability to use subprograms within computer programs;</w:t>
+      </w:r>
     </w:p>
     <w:p>
       <w:pPr>
@@ -1479,24 +2789,15 @@
           <w:sz w:val="20"/>
           <w:szCs w:val="20"/>
         </w:rPr>
-        <w:t>A1.6</w:t>
-      </w:r>
-      <w:r>
-        <w:rPr>
-          <w:sz w:val="20"/>
-          <w:szCs w:val="20"/>
-        </w:rPr>
-        <w:t xml:space="preserve"> write programs that declare, initialize, modify, and access one-dimensional arrays.</w:t>
-      </w:r>
-    </w:p>
-    <w:p>
-      <w:pPr>
-        <w:pStyle w:val="Body"/>
-        <w:rPr>
-          <w:sz w:val="20"/>
-          <w:szCs w:val="20"/>
-        </w:rPr>
-      </w:pPr>
+        <w:t>A3.1</w:t>
+      </w:r>
+      <w:r>
+        <w:rPr>
+          <w:sz w:val="20"/>
+          <w:szCs w:val="20"/>
+        </w:rPr>
+        <w:t xml:space="preserve"> demonstrate the ability to use existing sub-programs (e.g., random number generator, substring, absolute value) within computer programs; </w:t>
+      </w:r>
     </w:p>
     <w:p>
       <w:pPr>
@@ -1655,7 +2956,6 @@
           <w:sz w:val="20"/>
           <w:szCs w:val="20"/>
         </w:rPr>
-        <w:lastRenderedPageBreak/>
         <w:t>Overall rating on this standard</w:t>
       </w:r>
       <w:r>
@@ -1754,41 +3054,7 @@
     </w:p>
     <w:p>
       <w:pPr>
-        <w:pStyle w:val="Heading3"/>
-        <w:rPr>
-          <w:sz w:val="22"/>
-          <w:szCs w:val="22"/>
-        </w:rPr>
-      </w:pPr>
-      <w:r>
-        <w:t>A2. Control Structures and Simple Algorithms</w:t>
-      </w:r>
-      <w:r>
-        <w:rPr>
-          <w:rFonts w:ascii="Arial Unicode MS" w:hAnsi="Arial Unicode MS"/>
-        </w:rPr>
-        <w:br/>
-      </w:r>
-      <w:r>
-        <w:rPr>
-          <w:sz w:val="22"/>
-          <w:szCs w:val="22"/>
-        </w:rPr>
-        <w:t>Demonstrate the ability to use control structures and simple algorithms in computer programs;</w:t>
-      </w:r>
-    </w:p>
-    <w:p>
-      <w:pPr>
-        <w:pStyle w:val="Body"/>
-      </w:pPr>
-    </w:p>
-    <w:p>
-      <w:pPr>
-        <w:pStyle w:val="Body"/>
-        <w:rPr>
-          <w:sz w:val="20"/>
-          <w:szCs w:val="20"/>
-        </w:rPr>
+        <w:pStyle w:val="Body"/>
       </w:pPr>
       <w:r>
         <w:rPr>
@@ -1797,14 +3063,17 @@
           <w:sz w:val="20"/>
           <w:szCs w:val="20"/>
         </w:rPr>
-        <w:t>A2.1</w:t>
-      </w:r>
-      <w:r>
-        <w:rPr>
-          <w:sz w:val="20"/>
-          <w:szCs w:val="20"/>
-        </w:rPr>
-        <w:t xml:space="preserve"> write programs that incorporate user input, processing, and screen output;</w:t>
+        <w:t>A3.2</w:t>
+      </w:r>
+      <w:r>
+        <w:rPr>
+          <w:sz w:val="20"/>
+          <w:szCs w:val="20"/>
+        </w:rPr>
+        <w:t xml:space="preserve"> write subprograms (e.g., functions, procedures) that use parameter passing and appropriate variable scope (e.g., local, global), to perform tasks within programs.</w:t>
+      </w:r>
+      <w:r>
+        <w:t xml:space="preserve"> </w:t>
       </w:r>
     </w:p>
     <w:p>
@@ -2045,20 +3314,47 @@
     <w:p>
       <w:pPr>
         <w:pStyle w:val="Body"/>
-        <w:rPr>
-          <w:sz w:val="20"/>
-          <w:szCs w:val="20"/>
-        </w:rPr>
-      </w:pPr>
-    </w:p>
-    <w:p>
-      <w:pPr>
-        <w:pStyle w:val="Body"/>
-        <w:rPr>
-          <w:sz w:val="20"/>
-          <w:szCs w:val="20"/>
-        </w:rPr>
-      </w:pPr>
+      </w:pPr>
+      <w:r>
+        <w:rPr>
+          <w:rFonts w:ascii="Arial Unicode MS" w:hAnsi="Arial Unicode MS"/>
+          <w:sz w:val="20"/>
+          <w:szCs w:val="20"/>
+        </w:rPr>
+        <w:br w:type="page"/>
+      </w:r>
+    </w:p>
+    <w:p>
+      <w:pPr>
+        <w:pStyle w:val="Heading3"/>
+        <w:rPr>
+          <w:sz w:val="22"/>
+          <w:szCs w:val="22"/>
+        </w:rPr>
+      </w:pPr>
+      <w:r>
+        <w:lastRenderedPageBreak/>
+        <w:t xml:space="preserve">A4. </w:t>
+      </w:r>
+      <w:r>
+        <w:rPr>
+          <w:lang w:val="fr-FR"/>
+        </w:rPr>
+        <w:t>Code Maintenance</w:t>
+      </w:r>
+      <w:r>
+        <w:rPr>
+          <w:rFonts w:ascii="Arial Unicode MS" w:hAnsi="Arial Unicode MS"/>
+        </w:rPr>
+        <w:br/>
+      </w:r>
+      <w:r>
+        <w:rPr>
+          <w:sz w:val="22"/>
+          <w:szCs w:val="22"/>
+        </w:rPr>
+        <w:t>Use proper code maintenance techniques and conventions when creating computer programs.</w:t>
+      </w:r>
     </w:p>
     <w:p>
       <w:pPr>
@@ -2075,14 +3371,14 @@
           <w:sz w:val="20"/>
           <w:szCs w:val="20"/>
         </w:rPr>
-        <w:t>A2.2</w:t>
-      </w:r>
-      <w:r>
-        <w:rPr>
-          <w:sz w:val="20"/>
-          <w:szCs w:val="20"/>
-        </w:rPr>
-        <w:t xml:space="preserve"> use sequence, selection, and repetition control structures to create programming solutions;</w:t>
+        <w:t>A4.1</w:t>
+      </w:r>
+      <w:r>
+        <w:rPr>
+          <w:sz w:val="20"/>
+          <w:szCs w:val="20"/>
+        </w:rPr>
+        <w:t xml:space="preserve"> demonstrate the ability to identify and correct syntax, logic, and run-time errors in computer programs;</w:t>
       </w:r>
     </w:p>
     <w:p>
@@ -2337,15 +3633,6 @@
           <w:szCs w:val="20"/>
         </w:rPr>
       </w:pPr>
-    </w:p>
-    <w:p>
-      <w:pPr>
-        <w:pStyle w:val="Body"/>
-        <w:rPr>
-          <w:sz w:val="20"/>
-          <w:szCs w:val="20"/>
-        </w:rPr>
-      </w:pPr>
       <w:r>
         <w:rPr>
           <w:b/>
@@ -2353,303 +3640,22 @@
           <w:sz w:val="20"/>
           <w:szCs w:val="20"/>
         </w:rPr>
-        <w:t>A2.3</w:t>
-      </w:r>
-      <w:r>
-        <w:rPr>
-          <w:sz w:val="20"/>
-          <w:szCs w:val="20"/>
-        </w:rPr>
-        <w:t xml:space="preserve"> write algorithms with nested structures (e.g., to count elements in an array, calculate a total, find highest or lowest value, or perform a linear search).</w:t>
-      </w:r>
-    </w:p>
-    <w:p>
-      <w:pPr>
-        <w:pStyle w:val="Body"/>
-        <w:rPr>
-          <w:sz w:val="20"/>
-          <w:szCs w:val="20"/>
-        </w:rPr>
-      </w:pPr>
-    </w:p>
-    <w:tbl>
-      <w:tblPr>
-        <w:tblW w:w="12955" w:type="dxa"/>
-        <w:tblInd w:w="108" w:type="dxa"/>
-        <w:tblBorders>
-          <w:top w:val="single" w:sz="2" w:space="0" w:color="000000"/>
-          <w:left w:val="single" w:sz="2" w:space="0" w:color="000000"/>
-          <w:bottom w:val="single" w:sz="2" w:space="0" w:color="000000"/>
-          <w:right w:val="single" w:sz="2" w:space="0" w:color="000000"/>
-          <w:insideH w:val="single" w:sz="2" w:space="0" w:color="000000"/>
-          <w:insideV w:val="single" w:sz="2" w:space="0" w:color="000000"/>
-        </w:tblBorders>
-        <w:shd w:val="clear" w:color="auto" w:fill="BDC0BF"/>
-        <w:tblLayout w:type="fixed"/>
-        <w:tblLook w:val="04A0" w:firstRow="1" w:lastRow="0" w:firstColumn="1" w:lastColumn="0" w:noHBand="0" w:noVBand="1"/>
-      </w:tblPr>
-      <w:tblGrid>
-        <w:gridCol w:w="12955"/>
-      </w:tblGrid>
-      <w:tr>
-        <w:trPr>
-          <w:trHeight w:val="279"/>
-          <w:tblHeader/>
-        </w:trPr>
-        <w:tc>
-          <w:tcPr>
-            <w:tcW w:w="12955" w:type="dxa"/>
-            <w:tcBorders>
-              <w:top w:val="single" w:sz="2" w:space="0" w:color="000000"/>
-              <w:left w:val="single" w:sz="2" w:space="0" w:color="000000"/>
-              <w:bottom w:val="single" w:sz="4" w:space="0" w:color="000000"/>
-              <w:right w:val="single" w:sz="2" w:space="0" w:color="000000"/>
-            </w:tcBorders>
-            <w:shd w:val="clear" w:color="auto" w:fill="BDC0BF"/>
-            <w:tcMar>
-              <w:top w:w="80" w:type="dxa"/>
-              <w:left w:w="80" w:type="dxa"/>
-              <w:bottom w:w="80" w:type="dxa"/>
-              <w:right w:w="80" w:type="dxa"/>
-            </w:tcMar>
-          </w:tcPr>
-          <w:p>
-            <w:pPr>
-              <w:pStyle w:val="TableStyle1"/>
-            </w:pPr>
-            <w:r>
-              <w:lastRenderedPageBreak/>
-              <w:t>Evidence:</w:t>
-            </w:r>
-            <w:r>
-              <w:rPr>
-                <w:b w:val="0"/>
-                <w:bCs w:val="0"/>
-              </w:rPr>
-              <w:t xml:space="preserve"> provide link(s) where possible, optionally provide brief explanatory text, add rows as needed</w:t>
-            </w:r>
-          </w:p>
-        </w:tc>
-      </w:tr>
-      <w:tr>
-        <w:tblPrEx>
-          <w:shd w:val="clear" w:color="auto" w:fill="auto"/>
-        </w:tblPrEx>
-        <w:trPr>
-          <w:trHeight w:val="279"/>
-        </w:trPr>
-        <w:tc>
-          <w:tcPr>
-            <w:tcW w:w="12955" w:type="dxa"/>
-            <w:tcBorders>
-              <w:top w:val="single" w:sz="4" w:space="0" w:color="000000"/>
-              <w:left w:val="single" w:sz="2" w:space="0" w:color="000000"/>
-              <w:bottom w:val="single" w:sz="2" w:space="0" w:color="000000"/>
-              <w:right w:val="single" w:sz="2" w:space="0" w:color="000000"/>
-            </w:tcBorders>
-            <w:shd w:val="clear" w:color="auto" w:fill="auto"/>
-            <w:tcMar>
-              <w:top w:w="80" w:type="dxa"/>
-              <w:left w:w="80" w:type="dxa"/>
-              <w:bottom w:w="80" w:type="dxa"/>
-              <w:right w:w="80" w:type="dxa"/>
-            </w:tcMar>
-          </w:tcPr>
-          <w:p/>
-        </w:tc>
-      </w:tr>
-      <w:tr>
-        <w:tblPrEx>
-          <w:shd w:val="clear" w:color="auto" w:fill="auto"/>
-        </w:tblPrEx>
-        <w:trPr>
-          <w:trHeight w:val="279"/>
-        </w:trPr>
-        <w:tc>
-          <w:tcPr>
-            <w:tcW w:w="12955" w:type="dxa"/>
-            <w:tcBorders>
-              <w:top w:val="single" w:sz="2" w:space="0" w:color="000000"/>
-              <w:left w:val="single" w:sz="2" w:space="0" w:color="000000"/>
-              <w:bottom w:val="single" w:sz="2" w:space="0" w:color="000000"/>
-              <w:right w:val="single" w:sz="2" w:space="0" w:color="000000"/>
-            </w:tcBorders>
-            <w:shd w:val="clear" w:color="auto" w:fill="EEEEEE"/>
-            <w:tcMar>
-              <w:top w:w="80" w:type="dxa"/>
-              <w:left w:w="80" w:type="dxa"/>
-              <w:bottom w:w="80" w:type="dxa"/>
-              <w:right w:w="80" w:type="dxa"/>
-            </w:tcMar>
-          </w:tcPr>
-          <w:p/>
-        </w:tc>
-      </w:tr>
-    </w:tbl>
-    <w:p>
-      <w:pPr>
-        <w:pStyle w:val="Body"/>
-        <w:rPr>
-          <w:sz w:val="20"/>
-          <w:szCs w:val="20"/>
-        </w:rPr>
-      </w:pPr>
-    </w:p>
-    <w:p>
-      <w:pPr>
-        <w:pStyle w:val="Body"/>
-        <w:rPr>
-          <w:sz w:val="20"/>
-          <w:szCs w:val="20"/>
-        </w:rPr>
-      </w:pPr>
-    </w:p>
-    <w:p>
-      <w:pPr>
-        <w:pStyle w:val="Body"/>
-        <w:rPr>
-          <w:b/>
-          <w:bCs/>
-          <w:sz w:val="20"/>
-          <w:szCs w:val="20"/>
-        </w:rPr>
-      </w:pPr>
-      <w:r>
-        <w:rPr>
-          <w:b/>
-          <w:bCs/>
-          <w:sz w:val="20"/>
-          <w:szCs w:val="20"/>
-        </w:rPr>
-        <w:t>Overall rating on this standard</w:t>
-      </w:r>
-      <w:r>
-        <w:rPr>
-          <w:sz w:val="20"/>
-          <w:szCs w:val="20"/>
-        </w:rPr>
-        <w:t xml:space="preserve">: </w:t>
-      </w:r>
-      <w:r>
-        <w:rPr>
-          <w:rFonts w:ascii="Arial Unicode MS" w:hAnsi="Arial Unicode MS"/>
-          <w:sz w:val="20"/>
-          <w:szCs w:val="20"/>
-        </w:rPr>
-        <w:t>✩</w:t>
-      </w:r>
-      <w:r>
-        <w:rPr>
-          <w:sz w:val="20"/>
-          <w:szCs w:val="20"/>
-        </w:rPr>
-        <w:t xml:space="preserve"> </w:t>
-      </w:r>
-      <w:r>
-        <w:rPr>
-          <w:rFonts w:ascii="Arial Unicode MS" w:hAnsi="Arial Unicode MS"/>
-          <w:sz w:val="20"/>
-          <w:szCs w:val="20"/>
-        </w:rPr>
-        <w:t>✩</w:t>
-      </w:r>
-      <w:r>
-        <w:rPr>
-          <w:sz w:val="20"/>
-          <w:szCs w:val="20"/>
-        </w:rPr>
-        <w:t xml:space="preserve"> </w:t>
-      </w:r>
-      <w:r>
-        <w:rPr>
-          <w:rFonts w:ascii="Arial Unicode MS" w:hAnsi="Arial Unicode MS"/>
-          <w:sz w:val="20"/>
-          <w:szCs w:val="20"/>
-        </w:rPr>
-        <w:t>✩</w:t>
-      </w:r>
-      <w:r>
-        <w:rPr>
-          <w:sz w:val="20"/>
-          <w:szCs w:val="20"/>
-        </w:rPr>
-        <w:t xml:space="preserve"> </w:t>
-      </w:r>
-      <w:r>
-        <w:rPr>
-          <w:rFonts w:ascii="Arial Unicode MS" w:hAnsi="Arial Unicode MS"/>
-          <w:sz w:val="20"/>
-          <w:szCs w:val="20"/>
-        </w:rPr>
-        <w:t>✩</w:t>
-      </w:r>
-      <w:r>
-        <w:rPr>
-          <w:sz w:val="20"/>
-          <w:szCs w:val="20"/>
-        </w:rPr>
-        <w:t xml:space="preserve"> </w:t>
-      </w:r>
-      <w:r>
-        <w:rPr>
-          <w:rFonts w:ascii="Arial Unicode MS" w:hAnsi="Arial Unicode MS"/>
-          <w:sz w:val="20"/>
-          <w:szCs w:val="20"/>
-        </w:rPr>
-        <w:t>✩</w:t>
-      </w:r>
-    </w:p>
-    <w:p>
-      <w:pPr>
-        <w:pStyle w:val="Heading3"/>
-        <w:rPr>
-          <w:sz w:val="22"/>
-          <w:szCs w:val="22"/>
-        </w:rPr>
-      </w:pPr>
-      <w:r>
-        <w:t>A3. Subprograms</w:t>
-      </w:r>
-      <w:r>
-        <w:rPr>
-          <w:rFonts w:ascii="Arial Unicode MS" w:hAnsi="Arial Unicode MS"/>
+        <w:t>A4.2</w:t>
+      </w:r>
+      <w:r>
+        <w:rPr>
+          <w:sz w:val="20"/>
+          <w:szCs w:val="20"/>
+        </w:rPr>
+        <w:t xml:space="preserve"> use workplace and professional conventions (e.g., naming, indenting, commenting) correctly to write programs and internal documentation; </w:t>
+      </w:r>
+      <w:r>
+        <w:rPr>
+          <w:sz w:val="20"/>
+          <w:szCs w:val="20"/>
         </w:rPr>
         <w:br/>
-      </w:r>
-      <w:r>
-        <w:t>D</w:t>
-      </w:r>
-      <w:r>
-        <w:rPr>
-          <w:sz w:val="22"/>
-          <w:szCs w:val="22"/>
-        </w:rPr>
-        <w:t>emonstrate the ability to use subprograms within computer programs;</w:t>
-      </w:r>
-    </w:p>
-    <w:p>
-      <w:pPr>
-        <w:pStyle w:val="Body"/>
-        <w:rPr>
-          <w:sz w:val="20"/>
-          <w:szCs w:val="20"/>
-        </w:rPr>
-      </w:pPr>
-      <w:r>
-        <w:rPr>
-          <w:b/>
-          <w:bCs/>
-          <w:sz w:val="20"/>
-          <w:szCs w:val="20"/>
-        </w:rPr>
-        <w:t>A3.1</w:t>
-      </w:r>
-      <w:r>
-        <w:rPr>
-          <w:sz w:val="20"/>
-          <w:szCs w:val="20"/>
-        </w:rPr>
-        <w:t xml:space="preserve"> demonstrate the ability to use existing sub-programs (e.g., random number generator, substring, absolute value) within computer programs; </w:t>
+        <w:t xml:space="preserve">        (also includes use of source control)</w:t>
       </w:r>
     </w:p>
     <w:p>
@@ -2904,11 +3910,6 @@
           <w:szCs w:val="20"/>
         </w:rPr>
       </w:pPr>
-    </w:p>
-    <w:p>
-      <w:pPr>
-        <w:pStyle w:val="Body"/>
-      </w:pPr>
       <w:r>
         <w:rPr>
           <w:b/>
@@ -2916,17 +3917,14 @@
           <w:sz w:val="20"/>
           <w:szCs w:val="20"/>
         </w:rPr>
-        <w:t>A3.2</w:t>
-      </w:r>
-      <w:r>
-        <w:rPr>
-          <w:sz w:val="20"/>
-          <w:szCs w:val="20"/>
-        </w:rPr>
-        <w:t xml:space="preserve"> write subprograms (e.g., functions, procedures) that use parameter passing and appropriate variable scope (e.g., local, global), to perform tasks within programs.</w:t>
-      </w:r>
-      <w:r>
-        <w:t xml:space="preserve"> </w:t>
+        <w:t>A4.3</w:t>
+      </w:r>
+      <w:r>
+        <w:rPr>
+          <w:sz w:val="20"/>
+          <w:szCs w:val="20"/>
+        </w:rPr>
+        <w:t xml:space="preserve"> demonstrate the ability to interpret error messages displayed by programming tools (e.g., compiler, debugging tool), at different times during the software development process (e.g., writing, compilation, testing);</w:t>
       </w:r>
     </w:p>
     <w:p>
@@ -3167,47 +4165,20 @@
     <w:p>
       <w:pPr>
         <w:pStyle w:val="Body"/>
-      </w:pPr>
-      <w:r>
-        <w:rPr>
-          <w:rFonts w:ascii="Arial Unicode MS" w:hAnsi="Arial Unicode MS"/>
-          <w:sz w:val="20"/>
-          <w:szCs w:val="20"/>
-        </w:rPr>
-        <w:br w:type="page"/>
-      </w:r>
-    </w:p>
-    <w:p>
-      <w:pPr>
-        <w:pStyle w:val="Heading3"/>
-        <w:rPr>
-          <w:sz w:val="22"/>
-          <w:szCs w:val="22"/>
-        </w:rPr>
-      </w:pPr>
-      <w:r>
-        <w:lastRenderedPageBreak/>
-        <w:t xml:space="preserve">A4. </w:t>
-      </w:r>
-      <w:r>
-        <w:rPr>
-          <w:lang w:val="fr-FR"/>
-        </w:rPr>
-        <w:t>Code Maintenance</w:t>
-      </w:r>
-      <w:r>
-        <w:rPr>
-          <w:rFonts w:ascii="Arial Unicode MS" w:hAnsi="Arial Unicode MS"/>
-        </w:rPr>
-        <w:br/>
-      </w:r>
-      <w:r>
-        <w:rPr>
-          <w:sz w:val="22"/>
-          <w:szCs w:val="22"/>
-        </w:rPr>
-        <w:t>Use proper code maintenance techniques and conventions when creating computer programs.</w:t>
-      </w:r>
+        <w:rPr>
+          <w:sz w:val="20"/>
+          <w:szCs w:val="20"/>
+        </w:rPr>
+      </w:pPr>
+    </w:p>
+    <w:p>
+      <w:pPr>
+        <w:pStyle w:val="Body"/>
+        <w:rPr>
+          <w:sz w:val="20"/>
+          <w:szCs w:val="20"/>
+        </w:rPr>
+      </w:pPr>
     </w:p>
     <w:p>
       <w:pPr>
@@ -3224,14 +4195,14 @@
           <w:sz w:val="20"/>
           <w:szCs w:val="20"/>
         </w:rPr>
-        <w:t>A4.1</w:t>
-      </w:r>
-      <w:r>
-        <w:rPr>
-          <w:sz w:val="20"/>
-          <w:szCs w:val="20"/>
-        </w:rPr>
-        <w:t xml:space="preserve"> demonstrate the ability to identify and correct syntax, logic, and run-time errors in computer programs;</w:t>
+        <w:t>A4.4</w:t>
+      </w:r>
+      <w:r>
+        <w:rPr>
+          <w:sz w:val="20"/>
+          <w:szCs w:val="20"/>
+        </w:rPr>
+        <w:t xml:space="preserve"> use a tracing technique to understand program flow and to identify and correct logic and run-time errors in computer programs;</w:t>
       </w:r>
     </w:p>
     <w:p>
@@ -3486,6 +4457,15 @@
           <w:szCs w:val="20"/>
         </w:rPr>
       </w:pPr>
+    </w:p>
+    <w:p>
+      <w:pPr>
+        <w:pStyle w:val="Body"/>
+        <w:rPr>
+          <w:sz w:val="20"/>
+          <w:szCs w:val="20"/>
+        </w:rPr>
+      </w:pPr>
       <w:r>
         <w:rPr>
           <w:b/>
@@ -3493,38 +4473,14 @@
           <w:sz w:val="20"/>
           <w:szCs w:val="20"/>
         </w:rPr>
-        <w:t>A4.2</w:t>
-      </w:r>
-      <w:r>
-        <w:rPr>
-          <w:sz w:val="20"/>
-          <w:szCs w:val="20"/>
-        </w:rPr>
-        <w:t xml:space="preserve"> use workplace and professional conventions (e.g., naming, indenting, commenting) correctly to write programs and internal documentation; </w:t>
-      </w:r>
-      <w:r>
-        <w:rPr>
-          <w:sz w:val="20"/>
-          <w:szCs w:val="20"/>
-        </w:rPr>
-        <w:br/>
-        <w:t xml:space="preserve">     </w:t>
-      </w:r>
-      <w:proofErr w:type="gramStart"/>
-      <w:r>
-        <w:rPr>
-          <w:sz w:val="20"/>
-          <w:szCs w:val="20"/>
-        </w:rPr>
-        <w:t xml:space="preserve">   (</w:t>
-      </w:r>
-      <w:proofErr w:type="gramEnd"/>
-      <w:r>
-        <w:rPr>
-          <w:sz w:val="20"/>
-          <w:szCs w:val="20"/>
-        </w:rPr>
-        <w:t>also includes use of source control)</w:t>
+        <w:t>A4.5</w:t>
+      </w:r>
+      <w:r>
+        <w:rPr>
+          <w:sz w:val="20"/>
+          <w:szCs w:val="20"/>
+        </w:rPr>
+        <w:t xml:space="preserve"> demonstrate the ability to validate a program using a full range of test cases.</w:t>
       </w:r>
     </w:p>
     <w:p>
@@ -3774,6 +4730,65 @@
     <w:p>
       <w:pPr>
         <w:pStyle w:val="Body"/>
+      </w:pPr>
+    </w:p>
+    <w:p>
+      <w:pPr>
+        <w:pStyle w:val="Body"/>
+      </w:pPr>
+    </w:p>
+    <w:p>
+      <w:pPr>
+        <w:pStyle w:val="Body"/>
+      </w:pPr>
+    </w:p>
+    <w:p>
+      <w:pPr>
+        <w:pStyle w:val="Body"/>
+      </w:pPr>
+    </w:p>
+    <w:p>
+      <w:pPr>
+        <w:pStyle w:val="Body"/>
+      </w:pPr>
+    </w:p>
+    <w:p>
+      <w:pPr>
+        <w:pStyle w:val="Body"/>
+      </w:pPr>
+    </w:p>
+    <w:p>
+      <w:pPr>
+        <w:pStyle w:val="Heading3"/>
+        <w:rPr>
+          <w:sz w:val="22"/>
+          <w:szCs w:val="22"/>
+        </w:rPr>
+      </w:pPr>
+      <w:r>
+        <w:lastRenderedPageBreak/>
+        <w:t>B1. Problem-solving Strategies</w:t>
+      </w:r>
+      <w:r>
+        <w:rPr>
+          <w:rFonts w:ascii="Arial Unicode MS" w:hAnsi="Arial Unicode MS"/>
+        </w:rPr>
+        <w:br/>
+      </w:r>
+      <w:r>
+        <w:t>U</w:t>
+      </w:r>
+      <w:r>
+        <w:rPr>
+          <w:sz w:val="22"/>
+          <w:szCs w:val="22"/>
+        </w:rPr>
+        <w:t>se a variety of problem-solving strategies to solve different types of problems independently and as part of a team;</w:t>
+      </w:r>
+    </w:p>
+    <w:p>
+      <w:pPr>
+        <w:pStyle w:val="Body"/>
         <w:rPr>
           <w:sz w:val="20"/>
           <w:szCs w:val="20"/>
@@ -3786,14 +4801,14 @@
           <w:sz w:val="20"/>
           <w:szCs w:val="20"/>
         </w:rPr>
-        <w:t>A4.3</w:t>
-      </w:r>
-      <w:r>
-        <w:rPr>
-          <w:sz w:val="20"/>
-          <w:szCs w:val="20"/>
-        </w:rPr>
-        <w:t xml:space="preserve"> demonstrate the ability to interpret error messages displayed by programming tools (e.g., compiler, debugging tool), at different times during the software development process (e.g., writing, compilation, testing);</w:t>
+        <w:t>B1.1</w:t>
+      </w:r>
+      <w:r>
+        <w:rPr>
+          <w:sz w:val="20"/>
+          <w:szCs w:val="20"/>
+        </w:rPr>
+        <w:t xml:space="preserve"> use various problem-solving strategies (e.g., stepwise refinement, divide and conquer, working backwards, examples, extreme cases, tables and charts, trial and error) when solving different types of problems;</w:t>
       </w:r>
     </w:p>
     <w:p>
@@ -4048,15 +5063,6 @@
           <w:szCs w:val="20"/>
         </w:rPr>
       </w:pPr>
-    </w:p>
-    <w:p>
-      <w:pPr>
-        <w:pStyle w:val="Body"/>
-        <w:rPr>
-          <w:sz w:val="20"/>
-          <w:szCs w:val="20"/>
-        </w:rPr>
-      </w:pPr>
       <w:r>
         <w:rPr>
           <w:b/>
@@ -4064,14 +5070,14 @@
           <w:sz w:val="20"/>
           <w:szCs w:val="20"/>
         </w:rPr>
-        <w:t>A4.4</w:t>
-      </w:r>
-      <w:r>
-        <w:rPr>
-          <w:sz w:val="20"/>
-          <w:szCs w:val="20"/>
-        </w:rPr>
-        <w:t xml:space="preserve"> use a tracing technique to understand program flow and to identify and correct logic and run-time errors in computer programs;</w:t>
+        <w:t>B1.2</w:t>
+      </w:r>
+      <w:r>
+        <w:rPr>
+          <w:sz w:val="20"/>
+          <w:szCs w:val="20"/>
+        </w:rPr>
+        <w:t xml:space="preserve"> demonstrate the ability to solve problems independently and as part of a team; </w:t>
       </w:r>
     </w:p>
     <w:p>
@@ -4312,881 +5318,6 @@
     <w:p>
       <w:pPr>
         <w:pStyle w:val="Body"/>
-        <w:rPr>
-          <w:sz w:val="20"/>
-          <w:szCs w:val="20"/>
-        </w:rPr>
-      </w:pPr>
-    </w:p>
-    <w:p>
-      <w:pPr>
-        <w:pStyle w:val="Body"/>
-        <w:rPr>
-          <w:sz w:val="20"/>
-          <w:szCs w:val="20"/>
-        </w:rPr>
-      </w:pPr>
-    </w:p>
-    <w:p>
-      <w:pPr>
-        <w:pStyle w:val="Body"/>
-        <w:rPr>
-          <w:sz w:val="20"/>
-          <w:szCs w:val="20"/>
-        </w:rPr>
-      </w:pPr>
-      <w:r>
-        <w:rPr>
-          <w:b/>
-          <w:bCs/>
-          <w:sz w:val="20"/>
-          <w:szCs w:val="20"/>
-        </w:rPr>
-        <w:t>A4.5</w:t>
-      </w:r>
-      <w:r>
-        <w:rPr>
-          <w:sz w:val="20"/>
-          <w:szCs w:val="20"/>
-        </w:rPr>
-        <w:t xml:space="preserve"> demonstrate the ability to validate a program using a full range of test cases.</w:t>
-      </w:r>
-    </w:p>
-    <w:p>
-      <w:pPr>
-        <w:pStyle w:val="Body"/>
-        <w:rPr>
-          <w:sz w:val="20"/>
-          <w:szCs w:val="20"/>
-        </w:rPr>
-      </w:pPr>
-    </w:p>
-    <w:tbl>
-      <w:tblPr>
-        <w:tblW w:w="12955" w:type="dxa"/>
-        <w:tblInd w:w="108" w:type="dxa"/>
-        <w:tblBorders>
-          <w:top w:val="single" w:sz="2" w:space="0" w:color="000000"/>
-          <w:left w:val="single" w:sz="2" w:space="0" w:color="000000"/>
-          <w:bottom w:val="single" w:sz="2" w:space="0" w:color="000000"/>
-          <w:right w:val="single" w:sz="2" w:space="0" w:color="000000"/>
-          <w:insideH w:val="single" w:sz="2" w:space="0" w:color="000000"/>
-          <w:insideV w:val="single" w:sz="2" w:space="0" w:color="000000"/>
-        </w:tblBorders>
-        <w:shd w:val="clear" w:color="auto" w:fill="BDC0BF"/>
-        <w:tblLayout w:type="fixed"/>
-        <w:tblLook w:val="04A0" w:firstRow="1" w:lastRow="0" w:firstColumn="1" w:lastColumn="0" w:noHBand="0" w:noVBand="1"/>
-      </w:tblPr>
-      <w:tblGrid>
-        <w:gridCol w:w="12955"/>
-      </w:tblGrid>
-      <w:tr>
-        <w:trPr>
-          <w:trHeight w:val="279"/>
-          <w:tblHeader/>
-        </w:trPr>
-        <w:tc>
-          <w:tcPr>
-            <w:tcW w:w="12955" w:type="dxa"/>
-            <w:tcBorders>
-              <w:top w:val="single" w:sz="2" w:space="0" w:color="000000"/>
-              <w:left w:val="single" w:sz="2" w:space="0" w:color="000000"/>
-              <w:bottom w:val="single" w:sz="4" w:space="0" w:color="000000"/>
-              <w:right w:val="single" w:sz="2" w:space="0" w:color="000000"/>
-            </w:tcBorders>
-            <w:shd w:val="clear" w:color="auto" w:fill="BDC0BF"/>
-            <w:tcMar>
-              <w:top w:w="80" w:type="dxa"/>
-              <w:left w:w="80" w:type="dxa"/>
-              <w:bottom w:w="80" w:type="dxa"/>
-              <w:right w:w="80" w:type="dxa"/>
-            </w:tcMar>
-          </w:tcPr>
-          <w:p>
-            <w:pPr>
-              <w:pStyle w:val="TableStyle1"/>
-            </w:pPr>
-            <w:r>
-              <w:t>Evidence:</w:t>
-            </w:r>
-            <w:r>
-              <w:rPr>
-                <w:b w:val="0"/>
-                <w:bCs w:val="0"/>
-              </w:rPr>
-              <w:t xml:space="preserve"> provide link(s) where possible, optionally provide brief explanatory text, add rows as needed</w:t>
-            </w:r>
-          </w:p>
-        </w:tc>
-      </w:tr>
-      <w:tr>
-        <w:tblPrEx>
-          <w:shd w:val="clear" w:color="auto" w:fill="auto"/>
-        </w:tblPrEx>
-        <w:trPr>
-          <w:trHeight w:val="279"/>
-        </w:trPr>
-        <w:tc>
-          <w:tcPr>
-            <w:tcW w:w="12955" w:type="dxa"/>
-            <w:tcBorders>
-              <w:top w:val="single" w:sz="4" w:space="0" w:color="000000"/>
-              <w:left w:val="single" w:sz="2" w:space="0" w:color="000000"/>
-              <w:bottom w:val="single" w:sz="2" w:space="0" w:color="000000"/>
-              <w:right w:val="single" w:sz="2" w:space="0" w:color="000000"/>
-            </w:tcBorders>
-            <w:shd w:val="clear" w:color="auto" w:fill="auto"/>
-            <w:tcMar>
-              <w:top w:w="80" w:type="dxa"/>
-              <w:left w:w="80" w:type="dxa"/>
-              <w:bottom w:w="80" w:type="dxa"/>
-              <w:right w:w="80" w:type="dxa"/>
-            </w:tcMar>
-          </w:tcPr>
-          <w:p/>
-        </w:tc>
-      </w:tr>
-      <w:tr>
-        <w:tblPrEx>
-          <w:shd w:val="clear" w:color="auto" w:fill="auto"/>
-        </w:tblPrEx>
-        <w:trPr>
-          <w:trHeight w:val="279"/>
-        </w:trPr>
-        <w:tc>
-          <w:tcPr>
-            <w:tcW w:w="12955" w:type="dxa"/>
-            <w:tcBorders>
-              <w:top w:val="single" w:sz="2" w:space="0" w:color="000000"/>
-              <w:left w:val="single" w:sz="2" w:space="0" w:color="000000"/>
-              <w:bottom w:val="single" w:sz="2" w:space="0" w:color="000000"/>
-              <w:right w:val="single" w:sz="2" w:space="0" w:color="000000"/>
-            </w:tcBorders>
-            <w:shd w:val="clear" w:color="auto" w:fill="EEEEEE"/>
-            <w:tcMar>
-              <w:top w:w="80" w:type="dxa"/>
-              <w:left w:w="80" w:type="dxa"/>
-              <w:bottom w:w="80" w:type="dxa"/>
-              <w:right w:w="80" w:type="dxa"/>
-            </w:tcMar>
-          </w:tcPr>
-          <w:p/>
-        </w:tc>
-      </w:tr>
-    </w:tbl>
-    <w:p>
-      <w:pPr>
-        <w:pStyle w:val="Body"/>
-        <w:rPr>
-          <w:sz w:val="20"/>
-          <w:szCs w:val="20"/>
-        </w:rPr>
-      </w:pPr>
-    </w:p>
-    <w:p>
-      <w:pPr>
-        <w:pStyle w:val="Body"/>
-        <w:rPr>
-          <w:sz w:val="20"/>
-          <w:szCs w:val="20"/>
-        </w:rPr>
-      </w:pPr>
-    </w:p>
-    <w:p>
-      <w:pPr>
-        <w:pStyle w:val="Body"/>
-        <w:rPr>
-          <w:b/>
-          <w:bCs/>
-          <w:sz w:val="20"/>
-          <w:szCs w:val="20"/>
-        </w:rPr>
-      </w:pPr>
-      <w:r>
-        <w:rPr>
-          <w:b/>
-          <w:bCs/>
-          <w:sz w:val="20"/>
-          <w:szCs w:val="20"/>
-        </w:rPr>
-        <w:t>Overall rating on this standard</w:t>
-      </w:r>
-      <w:r>
-        <w:rPr>
-          <w:sz w:val="20"/>
-          <w:szCs w:val="20"/>
-        </w:rPr>
-        <w:t xml:space="preserve">: </w:t>
-      </w:r>
-      <w:r>
-        <w:rPr>
-          <w:rFonts w:ascii="Arial Unicode MS" w:hAnsi="Arial Unicode MS"/>
-          <w:sz w:val="20"/>
-          <w:szCs w:val="20"/>
-        </w:rPr>
-        <w:t>✩</w:t>
-      </w:r>
-      <w:r>
-        <w:rPr>
-          <w:sz w:val="20"/>
-          <w:szCs w:val="20"/>
-        </w:rPr>
-        <w:t xml:space="preserve"> </w:t>
-      </w:r>
-      <w:r>
-        <w:rPr>
-          <w:rFonts w:ascii="Arial Unicode MS" w:hAnsi="Arial Unicode MS"/>
-          <w:sz w:val="20"/>
-          <w:szCs w:val="20"/>
-        </w:rPr>
-        <w:t>✩</w:t>
-      </w:r>
-      <w:r>
-        <w:rPr>
-          <w:sz w:val="20"/>
-          <w:szCs w:val="20"/>
-        </w:rPr>
-        <w:t xml:space="preserve"> </w:t>
-      </w:r>
-      <w:r>
-        <w:rPr>
-          <w:rFonts w:ascii="Arial Unicode MS" w:hAnsi="Arial Unicode MS"/>
-          <w:sz w:val="20"/>
-          <w:szCs w:val="20"/>
-        </w:rPr>
-        <w:t>✩</w:t>
-      </w:r>
-      <w:r>
-        <w:rPr>
-          <w:sz w:val="20"/>
-          <w:szCs w:val="20"/>
-        </w:rPr>
-        <w:t xml:space="preserve"> </w:t>
-      </w:r>
-      <w:r>
-        <w:rPr>
-          <w:rFonts w:ascii="Arial Unicode MS" w:hAnsi="Arial Unicode MS"/>
-          <w:sz w:val="20"/>
-          <w:szCs w:val="20"/>
-        </w:rPr>
-        <w:t>✩</w:t>
-      </w:r>
-      <w:r>
-        <w:rPr>
-          <w:sz w:val="20"/>
-          <w:szCs w:val="20"/>
-        </w:rPr>
-        <w:t xml:space="preserve"> </w:t>
-      </w:r>
-      <w:r>
-        <w:rPr>
-          <w:rFonts w:ascii="Arial Unicode MS" w:hAnsi="Arial Unicode MS"/>
-          <w:sz w:val="20"/>
-          <w:szCs w:val="20"/>
-        </w:rPr>
-        <w:t>✩</w:t>
-      </w:r>
-    </w:p>
-    <w:p>
-      <w:pPr>
-        <w:pStyle w:val="Body"/>
-        <w:rPr>
-          <w:sz w:val="20"/>
-          <w:szCs w:val="20"/>
-        </w:rPr>
-      </w:pPr>
-    </w:p>
-    <w:p>
-      <w:pPr>
-        <w:pStyle w:val="Body"/>
-      </w:pPr>
-    </w:p>
-    <w:p>
-      <w:pPr>
-        <w:pStyle w:val="Body"/>
-      </w:pPr>
-    </w:p>
-    <w:p>
-      <w:pPr>
-        <w:pStyle w:val="Body"/>
-      </w:pPr>
-    </w:p>
-    <w:p>
-      <w:pPr>
-        <w:pStyle w:val="Body"/>
-      </w:pPr>
-    </w:p>
-    <w:p>
-      <w:pPr>
-        <w:pStyle w:val="Body"/>
-      </w:pPr>
-    </w:p>
-    <w:p>
-      <w:pPr>
-        <w:pStyle w:val="Body"/>
-      </w:pPr>
-    </w:p>
-    <w:p>
-      <w:pPr>
-        <w:pStyle w:val="Heading3"/>
-        <w:rPr>
-          <w:sz w:val="22"/>
-          <w:szCs w:val="22"/>
-        </w:rPr>
-      </w:pPr>
-      <w:r>
-        <w:lastRenderedPageBreak/>
-        <w:t>B1. Problem-solving Strategies</w:t>
-      </w:r>
-      <w:r>
-        <w:rPr>
-          <w:rFonts w:ascii="Arial Unicode MS" w:hAnsi="Arial Unicode MS"/>
-        </w:rPr>
-        <w:br/>
-      </w:r>
-      <w:r>
-        <w:t>U</w:t>
-      </w:r>
-      <w:r>
-        <w:rPr>
-          <w:sz w:val="22"/>
-          <w:szCs w:val="22"/>
-        </w:rPr>
-        <w:t>se a variety of problem-solving strategies to solve different types of problems independently and as part of a team;</w:t>
-      </w:r>
-    </w:p>
-    <w:p>
-      <w:pPr>
-        <w:pStyle w:val="Body"/>
-        <w:rPr>
-          <w:sz w:val="20"/>
-          <w:szCs w:val="20"/>
-        </w:rPr>
-      </w:pPr>
-      <w:r>
-        <w:rPr>
-          <w:b/>
-          <w:bCs/>
-          <w:sz w:val="20"/>
-          <w:szCs w:val="20"/>
-        </w:rPr>
-        <w:t>B1.1</w:t>
-      </w:r>
-      <w:r>
-        <w:rPr>
-          <w:sz w:val="20"/>
-          <w:szCs w:val="20"/>
-        </w:rPr>
-        <w:t xml:space="preserve"> use various problem-solving strategies (e.g., stepwise refinement, divide and conquer, working backwards, examples, extreme cases, tables and charts, trial and error) when solving different types of problems;</w:t>
-      </w:r>
-    </w:p>
-    <w:p>
-      <w:pPr>
-        <w:pStyle w:val="Body"/>
-        <w:rPr>
-          <w:sz w:val="20"/>
-          <w:szCs w:val="20"/>
-        </w:rPr>
-      </w:pPr>
-    </w:p>
-    <w:tbl>
-      <w:tblPr>
-        <w:tblW w:w="12955" w:type="dxa"/>
-        <w:tblInd w:w="108" w:type="dxa"/>
-        <w:tblBorders>
-          <w:top w:val="single" w:sz="2" w:space="0" w:color="000000"/>
-          <w:left w:val="single" w:sz="2" w:space="0" w:color="000000"/>
-          <w:bottom w:val="single" w:sz="2" w:space="0" w:color="000000"/>
-          <w:right w:val="single" w:sz="2" w:space="0" w:color="000000"/>
-          <w:insideH w:val="single" w:sz="2" w:space="0" w:color="000000"/>
-          <w:insideV w:val="single" w:sz="2" w:space="0" w:color="000000"/>
-        </w:tblBorders>
-        <w:shd w:val="clear" w:color="auto" w:fill="BDC0BF"/>
-        <w:tblLayout w:type="fixed"/>
-        <w:tblLook w:val="04A0" w:firstRow="1" w:lastRow="0" w:firstColumn="1" w:lastColumn="0" w:noHBand="0" w:noVBand="1"/>
-      </w:tblPr>
-      <w:tblGrid>
-        <w:gridCol w:w="12955"/>
-      </w:tblGrid>
-      <w:tr>
-        <w:trPr>
-          <w:trHeight w:val="279"/>
-          <w:tblHeader/>
-        </w:trPr>
-        <w:tc>
-          <w:tcPr>
-            <w:tcW w:w="12955" w:type="dxa"/>
-            <w:tcBorders>
-              <w:top w:val="single" w:sz="2" w:space="0" w:color="000000"/>
-              <w:left w:val="single" w:sz="2" w:space="0" w:color="000000"/>
-              <w:bottom w:val="single" w:sz="4" w:space="0" w:color="000000"/>
-              <w:right w:val="single" w:sz="2" w:space="0" w:color="000000"/>
-            </w:tcBorders>
-            <w:shd w:val="clear" w:color="auto" w:fill="BDC0BF"/>
-            <w:tcMar>
-              <w:top w:w="80" w:type="dxa"/>
-              <w:left w:w="80" w:type="dxa"/>
-              <w:bottom w:w="80" w:type="dxa"/>
-              <w:right w:w="80" w:type="dxa"/>
-            </w:tcMar>
-          </w:tcPr>
-          <w:p>
-            <w:pPr>
-              <w:pStyle w:val="TableStyle1"/>
-            </w:pPr>
-            <w:r>
-              <w:t>Evidence:</w:t>
-            </w:r>
-            <w:r>
-              <w:rPr>
-                <w:b w:val="0"/>
-                <w:bCs w:val="0"/>
-              </w:rPr>
-              <w:t xml:space="preserve"> provide link(s) where possible, optionally provide brief explanatory text, add rows as needed</w:t>
-            </w:r>
-          </w:p>
-        </w:tc>
-      </w:tr>
-      <w:tr>
-        <w:tblPrEx>
-          <w:shd w:val="clear" w:color="auto" w:fill="auto"/>
-        </w:tblPrEx>
-        <w:trPr>
-          <w:trHeight w:val="279"/>
-        </w:trPr>
-        <w:tc>
-          <w:tcPr>
-            <w:tcW w:w="12955" w:type="dxa"/>
-            <w:tcBorders>
-              <w:top w:val="single" w:sz="4" w:space="0" w:color="000000"/>
-              <w:left w:val="single" w:sz="2" w:space="0" w:color="000000"/>
-              <w:bottom w:val="single" w:sz="2" w:space="0" w:color="000000"/>
-              <w:right w:val="single" w:sz="2" w:space="0" w:color="000000"/>
-            </w:tcBorders>
-            <w:shd w:val="clear" w:color="auto" w:fill="auto"/>
-            <w:tcMar>
-              <w:top w:w="80" w:type="dxa"/>
-              <w:left w:w="80" w:type="dxa"/>
-              <w:bottom w:w="80" w:type="dxa"/>
-              <w:right w:w="80" w:type="dxa"/>
-            </w:tcMar>
-          </w:tcPr>
-          <w:p/>
-        </w:tc>
-      </w:tr>
-      <w:tr>
-        <w:tblPrEx>
-          <w:shd w:val="clear" w:color="auto" w:fill="auto"/>
-        </w:tblPrEx>
-        <w:trPr>
-          <w:trHeight w:val="279"/>
-        </w:trPr>
-        <w:tc>
-          <w:tcPr>
-            <w:tcW w:w="12955" w:type="dxa"/>
-            <w:tcBorders>
-              <w:top w:val="single" w:sz="2" w:space="0" w:color="000000"/>
-              <w:left w:val="single" w:sz="2" w:space="0" w:color="000000"/>
-              <w:bottom w:val="single" w:sz="2" w:space="0" w:color="000000"/>
-              <w:right w:val="single" w:sz="2" w:space="0" w:color="000000"/>
-            </w:tcBorders>
-            <w:shd w:val="clear" w:color="auto" w:fill="EEEEEE"/>
-            <w:tcMar>
-              <w:top w:w="80" w:type="dxa"/>
-              <w:left w:w="80" w:type="dxa"/>
-              <w:bottom w:w="80" w:type="dxa"/>
-              <w:right w:w="80" w:type="dxa"/>
-            </w:tcMar>
-          </w:tcPr>
-          <w:p/>
-        </w:tc>
-      </w:tr>
-    </w:tbl>
-    <w:p>
-      <w:pPr>
-        <w:pStyle w:val="Body"/>
-        <w:rPr>
-          <w:sz w:val="20"/>
-          <w:szCs w:val="20"/>
-        </w:rPr>
-      </w:pPr>
-    </w:p>
-    <w:p>
-      <w:pPr>
-        <w:pStyle w:val="Body"/>
-        <w:rPr>
-          <w:sz w:val="20"/>
-          <w:szCs w:val="20"/>
-        </w:rPr>
-      </w:pPr>
-    </w:p>
-    <w:p>
-      <w:pPr>
-        <w:pStyle w:val="Body"/>
-        <w:rPr>
-          <w:b/>
-          <w:bCs/>
-          <w:sz w:val="20"/>
-          <w:szCs w:val="20"/>
-        </w:rPr>
-      </w:pPr>
-      <w:r>
-        <w:rPr>
-          <w:b/>
-          <w:bCs/>
-          <w:sz w:val="20"/>
-          <w:szCs w:val="20"/>
-        </w:rPr>
-        <w:t>Overall rating on this standard</w:t>
-      </w:r>
-      <w:r>
-        <w:rPr>
-          <w:sz w:val="20"/>
-          <w:szCs w:val="20"/>
-        </w:rPr>
-        <w:t xml:space="preserve">: </w:t>
-      </w:r>
-      <w:r>
-        <w:rPr>
-          <w:rFonts w:ascii="Arial Unicode MS" w:hAnsi="Arial Unicode MS"/>
-          <w:sz w:val="20"/>
-          <w:szCs w:val="20"/>
-        </w:rPr>
-        <w:t>✩</w:t>
-      </w:r>
-      <w:r>
-        <w:rPr>
-          <w:sz w:val="20"/>
-          <w:szCs w:val="20"/>
-        </w:rPr>
-        <w:t xml:space="preserve"> </w:t>
-      </w:r>
-      <w:r>
-        <w:rPr>
-          <w:rFonts w:ascii="Arial Unicode MS" w:hAnsi="Arial Unicode MS"/>
-          <w:sz w:val="20"/>
-          <w:szCs w:val="20"/>
-        </w:rPr>
-        <w:t>✩</w:t>
-      </w:r>
-      <w:r>
-        <w:rPr>
-          <w:sz w:val="20"/>
-          <w:szCs w:val="20"/>
-        </w:rPr>
-        <w:t xml:space="preserve"> </w:t>
-      </w:r>
-      <w:r>
-        <w:rPr>
-          <w:rFonts w:ascii="Arial Unicode MS" w:hAnsi="Arial Unicode MS"/>
-          <w:sz w:val="20"/>
-          <w:szCs w:val="20"/>
-        </w:rPr>
-        <w:t>✩</w:t>
-      </w:r>
-      <w:r>
-        <w:rPr>
-          <w:sz w:val="20"/>
-          <w:szCs w:val="20"/>
-        </w:rPr>
-        <w:t xml:space="preserve"> </w:t>
-      </w:r>
-      <w:r>
-        <w:rPr>
-          <w:rFonts w:ascii="Arial Unicode MS" w:hAnsi="Arial Unicode MS"/>
-          <w:sz w:val="20"/>
-          <w:szCs w:val="20"/>
-        </w:rPr>
-        <w:t>✩</w:t>
-      </w:r>
-      <w:r>
-        <w:rPr>
-          <w:sz w:val="20"/>
-          <w:szCs w:val="20"/>
-        </w:rPr>
-        <w:t xml:space="preserve"> </w:t>
-      </w:r>
-      <w:r>
-        <w:rPr>
-          <w:rFonts w:ascii="Arial Unicode MS" w:hAnsi="Arial Unicode MS"/>
-          <w:sz w:val="20"/>
-          <w:szCs w:val="20"/>
-        </w:rPr>
-        <w:t>✩</w:t>
-      </w:r>
-    </w:p>
-    <w:p>
-      <w:pPr>
-        <w:pStyle w:val="Body"/>
-        <w:rPr>
-          <w:sz w:val="20"/>
-          <w:szCs w:val="20"/>
-        </w:rPr>
-      </w:pPr>
-    </w:p>
-    <w:p>
-      <w:pPr>
-        <w:pStyle w:val="Body"/>
-        <w:rPr>
-          <w:sz w:val="20"/>
-          <w:szCs w:val="20"/>
-        </w:rPr>
-      </w:pPr>
-      <w:r>
-        <w:rPr>
-          <w:b/>
-          <w:bCs/>
-          <w:sz w:val="20"/>
-          <w:szCs w:val="20"/>
-        </w:rPr>
-        <w:t>B1.2</w:t>
-      </w:r>
-      <w:r>
-        <w:rPr>
-          <w:sz w:val="20"/>
-          <w:szCs w:val="20"/>
-        </w:rPr>
-        <w:t xml:space="preserve"> demonstrate the ability to solve problems independently and as part of a team; </w:t>
-      </w:r>
-    </w:p>
-    <w:p>
-      <w:pPr>
-        <w:pStyle w:val="Body"/>
-        <w:rPr>
-          <w:sz w:val="20"/>
-          <w:szCs w:val="20"/>
-        </w:rPr>
-      </w:pPr>
-    </w:p>
-    <w:tbl>
-      <w:tblPr>
-        <w:tblW w:w="12955" w:type="dxa"/>
-        <w:tblInd w:w="108" w:type="dxa"/>
-        <w:tblBorders>
-          <w:top w:val="single" w:sz="2" w:space="0" w:color="000000"/>
-          <w:left w:val="single" w:sz="2" w:space="0" w:color="000000"/>
-          <w:bottom w:val="single" w:sz="2" w:space="0" w:color="000000"/>
-          <w:right w:val="single" w:sz="2" w:space="0" w:color="000000"/>
-          <w:insideH w:val="single" w:sz="2" w:space="0" w:color="000000"/>
-          <w:insideV w:val="single" w:sz="2" w:space="0" w:color="000000"/>
-        </w:tblBorders>
-        <w:shd w:val="clear" w:color="auto" w:fill="BDC0BF"/>
-        <w:tblLayout w:type="fixed"/>
-        <w:tblLook w:val="04A0" w:firstRow="1" w:lastRow="0" w:firstColumn="1" w:lastColumn="0" w:noHBand="0" w:noVBand="1"/>
-      </w:tblPr>
-      <w:tblGrid>
-        <w:gridCol w:w="12955"/>
-      </w:tblGrid>
-      <w:tr>
-        <w:trPr>
-          <w:trHeight w:val="279"/>
-          <w:tblHeader/>
-        </w:trPr>
-        <w:tc>
-          <w:tcPr>
-            <w:tcW w:w="12955" w:type="dxa"/>
-            <w:tcBorders>
-              <w:top w:val="single" w:sz="2" w:space="0" w:color="000000"/>
-              <w:left w:val="single" w:sz="2" w:space="0" w:color="000000"/>
-              <w:bottom w:val="single" w:sz="4" w:space="0" w:color="000000"/>
-              <w:right w:val="single" w:sz="2" w:space="0" w:color="000000"/>
-            </w:tcBorders>
-            <w:shd w:val="clear" w:color="auto" w:fill="BDC0BF"/>
-            <w:tcMar>
-              <w:top w:w="80" w:type="dxa"/>
-              <w:left w:w="80" w:type="dxa"/>
-              <w:bottom w:w="80" w:type="dxa"/>
-              <w:right w:w="80" w:type="dxa"/>
-            </w:tcMar>
-          </w:tcPr>
-          <w:p>
-            <w:pPr>
-              <w:pStyle w:val="TableStyle1"/>
-            </w:pPr>
-            <w:r>
-              <w:t>Evidence:</w:t>
-            </w:r>
-            <w:r>
-              <w:rPr>
-                <w:b w:val="0"/>
-                <w:bCs w:val="0"/>
-              </w:rPr>
-              <w:t xml:space="preserve"> provide link(s) where possible, optionally provide brief explanatory text, add rows as needed</w:t>
-            </w:r>
-          </w:p>
-        </w:tc>
-      </w:tr>
-      <w:tr>
-        <w:tblPrEx>
-          <w:shd w:val="clear" w:color="auto" w:fill="auto"/>
-        </w:tblPrEx>
-        <w:trPr>
-          <w:trHeight w:val="279"/>
-        </w:trPr>
-        <w:tc>
-          <w:tcPr>
-            <w:tcW w:w="12955" w:type="dxa"/>
-            <w:tcBorders>
-              <w:top w:val="single" w:sz="4" w:space="0" w:color="000000"/>
-              <w:left w:val="single" w:sz="2" w:space="0" w:color="000000"/>
-              <w:bottom w:val="single" w:sz="2" w:space="0" w:color="000000"/>
-              <w:right w:val="single" w:sz="2" w:space="0" w:color="000000"/>
-            </w:tcBorders>
-            <w:shd w:val="clear" w:color="auto" w:fill="auto"/>
-            <w:tcMar>
-              <w:top w:w="80" w:type="dxa"/>
-              <w:left w:w="80" w:type="dxa"/>
-              <w:bottom w:w="80" w:type="dxa"/>
-              <w:right w:w="80" w:type="dxa"/>
-            </w:tcMar>
-          </w:tcPr>
-          <w:p/>
-        </w:tc>
-      </w:tr>
-      <w:tr>
-        <w:tblPrEx>
-          <w:shd w:val="clear" w:color="auto" w:fill="auto"/>
-        </w:tblPrEx>
-        <w:trPr>
-          <w:trHeight w:val="279"/>
-        </w:trPr>
-        <w:tc>
-          <w:tcPr>
-            <w:tcW w:w="12955" w:type="dxa"/>
-            <w:tcBorders>
-              <w:top w:val="single" w:sz="2" w:space="0" w:color="000000"/>
-              <w:left w:val="single" w:sz="2" w:space="0" w:color="000000"/>
-              <w:bottom w:val="single" w:sz="2" w:space="0" w:color="000000"/>
-              <w:right w:val="single" w:sz="2" w:space="0" w:color="000000"/>
-            </w:tcBorders>
-            <w:shd w:val="clear" w:color="auto" w:fill="EEEEEE"/>
-            <w:tcMar>
-              <w:top w:w="80" w:type="dxa"/>
-              <w:left w:w="80" w:type="dxa"/>
-              <w:bottom w:w="80" w:type="dxa"/>
-              <w:right w:w="80" w:type="dxa"/>
-            </w:tcMar>
-          </w:tcPr>
-          <w:p/>
-        </w:tc>
-      </w:tr>
-    </w:tbl>
-    <w:p>
-      <w:pPr>
-        <w:pStyle w:val="Body"/>
-        <w:rPr>
-          <w:sz w:val="20"/>
-          <w:szCs w:val="20"/>
-        </w:rPr>
-      </w:pPr>
-    </w:p>
-    <w:p>
-      <w:pPr>
-        <w:pStyle w:val="Body"/>
-        <w:rPr>
-          <w:sz w:val="20"/>
-          <w:szCs w:val="20"/>
-        </w:rPr>
-      </w:pPr>
-    </w:p>
-    <w:p>
-      <w:pPr>
-        <w:pStyle w:val="Body"/>
-        <w:rPr>
-          <w:b/>
-          <w:bCs/>
-          <w:sz w:val="20"/>
-          <w:szCs w:val="20"/>
-        </w:rPr>
-      </w:pPr>
-      <w:r>
-        <w:rPr>
-          <w:b/>
-          <w:bCs/>
-          <w:sz w:val="20"/>
-          <w:szCs w:val="20"/>
-        </w:rPr>
-        <w:t>Overall rating on this standard</w:t>
-      </w:r>
-      <w:r>
-        <w:rPr>
-          <w:sz w:val="20"/>
-          <w:szCs w:val="20"/>
-        </w:rPr>
-        <w:t xml:space="preserve">: </w:t>
-      </w:r>
-      <w:r>
-        <w:rPr>
-          <w:rFonts w:ascii="Arial Unicode MS" w:hAnsi="Arial Unicode MS"/>
-          <w:sz w:val="20"/>
-          <w:szCs w:val="20"/>
-        </w:rPr>
-        <w:t>✩</w:t>
-      </w:r>
-      <w:r>
-        <w:rPr>
-          <w:sz w:val="20"/>
-          <w:szCs w:val="20"/>
-        </w:rPr>
-        <w:t xml:space="preserve"> </w:t>
-      </w:r>
-      <w:r>
-        <w:rPr>
-          <w:rFonts w:ascii="Arial Unicode MS" w:hAnsi="Arial Unicode MS"/>
-          <w:sz w:val="20"/>
-          <w:szCs w:val="20"/>
-        </w:rPr>
-        <w:t>✩</w:t>
-      </w:r>
-      <w:r>
-        <w:rPr>
-          <w:sz w:val="20"/>
-          <w:szCs w:val="20"/>
-        </w:rPr>
-        <w:t xml:space="preserve"> </w:t>
-      </w:r>
-      <w:r>
-        <w:rPr>
-          <w:rFonts w:ascii="Arial Unicode MS" w:hAnsi="Arial Unicode MS"/>
-          <w:sz w:val="20"/>
-          <w:szCs w:val="20"/>
-        </w:rPr>
-        <w:t>✩</w:t>
-      </w:r>
-      <w:r>
-        <w:rPr>
-          <w:sz w:val="20"/>
-          <w:szCs w:val="20"/>
-        </w:rPr>
-        <w:t xml:space="preserve"> </w:t>
-      </w:r>
-      <w:r>
-        <w:rPr>
-          <w:rFonts w:ascii="Arial Unicode MS" w:hAnsi="Arial Unicode MS"/>
-          <w:sz w:val="20"/>
-          <w:szCs w:val="20"/>
-        </w:rPr>
-        <w:t>✩</w:t>
-      </w:r>
-      <w:r>
-        <w:rPr>
-          <w:sz w:val="20"/>
-          <w:szCs w:val="20"/>
-        </w:rPr>
-        <w:t xml:space="preserve"> </w:t>
-      </w:r>
-      <w:r>
-        <w:rPr>
-          <w:rFonts w:ascii="Arial Unicode MS" w:hAnsi="Arial Unicode MS"/>
-          <w:sz w:val="20"/>
-          <w:szCs w:val="20"/>
-        </w:rPr>
-        <w:t>✩</w:t>
-      </w:r>
-    </w:p>
-    <w:p>
-      <w:pPr>
-        <w:pStyle w:val="Body"/>
       </w:pPr>
     </w:p>
     <w:p>
@@ -5230,8 +5361,8 @@
       </w:pPr>
     </w:p>
     <w:sectPr>
-      <w:headerReference w:type="default" r:id="rId9"/>
-      <w:footerReference w:type="default" r:id="rId10"/>
+      <w:headerReference w:type="default" r:id="rId14"/>
+      <w:footerReference w:type="default" r:id="rId15"/>
       <w:pgSz w:w="15840" w:h="12240" w:orient="landscape"/>
       <w:pgMar w:top="1440" w:right="1440" w:bottom="1440" w:left="1440" w:header="720" w:footer="864" w:gutter="0"/>
       <w:cols w:space="720"/>
@@ -5293,7 +5424,7 @@
       <w:rPr>
         <w:noProof/>
       </w:rPr>
-      <w:t>8</w:t>
+      <w:t>5</w:t>
     </w:r>
     <w:r>
       <w:fldChar w:fldCharType="end"/>
@@ -6192,6 +6323,18 @@
     <w:rPr>
       <w:sz w:val="24"/>
       <w:szCs w:val="24"/>
+    </w:rPr>
+  </w:style>
+  <w:style w:type="character" w:styleId="FollowedHyperlink">
+    <w:name w:val="FollowedHyperlink"/>
+    <w:basedOn w:val="DefaultParagraphFont"/>
+    <w:uiPriority w:val="99"/>
+    <w:semiHidden/>
+    <w:unhideWhenUsed/>
+    <w:rsid w:val="00DB2597"/>
+    <w:rPr>
+      <w:color w:val="FF00FF" w:themeColor="followedHyperlink"/>
+      <w:u w:val="single"/>
     </w:rPr>
   </w:style>
 </w:styles>

</xml_diff>

<commit_message>
Finished up to 2.3.
</commit_message>
<xml_diff>
--- a/Pipes/Checklpoint1.docx
+++ b/Pipes/Checklpoint1.docx
@@ -2322,6 +2322,318 @@
             <w:r>
               <w:t xml:space="preserve">This is an example of how I used sequence, because I wanted the grid these for loops create to start at 1 in the top left corner and finish in the bottom right. By using this order of the Y value as the first for loop and the X as the second, it allowed me to create a grid in the order I wanted it to be in. </w:t>
             </w:r>
+          </w:p>
+        </w:tc>
+      </w:tr>
+      <w:tr>
+        <w:tblPrEx>
+          <w:shd w:val="clear" w:color="auto" w:fill="auto"/>
+        </w:tblPrEx>
+        <w:trPr>
+          <w:trHeight w:val="319"/>
+        </w:trPr>
+        <w:tc>
+          <w:tcPr>
+            <w:tcW w:w="12955" w:type="dxa"/>
+            <w:tcBorders>
+              <w:top w:val="single" w:sz="2" w:space="0" w:color="000000"/>
+              <w:left w:val="single" w:sz="2" w:space="0" w:color="000000"/>
+              <w:bottom w:val="single" w:sz="2" w:space="0" w:color="000000"/>
+              <w:right w:val="single" w:sz="2" w:space="0" w:color="000000"/>
+            </w:tcBorders>
+            <w:shd w:val="clear" w:color="auto" w:fill="EEEEEE"/>
+            <w:tcMar>
+              <w:top w:w="80" w:type="dxa"/>
+              <w:left w:w="80" w:type="dxa"/>
+              <w:bottom w:w="80" w:type="dxa"/>
+              <w:right w:w="80" w:type="dxa"/>
+            </w:tcMar>
+          </w:tcPr>
+          <w:p>
+            <w:hyperlink r:id="rId14" w:history="1">
+              <w:r>
+                <w:rPr>
+                  <w:rStyle w:val="Hyperlink"/>
+                </w:rPr>
+                <w:t>https://github.com/RSGC-Sheeres-A/Pipes-Game/blob/e78431004352397f949f21b77b56202bb9aeb55b/Pipes/LevelSelect.swift#L57-L76</w:t>
+              </w:r>
+            </w:hyperlink>
+            <w:r>
+              <w:t xml:space="preserve"> </w:t>
+            </w:r>
+          </w:p>
+          <w:p>
+            <w:r>
+              <w:t xml:space="preserve">this is evidence of how I am able to use repetition loops because this is a large block of loops. </w:t>
+            </w:r>
+          </w:p>
+        </w:tc>
+      </w:tr>
+    </w:tbl>
+    <w:p>
+      <w:pPr>
+        <w:pStyle w:val="Body"/>
+        <w:rPr>
+          <w:sz w:val="20"/>
+          <w:szCs w:val="20"/>
+        </w:rPr>
+      </w:pPr>
+    </w:p>
+    <w:p>
+      <w:pPr>
+        <w:pStyle w:val="Body"/>
+        <w:rPr>
+          <w:sz w:val="20"/>
+          <w:szCs w:val="20"/>
+        </w:rPr>
+      </w:pPr>
+    </w:p>
+    <w:p>
+      <w:pPr>
+        <w:pStyle w:val="Body"/>
+        <w:rPr>
+          <w:b/>
+          <w:bCs/>
+          <w:sz w:val="20"/>
+          <w:szCs w:val="20"/>
+        </w:rPr>
+      </w:pPr>
+      <w:r>
+        <w:rPr>
+          <w:b/>
+          <w:bCs/>
+          <w:sz w:val="20"/>
+          <w:szCs w:val="20"/>
+        </w:rPr>
+        <w:t>Overall rating on this standard</w:t>
+      </w:r>
+      <w:r>
+        <w:rPr>
+          <w:sz w:val="20"/>
+          <w:szCs w:val="20"/>
+        </w:rPr>
+        <w:t xml:space="preserve">: </w:t>
+      </w:r>
+      <w:r>
+        <w:rPr>
+          <w:rFonts w:ascii="Arial Unicode MS" w:hAnsi="Arial Unicode MS"/>
+          <w:sz w:val="20"/>
+          <w:szCs w:val="20"/>
+        </w:rPr>
+        <w:t>✩</w:t>
+      </w:r>
+      <w:r>
+        <w:rPr>
+          <w:sz w:val="20"/>
+          <w:szCs w:val="20"/>
+        </w:rPr>
+        <w:t xml:space="preserve"> </w:t>
+      </w:r>
+      <w:r>
+        <w:rPr>
+          <w:rFonts w:ascii="Arial Unicode MS" w:hAnsi="Arial Unicode MS"/>
+          <w:sz w:val="20"/>
+          <w:szCs w:val="20"/>
+        </w:rPr>
+        <w:t>✩</w:t>
+      </w:r>
+      <w:r>
+        <w:rPr>
+          <w:sz w:val="20"/>
+          <w:szCs w:val="20"/>
+        </w:rPr>
+        <w:t xml:space="preserve"> </w:t>
+      </w:r>
+      <w:r>
+        <w:rPr>
+          <w:rFonts w:ascii="Arial Unicode MS" w:hAnsi="Arial Unicode MS"/>
+          <w:sz w:val="20"/>
+          <w:szCs w:val="20"/>
+        </w:rPr>
+        <w:t>✩</w:t>
+      </w:r>
+      <w:r>
+        <w:rPr>
+          <w:sz w:val="20"/>
+          <w:szCs w:val="20"/>
+        </w:rPr>
+        <w:t xml:space="preserve"> </w:t>
+      </w:r>
+      <w:r>
+        <w:rPr>
+          <w:rFonts w:ascii="Arial Unicode MS" w:hAnsi="Arial Unicode MS"/>
+          <w:sz w:val="20"/>
+          <w:szCs w:val="20"/>
+        </w:rPr>
+        <w:t>✩</w:t>
+      </w:r>
+      <w:r>
+        <w:rPr>
+          <w:sz w:val="20"/>
+          <w:szCs w:val="20"/>
+        </w:rPr>
+        <w:t xml:space="preserve"> </w:t>
+      </w:r>
+      <w:r>
+        <w:rPr>
+          <w:rFonts w:ascii="Arial Unicode MS" w:hAnsi="Arial Unicode MS"/>
+          <w:sz w:val="20"/>
+          <w:szCs w:val="20"/>
+        </w:rPr>
+        <w:t>✩</w:t>
+      </w:r>
+    </w:p>
+    <w:p>
+      <w:pPr>
+        <w:pStyle w:val="Body"/>
+        <w:rPr>
+          <w:sz w:val="20"/>
+          <w:szCs w:val="20"/>
+        </w:rPr>
+      </w:pPr>
+    </w:p>
+    <w:p>
+      <w:pPr>
+        <w:pStyle w:val="Body"/>
+        <w:rPr>
+          <w:sz w:val="20"/>
+          <w:szCs w:val="20"/>
+        </w:rPr>
+      </w:pPr>
+    </w:p>
+    <w:p>
+      <w:pPr>
+        <w:pStyle w:val="Body"/>
+        <w:rPr>
+          <w:sz w:val="20"/>
+          <w:szCs w:val="20"/>
+        </w:rPr>
+      </w:pPr>
+      <w:r>
+        <w:rPr>
+          <w:b/>
+          <w:bCs/>
+          <w:sz w:val="20"/>
+          <w:szCs w:val="20"/>
+        </w:rPr>
+        <w:t>A2.3</w:t>
+      </w:r>
+      <w:r>
+        <w:rPr>
+          <w:sz w:val="20"/>
+          <w:szCs w:val="20"/>
+        </w:rPr>
+        <w:t xml:space="preserve"> write algorithms with nested structures (e.g., to count elements in an array, calculate a total, find highest or lowest value, or perform a linear search).</w:t>
+      </w:r>
+    </w:p>
+    <w:p>
+      <w:pPr>
+        <w:pStyle w:val="Body"/>
+        <w:rPr>
+          <w:sz w:val="20"/>
+          <w:szCs w:val="20"/>
+        </w:rPr>
+      </w:pPr>
+    </w:p>
+    <w:tbl>
+      <w:tblPr>
+        <w:tblW w:w="12955" w:type="dxa"/>
+        <w:tblInd w:w="108" w:type="dxa"/>
+        <w:tblBorders>
+          <w:top w:val="single" w:sz="2" w:space="0" w:color="000000"/>
+          <w:left w:val="single" w:sz="2" w:space="0" w:color="000000"/>
+          <w:bottom w:val="single" w:sz="2" w:space="0" w:color="000000"/>
+          <w:right w:val="single" w:sz="2" w:space="0" w:color="000000"/>
+          <w:insideH w:val="single" w:sz="2" w:space="0" w:color="000000"/>
+          <w:insideV w:val="single" w:sz="2" w:space="0" w:color="000000"/>
+        </w:tblBorders>
+        <w:shd w:val="clear" w:color="auto" w:fill="BDC0BF"/>
+        <w:tblLayout w:type="fixed"/>
+        <w:tblLook w:val="04A0" w:firstRow="1" w:lastRow="0" w:firstColumn="1" w:lastColumn="0" w:noHBand="0" w:noVBand="1"/>
+      </w:tblPr>
+      <w:tblGrid>
+        <w:gridCol w:w="12955"/>
+      </w:tblGrid>
+      <w:tr>
+        <w:trPr>
+          <w:trHeight w:val="279"/>
+          <w:tblHeader/>
+        </w:trPr>
+        <w:tc>
+          <w:tcPr>
+            <w:tcW w:w="12955" w:type="dxa"/>
+            <w:tcBorders>
+              <w:top w:val="single" w:sz="2" w:space="0" w:color="000000"/>
+              <w:left w:val="single" w:sz="2" w:space="0" w:color="000000"/>
+              <w:bottom w:val="single" w:sz="4" w:space="0" w:color="000000"/>
+              <w:right w:val="single" w:sz="2" w:space="0" w:color="000000"/>
+            </w:tcBorders>
+            <w:shd w:val="clear" w:color="auto" w:fill="BDC0BF"/>
+            <w:tcMar>
+              <w:top w:w="80" w:type="dxa"/>
+              <w:left w:w="80" w:type="dxa"/>
+              <w:bottom w:w="80" w:type="dxa"/>
+              <w:right w:w="80" w:type="dxa"/>
+            </w:tcMar>
+          </w:tcPr>
+          <w:p>
+            <w:pPr>
+              <w:pStyle w:val="TableStyle1"/>
+            </w:pPr>
+            <w:r>
+              <w:t>Evidence:</w:t>
+            </w:r>
+            <w:r>
+              <w:rPr>
+                <w:b w:val="0"/>
+                <w:bCs w:val="0"/>
+              </w:rPr>
+              <w:t xml:space="preserve"> provide link(s) where possible, optionally provide brief explanatory text, add rows as needed</w:t>
+            </w:r>
+          </w:p>
+        </w:tc>
+      </w:tr>
+      <w:tr>
+        <w:tblPrEx>
+          <w:shd w:val="clear" w:color="auto" w:fill="auto"/>
+        </w:tblPrEx>
+        <w:trPr>
+          <w:trHeight w:val="279"/>
+        </w:trPr>
+        <w:tc>
+          <w:tcPr>
+            <w:tcW w:w="12955" w:type="dxa"/>
+            <w:tcBorders>
+              <w:top w:val="single" w:sz="4" w:space="0" w:color="000000"/>
+              <w:left w:val="single" w:sz="2" w:space="0" w:color="000000"/>
+              <w:bottom w:val="single" w:sz="2" w:space="0" w:color="000000"/>
+              <w:right w:val="single" w:sz="2" w:space="0" w:color="000000"/>
+            </w:tcBorders>
+            <w:shd w:val="clear" w:color="auto" w:fill="auto"/>
+            <w:tcMar>
+              <w:top w:w="80" w:type="dxa"/>
+              <w:left w:w="80" w:type="dxa"/>
+              <w:bottom w:w="80" w:type="dxa"/>
+              <w:right w:w="80" w:type="dxa"/>
+            </w:tcMar>
+          </w:tcPr>
+          <w:p>
+            <w:hyperlink r:id="rId15" w:history="1">
+              <w:r>
+                <w:rPr>
+                  <w:rStyle w:val="Hyperlink"/>
+                </w:rPr>
+                <w:t>https://github.com/RSGC-Sheeres-A/Pipes-Game/blob/e78431004352397f949f21b77b56202bb9aeb55b/Pipes/LevelSelect.swift#L57-L76</w:t>
+              </w:r>
+            </w:hyperlink>
+            <w:r>
+              <w:t xml:space="preserve"> </w:t>
+            </w:r>
+          </w:p>
+          <w:p>
+            <w:r>
+              <w:t xml:space="preserve">This algorithm allows the computer to check what block the user has clicked on. It is important because it brings the user to that level. </w:t>
+            </w:r>
             <w:bookmarkStart w:id="0" w:name="_GoBack"/>
             <w:bookmarkEnd w:id="0"/>
           </w:p>
@@ -2470,21 +2782,32 @@
     </w:p>
     <w:p>
       <w:pPr>
-        <w:pStyle w:val="Body"/>
-        <w:rPr>
-          <w:sz w:val="20"/>
-          <w:szCs w:val="20"/>
-        </w:rPr>
-      </w:pPr>
-    </w:p>
-    <w:p>
-      <w:pPr>
-        <w:pStyle w:val="Body"/>
-        <w:rPr>
-          <w:sz w:val="20"/>
-          <w:szCs w:val="20"/>
-        </w:rPr>
-      </w:pPr>
+        <w:pStyle w:val="Heading3"/>
+        <w:rPr>
+          <w:sz w:val="22"/>
+          <w:szCs w:val="22"/>
+        </w:rPr>
+      </w:pPr>
+      <w:r>
+        <w:lastRenderedPageBreak/>
+        <w:t>A3. Subprograms</w:t>
+      </w:r>
+      <w:r>
+        <w:rPr>
+          <w:rFonts w:ascii="Arial Unicode MS" w:hAnsi="Arial Unicode MS"/>
+        </w:rPr>
+        <w:br/>
+      </w:r>
+      <w:r>
+        <w:t>D</w:t>
+      </w:r>
+      <w:r>
+        <w:rPr>
+          <w:sz w:val="22"/>
+          <w:szCs w:val="22"/>
+        </w:rPr>
+        <w:t>emonstrate the ability to use subprograms within computer programs;</w:t>
+      </w:r>
     </w:p>
     <w:p>
       <w:pPr>
@@ -2501,14 +2824,14 @@
           <w:sz w:val="20"/>
           <w:szCs w:val="20"/>
         </w:rPr>
-        <w:t>A2.3</w:t>
-      </w:r>
-      <w:r>
-        <w:rPr>
-          <w:sz w:val="20"/>
-          <w:szCs w:val="20"/>
-        </w:rPr>
-        <w:t xml:space="preserve"> write algorithms with nested structures (e.g., to count elements in an array, calculate a total, find highest or lowest value, or perform a linear search).</w:t>
+        <w:t>A3.1</w:t>
+      </w:r>
+      <w:r>
+        <w:rPr>
+          <w:sz w:val="20"/>
+          <w:szCs w:val="20"/>
+        </w:rPr>
+        <w:t xml:space="preserve"> demonstrate the ability to use existing sub-programs (e.g., random number generator, substring, absolute value) within computer programs; </w:t>
       </w:r>
     </w:p>
     <w:p>
@@ -2748,39 +3071,25 @@
     </w:p>
     <w:p>
       <w:pPr>
-        <w:pStyle w:val="Heading3"/>
-        <w:rPr>
-          <w:sz w:val="22"/>
-          <w:szCs w:val="22"/>
-        </w:rPr>
-      </w:pPr>
-      <w:r>
-        <w:t>A3. Subprograms</w:t>
-      </w:r>
-      <w:r>
-        <w:rPr>
-          <w:rFonts w:ascii="Arial Unicode MS" w:hAnsi="Arial Unicode MS"/>
-        </w:rPr>
-        <w:br/>
-      </w:r>
-      <w:r>
-        <w:t>D</w:t>
-      </w:r>
-      <w:r>
-        <w:rPr>
-          <w:sz w:val="22"/>
-          <w:szCs w:val="22"/>
-        </w:rPr>
-        <w:t>emonstrate the ability to use subprograms within computer programs;</w:t>
-      </w:r>
-    </w:p>
-    <w:p>
-      <w:pPr>
-        <w:pStyle w:val="Body"/>
-        <w:rPr>
-          <w:sz w:val="20"/>
-          <w:szCs w:val="20"/>
-        </w:rPr>
+        <w:pStyle w:val="Body"/>
+        <w:rPr>
+          <w:sz w:val="20"/>
+          <w:szCs w:val="20"/>
+        </w:rPr>
+      </w:pPr>
+    </w:p>
+    <w:p>
+      <w:pPr>
+        <w:pStyle w:val="Body"/>
+        <w:rPr>
+          <w:sz w:val="20"/>
+          <w:szCs w:val="20"/>
+        </w:rPr>
+      </w:pPr>
+    </w:p>
+    <w:p>
+      <w:pPr>
+        <w:pStyle w:val="Body"/>
       </w:pPr>
       <w:r>
         <w:rPr>
@@ -2789,14 +3098,17 @@
           <w:sz w:val="20"/>
           <w:szCs w:val="20"/>
         </w:rPr>
-        <w:t>A3.1</w:t>
-      </w:r>
-      <w:r>
-        <w:rPr>
-          <w:sz w:val="20"/>
-          <w:szCs w:val="20"/>
-        </w:rPr>
-        <w:t xml:space="preserve"> demonstrate the ability to use existing sub-programs (e.g., random number generator, substring, absolute value) within computer programs; </w:t>
+        <w:t>A3.2</w:t>
+      </w:r>
+      <w:r>
+        <w:rPr>
+          <w:sz w:val="20"/>
+          <w:szCs w:val="20"/>
+        </w:rPr>
+        <w:t xml:space="preserve"> write subprograms (e.g., functions, procedures) that use parameter passing and appropriate variable scope (e.g., local, global), to perform tasks within programs.</w:t>
+      </w:r>
+      <w:r>
+        <w:t xml:space="preserve"> </w:t>
       </w:r>
     </w:p>
     <w:p>
@@ -3037,24 +3349,55 @@
     <w:p>
       <w:pPr>
         <w:pStyle w:val="Body"/>
-        <w:rPr>
-          <w:sz w:val="20"/>
-          <w:szCs w:val="20"/>
-        </w:rPr>
-      </w:pPr>
-    </w:p>
-    <w:p>
-      <w:pPr>
-        <w:pStyle w:val="Body"/>
-        <w:rPr>
-          <w:sz w:val="20"/>
-          <w:szCs w:val="20"/>
-        </w:rPr>
-      </w:pPr>
-    </w:p>
-    <w:p>
-      <w:pPr>
-        <w:pStyle w:val="Body"/>
+      </w:pPr>
+      <w:r>
+        <w:rPr>
+          <w:rFonts w:ascii="Arial Unicode MS" w:hAnsi="Arial Unicode MS"/>
+          <w:sz w:val="20"/>
+          <w:szCs w:val="20"/>
+        </w:rPr>
+        <w:br w:type="page"/>
+      </w:r>
+    </w:p>
+    <w:p>
+      <w:pPr>
+        <w:pStyle w:val="Heading3"/>
+        <w:rPr>
+          <w:sz w:val="22"/>
+          <w:szCs w:val="22"/>
+        </w:rPr>
+      </w:pPr>
+      <w:r>
+        <w:lastRenderedPageBreak/>
+        <w:t xml:space="preserve">A4. </w:t>
+      </w:r>
+      <w:r>
+        <w:rPr>
+          <w:lang w:val="fr-FR"/>
+        </w:rPr>
+        <w:t>Code Maintenance</w:t>
+      </w:r>
+      <w:r>
+        <w:rPr>
+          <w:rFonts w:ascii="Arial Unicode MS" w:hAnsi="Arial Unicode MS"/>
+        </w:rPr>
+        <w:br/>
+      </w:r>
+      <w:r>
+        <w:rPr>
+          <w:sz w:val="22"/>
+          <w:szCs w:val="22"/>
+        </w:rPr>
+        <w:t>Use proper code maintenance techniques and conventions when creating computer programs.</w:t>
+      </w:r>
+    </w:p>
+    <w:p>
+      <w:pPr>
+        <w:pStyle w:val="Body"/>
+        <w:rPr>
+          <w:sz w:val="20"/>
+          <w:szCs w:val="20"/>
+        </w:rPr>
       </w:pPr>
       <w:r>
         <w:rPr>
@@ -3063,17 +3406,14 @@
           <w:sz w:val="20"/>
           <w:szCs w:val="20"/>
         </w:rPr>
-        <w:t>A3.2</w:t>
-      </w:r>
-      <w:r>
-        <w:rPr>
-          <w:sz w:val="20"/>
-          <w:szCs w:val="20"/>
-        </w:rPr>
-        <w:t xml:space="preserve"> write subprograms (e.g., functions, procedures) that use parameter passing and appropriate variable scope (e.g., local, global), to perform tasks within programs.</w:t>
-      </w:r>
-      <w:r>
-        <w:t xml:space="preserve"> </w:t>
+        <w:t>A4.1</w:t>
+      </w:r>
+      <w:r>
+        <w:rPr>
+          <w:sz w:val="20"/>
+          <w:szCs w:val="20"/>
+        </w:rPr>
+        <w:t xml:space="preserve"> demonstrate the ability to identify and correct syntax, logic, and run-time errors in computer programs;</w:t>
       </w:r>
     </w:p>
     <w:p>
@@ -3314,47 +3654,11 @@
     <w:p>
       <w:pPr>
         <w:pStyle w:val="Body"/>
-      </w:pPr>
-      <w:r>
-        <w:rPr>
-          <w:rFonts w:ascii="Arial Unicode MS" w:hAnsi="Arial Unicode MS"/>
-          <w:sz w:val="20"/>
-          <w:szCs w:val="20"/>
-        </w:rPr>
-        <w:br w:type="page"/>
-      </w:r>
-    </w:p>
-    <w:p>
-      <w:pPr>
-        <w:pStyle w:val="Heading3"/>
-        <w:rPr>
-          <w:sz w:val="22"/>
-          <w:szCs w:val="22"/>
-        </w:rPr>
-      </w:pPr>
-      <w:r>
-        <w:lastRenderedPageBreak/>
-        <w:t xml:space="preserve">A4. </w:t>
-      </w:r>
-      <w:r>
-        <w:rPr>
-          <w:lang w:val="fr-FR"/>
-        </w:rPr>
-        <w:t>Code Maintenance</w:t>
-      </w:r>
-      <w:r>
-        <w:rPr>
-          <w:rFonts w:ascii="Arial Unicode MS" w:hAnsi="Arial Unicode MS"/>
-        </w:rPr>
-        <w:br/>
-      </w:r>
-      <w:r>
-        <w:rPr>
-          <w:sz w:val="22"/>
-          <w:szCs w:val="22"/>
-        </w:rPr>
-        <w:t>Use proper code maintenance techniques and conventions when creating computer programs.</w:t>
-      </w:r>
+        <w:rPr>
+          <w:sz w:val="20"/>
+          <w:szCs w:val="20"/>
+        </w:rPr>
+      </w:pPr>
     </w:p>
     <w:p>
       <w:pPr>
@@ -3371,14 +3675,22 @@
           <w:sz w:val="20"/>
           <w:szCs w:val="20"/>
         </w:rPr>
-        <w:t>A4.1</w:t>
-      </w:r>
-      <w:r>
-        <w:rPr>
-          <w:sz w:val="20"/>
-          <w:szCs w:val="20"/>
-        </w:rPr>
-        <w:t xml:space="preserve"> demonstrate the ability to identify and correct syntax, logic, and run-time errors in computer programs;</w:t>
+        <w:t>A4.2</w:t>
+      </w:r>
+      <w:r>
+        <w:rPr>
+          <w:sz w:val="20"/>
+          <w:szCs w:val="20"/>
+        </w:rPr>
+        <w:t xml:space="preserve"> use workplace and professional conventions (e.g., naming, indenting, commenting) correctly to write programs and internal documentation; </w:t>
+      </w:r>
+      <w:r>
+        <w:rPr>
+          <w:sz w:val="20"/>
+          <w:szCs w:val="20"/>
+        </w:rPr>
+        <w:br/>
+        <w:t xml:space="preserve">        (also includes use of source control)</w:t>
       </w:r>
     </w:p>
     <w:p>
@@ -3640,22 +3952,14 @@
           <w:sz w:val="20"/>
           <w:szCs w:val="20"/>
         </w:rPr>
-        <w:t>A4.2</w:t>
-      </w:r>
-      <w:r>
-        <w:rPr>
-          <w:sz w:val="20"/>
-          <w:szCs w:val="20"/>
-        </w:rPr>
-        <w:t xml:space="preserve"> use workplace and professional conventions (e.g., naming, indenting, commenting) correctly to write programs and internal documentation; </w:t>
-      </w:r>
-      <w:r>
-        <w:rPr>
-          <w:sz w:val="20"/>
-          <w:szCs w:val="20"/>
-        </w:rPr>
-        <w:br/>
-        <w:t xml:space="preserve">        (also includes use of source control)</w:t>
+        <w:t>A4.3</w:t>
+      </w:r>
+      <w:r>
+        <w:rPr>
+          <w:sz w:val="20"/>
+          <w:szCs w:val="20"/>
+        </w:rPr>
+        <w:t xml:space="preserve"> demonstrate the ability to interpret error messages displayed by programming tools (e.g., compiler, debugging tool), at different times during the software development process (e.g., writing, compilation, testing);</w:t>
       </w:r>
     </w:p>
     <w:p>
@@ -3910,6 +4214,15 @@
           <w:szCs w:val="20"/>
         </w:rPr>
       </w:pPr>
+    </w:p>
+    <w:p>
+      <w:pPr>
+        <w:pStyle w:val="Body"/>
+        <w:rPr>
+          <w:sz w:val="20"/>
+          <w:szCs w:val="20"/>
+        </w:rPr>
+      </w:pPr>
       <w:r>
         <w:rPr>
           <w:b/>
@@ -3917,14 +4230,14 @@
           <w:sz w:val="20"/>
           <w:szCs w:val="20"/>
         </w:rPr>
-        <w:t>A4.3</w:t>
-      </w:r>
-      <w:r>
-        <w:rPr>
-          <w:sz w:val="20"/>
-          <w:szCs w:val="20"/>
-        </w:rPr>
-        <w:t xml:space="preserve"> demonstrate the ability to interpret error messages displayed by programming tools (e.g., compiler, debugging tool), at different times during the software development process (e.g., writing, compilation, testing);</w:t>
+        <w:t>A4.4</w:t>
+      </w:r>
+      <w:r>
+        <w:rPr>
+          <w:sz w:val="20"/>
+          <w:szCs w:val="20"/>
+        </w:rPr>
+        <w:t xml:space="preserve"> use a tracing technique to understand program flow and to identify and correct logic and run-time errors in computer programs;</w:t>
       </w:r>
     </w:p>
     <w:p>
@@ -4195,14 +4508,14 @@
           <w:sz w:val="20"/>
           <w:szCs w:val="20"/>
         </w:rPr>
-        <w:t>A4.4</w:t>
-      </w:r>
-      <w:r>
-        <w:rPr>
-          <w:sz w:val="20"/>
-          <w:szCs w:val="20"/>
-        </w:rPr>
-        <w:t xml:space="preserve"> use a tracing technique to understand program flow and to identify and correct logic and run-time errors in computer programs;</w:t>
+        <w:t>A4.5</w:t>
+      </w:r>
+      <w:r>
+        <w:rPr>
+          <w:sz w:val="20"/>
+          <w:szCs w:val="20"/>
+        </w:rPr>
+        <w:t xml:space="preserve"> demonstrate the ability to validate a program using a full range of test cases.</w:t>
       </w:r>
     </w:p>
     <w:p>
@@ -4452,11 +4765,61 @@
     <w:p>
       <w:pPr>
         <w:pStyle w:val="Body"/>
-        <w:rPr>
-          <w:sz w:val="20"/>
-          <w:szCs w:val="20"/>
-        </w:rPr>
-      </w:pPr>
+      </w:pPr>
+    </w:p>
+    <w:p>
+      <w:pPr>
+        <w:pStyle w:val="Body"/>
+      </w:pPr>
+    </w:p>
+    <w:p>
+      <w:pPr>
+        <w:pStyle w:val="Body"/>
+      </w:pPr>
+    </w:p>
+    <w:p>
+      <w:pPr>
+        <w:pStyle w:val="Body"/>
+      </w:pPr>
+    </w:p>
+    <w:p>
+      <w:pPr>
+        <w:pStyle w:val="Body"/>
+      </w:pPr>
+    </w:p>
+    <w:p>
+      <w:pPr>
+        <w:pStyle w:val="Body"/>
+      </w:pPr>
+    </w:p>
+    <w:p>
+      <w:pPr>
+        <w:pStyle w:val="Heading3"/>
+        <w:rPr>
+          <w:sz w:val="22"/>
+          <w:szCs w:val="22"/>
+        </w:rPr>
+      </w:pPr>
+      <w:r>
+        <w:lastRenderedPageBreak/>
+        <w:t>B1. Problem-solving Strategies</w:t>
+      </w:r>
+      <w:r>
+        <w:rPr>
+          <w:rFonts w:ascii="Arial Unicode MS" w:hAnsi="Arial Unicode MS"/>
+        </w:rPr>
+        <w:br/>
+      </w:r>
+      <w:r>
+        <w:t>U</w:t>
+      </w:r>
+      <w:r>
+        <w:rPr>
+          <w:sz w:val="22"/>
+          <w:szCs w:val="22"/>
+        </w:rPr>
+        <w:t>se a variety of problem-solving strategies to solve different types of problems independently and as part of a team;</w:t>
+      </w:r>
     </w:p>
     <w:p>
       <w:pPr>
@@ -4473,14 +4836,14 @@
           <w:sz w:val="20"/>
           <w:szCs w:val="20"/>
         </w:rPr>
-        <w:t>A4.5</w:t>
-      </w:r>
-      <w:r>
-        <w:rPr>
-          <w:sz w:val="20"/>
-          <w:szCs w:val="20"/>
-        </w:rPr>
-        <w:t xml:space="preserve"> demonstrate the ability to validate a program using a full range of test cases.</w:t>
+        <w:t>B1.1</w:t>
+      </w:r>
+      <w:r>
+        <w:rPr>
+          <w:sz w:val="20"/>
+          <w:szCs w:val="20"/>
+        </w:rPr>
+        <w:t xml:space="preserve"> use various problem-solving strategies (e.g., stepwise refinement, divide and conquer, working backwards, examples, extreme cases, tables and charts, trial and error) when solving different types of problems;</w:t>
       </w:r>
     </w:p>
     <w:p>
@@ -4730,65 +5093,6 @@
     <w:p>
       <w:pPr>
         <w:pStyle w:val="Body"/>
-      </w:pPr>
-    </w:p>
-    <w:p>
-      <w:pPr>
-        <w:pStyle w:val="Body"/>
-      </w:pPr>
-    </w:p>
-    <w:p>
-      <w:pPr>
-        <w:pStyle w:val="Body"/>
-      </w:pPr>
-    </w:p>
-    <w:p>
-      <w:pPr>
-        <w:pStyle w:val="Body"/>
-      </w:pPr>
-    </w:p>
-    <w:p>
-      <w:pPr>
-        <w:pStyle w:val="Body"/>
-      </w:pPr>
-    </w:p>
-    <w:p>
-      <w:pPr>
-        <w:pStyle w:val="Body"/>
-      </w:pPr>
-    </w:p>
-    <w:p>
-      <w:pPr>
-        <w:pStyle w:val="Heading3"/>
-        <w:rPr>
-          <w:sz w:val="22"/>
-          <w:szCs w:val="22"/>
-        </w:rPr>
-      </w:pPr>
-      <w:r>
-        <w:lastRenderedPageBreak/>
-        <w:t>B1. Problem-solving Strategies</w:t>
-      </w:r>
-      <w:r>
-        <w:rPr>
-          <w:rFonts w:ascii="Arial Unicode MS" w:hAnsi="Arial Unicode MS"/>
-        </w:rPr>
-        <w:br/>
-      </w:r>
-      <w:r>
-        <w:t>U</w:t>
-      </w:r>
-      <w:r>
-        <w:rPr>
-          <w:sz w:val="22"/>
-          <w:szCs w:val="22"/>
-        </w:rPr>
-        <w:t>se a variety of problem-solving strategies to solve different types of problems independently and as part of a team;</w:t>
-      </w:r>
-    </w:p>
-    <w:p>
-      <w:pPr>
-        <w:pStyle w:val="Body"/>
         <w:rPr>
           <w:sz w:val="20"/>
           <w:szCs w:val="20"/>
@@ -4801,14 +5105,14 @@
           <w:sz w:val="20"/>
           <w:szCs w:val="20"/>
         </w:rPr>
-        <w:t>B1.1</w:t>
-      </w:r>
-      <w:r>
-        <w:rPr>
-          <w:sz w:val="20"/>
-          <w:szCs w:val="20"/>
-        </w:rPr>
-        <w:t xml:space="preserve"> use various problem-solving strategies (e.g., stepwise refinement, divide and conquer, working backwards, examples, extreme cases, tables and charts, trial and error) when solving different types of problems;</w:t>
+        <w:t>B1.2</w:t>
+      </w:r>
+      <w:r>
+        <w:rPr>
+          <w:sz w:val="20"/>
+          <w:szCs w:val="20"/>
+        </w:rPr>
+        <w:t xml:space="preserve"> demonstrate the ability to solve problems independently and as part of a team; </w:t>
       </w:r>
     </w:p>
     <w:p>
@@ -5049,275 +5353,6 @@
     <w:p>
       <w:pPr>
         <w:pStyle w:val="Body"/>
-        <w:rPr>
-          <w:sz w:val="20"/>
-          <w:szCs w:val="20"/>
-        </w:rPr>
-      </w:pPr>
-    </w:p>
-    <w:p>
-      <w:pPr>
-        <w:pStyle w:val="Body"/>
-        <w:rPr>
-          <w:sz w:val="20"/>
-          <w:szCs w:val="20"/>
-        </w:rPr>
-      </w:pPr>
-      <w:r>
-        <w:rPr>
-          <w:b/>
-          <w:bCs/>
-          <w:sz w:val="20"/>
-          <w:szCs w:val="20"/>
-        </w:rPr>
-        <w:t>B1.2</w:t>
-      </w:r>
-      <w:r>
-        <w:rPr>
-          <w:sz w:val="20"/>
-          <w:szCs w:val="20"/>
-        </w:rPr>
-        <w:t xml:space="preserve"> demonstrate the ability to solve problems independently and as part of a team; </w:t>
-      </w:r>
-    </w:p>
-    <w:p>
-      <w:pPr>
-        <w:pStyle w:val="Body"/>
-        <w:rPr>
-          <w:sz w:val="20"/>
-          <w:szCs w:val="20"/>
-        </w:rPr>
-      </w:pPr>
-    </w:p>
-    <w:tbl>
-      <w:tblPr>
-        <w:tblW w:w="12955" w:type="dxa"/>
-        <w:tblInd w:w="108" w:type="dxa"/>
-        <w:tblBorders>
-          <w:top w:val="single" w:sz="2" w:space="0" w:color="000000"/>
-          <w:left w:val="single" w:sz="2" w:space="0" w:color="000000"/>
-          <w:bottom w:val="single" w:sz="2" w:space="0" w:color="000000"/>
-          <w:right w:val="single" w:sz="2" w:space="0" w:color="000000"/>
-          <w:insideH w:val="single" w:sz="2" w:space="0" w:color="000000"/>
-          <w:insideV w:val="single" w:sz="2" w:space="0" w:color="000000"/>
-        </w:tblBorders>
-        <w:shd w:val="clear" w:color="auto" w:fill="BDC0BF"/>
-        <w:tblLayout w:type="fixed"/>
-        <w:tblLook w:val="04A0" w:firstRow="1" w:lastRow="0" w:firstColumn="1" w:lastColumn="0" w:noHBand="0" w:noVBand="1"/>
-      </w:tblPr>
-      <w:tblGrid>
-        <w:gridCol w:w="12955"/>
-      </w:tblGrid>
-      <w:tr>
-        <w:trPr>
-          <w:trHeight w:val="279"/>
-          <w:tblHeader/>
-        </w:trPr>
-        <w:tc>
-          <w:tcPr>
-            <w:tcW w:w="12955" w:type="dxa"/>
-            <w:tcBorders>
-              <w:top w:val="single" w:sz="2" w:space="0" w:color="000000"/>
-              <w:left w:val="single" w:sz="2" w:space="0" w:color="000000"/>
-              <w:bottom w:val="single" w:sz="4" w:space="0" w:color="000000"/>
-              <w:right w:val="single" w:sz="2" w:space="0" w:color="000000"/>
-            </w:tcBorders>
-            <w:shd w:val="clear" w:color="auto" w:fill="BDC0BF"/>
-            <w:tcMar>
-              <w:top w:w="80" w:type="dxa"/>
-              <w:left w:w="80" w:type="dxa"/>
-              <w:bottom w:w="80" w:type="dxa"/>
-              <w:right w:w="80" w:type="dxa"/>
-            </w:tcMar>
-          </w:tcPr>
-          <w:p>
-            <w:pPr>
-              <w:pStyle w:val="TableStyle1"/>
-            </w:pPr>
-            <w:r>
-              <w:t>Evidence:</w:t>
-            </w:r>
-            <w:r>
-              <w:rPr>
-                <w:b w:val="0"/>
-                <w:bCs w:val="0"/>
-              </w:rPr>
-              <w:t xml:space="preserve"> provide link(s) where possible, optionally provide brief explanatory text, add rows as needed</w:t>
-            </w:r>
-          </w:p>
-        </w:tc>
-      </w:tr>
-      <w:tr>
-        <w:tblPrEx>
-          <w:shd w:val="clear" w:color="auto" w:fill="auto"/>
-        </w:tblPrEx>
-        <w:trPr>
-          <w:trHeight w:val="279"/>
-        </w:trPr>
-        <w:tc>
-          <w:tcPr>
-            <w:tcW w:w="12955" w:type="dxa"/>
-            <w:tcBorders>
-              <w:top w:val="single" w:sz="4" w:space="0" w:color="000000"/>
-              <w:left w:val="single" w:sz="2" w:space="0" w:color="000000"/>
-              <w:bottom w:val="single" w:sz="2" w:space="0" w:color="000000"/>
-              <w:right w:val="single" w:sz="2" w:space="0" w:color="000000"/>
-            </w:tcBorders>
-            <w:shd w:val="clear" w:color="auto" w:fill="auto"/>
-            <w:tcMar>
-              <w:top w:w="80" w:type="dxa"/>
-              <w:left w:w="80" w:type="dxa"/>
-              <w:bottom w:w="80" w:type="dxa"/>
-              <w:right w:w="80" w:type="dxa"/>
-            </w:tcMar>
-          </w:tcPr>
-          <w:p/>
-        </w:tc>
-      </w:tr>
-      <w:tr>
-        <w:tblPrEx>
-          <w:shd w:val="clear" w:color="auto" w:fill="auto"/>
-        </w:tblPrEx>
-        <w:trPr>
-          <w:trHeight w:val="279"/>
-        </w:trPr>
-        <w:tc>
-          <w:tcPr>
-            <w:tcW w:w="12955" w:type="dxa"/>
-            <w:tcBorders>
-              <w:top w:val="single" w:sz="2" w:space="0" w:color="000000"/>
-              <w:left w:val="single" w:sz="2" w:space="0" w:color="000000"/>
-              <w:bottom w:val="single" w:sz="2" w:space="0" w:color="000000"/>
-              <w:right w:val="single" w:sz="2" w:space="0" w:color="000000"/>
-            </w:tcBorders>
-            <w:shd w:val="clear" w:color="auto" w:fill="EEEEEE"/>
-            <w:tcMar>
-              <w:top w:w="80" w:type="dxa"/>
-              <w:left w:w="80" w:type="dxa"/>
-              <w:bottom w:w="80" w:type="dxa"/>
-              <w:right w:w="80" w:type="dxa"/>
-            </w:tcMar>
-          </w:tcPr>
-          <w:p/>
-        </w:tc>
-      </w:tr>
-    </w:tbl>
-    <w:p>
-      <w:pPr>
-        <w:pStyle w:val="Body"/>
-        <w:rPr>
-          <w:sz w:val="20"/>
-          <w:szCs w:val="20"/>
-        </w:rPr>
-      </w:pPr>
-    </w:p>
-    <w:p>
-      <w:pPr>
-        <w:pStyle w:val="Body"/>
-        <w:rPr>
-          <w:sz w:val="20"/>
-          <w:szCs w:val="20"/>
-        </w:rPr>
-      </w:pPr>
-    </w:p>
-    <w:p>
-      <w:pPr>
-        <w:pStyle w:val="Body"/>
-        <w:rPr>
-          <w:b/>
-          <w:bCs/>
-          <w:sz w:val="20"/>
-          <w:szCs w:val="20"/>
-        </w:rPr>
-      </w:pPr>
-      <w:r>
-        <w:rPr>
-          <w:b/>
-          <w:bCs/>
-          <w:sz w:val="20"/>
-          <w:szCs w:val="20"/>
-        </w:rPr>
-        <w:t>Overall rating on this standard</w:t>
-      </w:r>
-      <w:r>
-        <w:rPr>
-          <w:sz w:val="20"/>
-          <w:szCs w:val="20"/>
-        </w:rPr>
-        <w:t xml:space="preserve">: </w:t>
-      </w:r>
-      <w:r>
-        <w:rPr>
-          <w:rFonts w:ascii="Arial Unicode MS" w:hAnsi="Arial Unicode MS"/>
-          <w:sz w:val="20"/>
-          <w:szCs w:val="20"/>
-        </w:rPr>
-        <w:t>✩</w:t>
-      </w:r>
-      <w:r>
-        <w:rPr>
-          <w:sz w:val="20"/>
-          <w:szCs w:val="20"/>
-        </w:rPr>
-        <w:t xml:space="preserve"> </w:t>
-      </w:r>
-      <w:r>
-        <w:rPr>
-          <w:rFonts w:ascii="Arial Unicode MS" w:hAnsi="Arial Unicode MS"/>
-          <w:sz w:val="20"/>
-          <w:szCs w:val="20"/>
-        </w:rPr>
-        <w:t>✩</w:t>
-      </w:r>
-      <w:r>
-        <w:rPr>
-          <w:sz w:val="20"/>
-          <w:szCs w:val="20"/>
-        </w:rPr>
-        <w:t xml:space="preserve"> </w:t>
-      </w:r>
-      <w:r>
-        <w:rPr>
-          <w:rFonts w:ascii="Arial Unicode MS" w:hAnsi="Arial Unicode MS"/>
-          <w:sz w:val="20"/>
-          <w:szCs w:val="20"/>
-        </w:rPr>
-        <w:t>✩</w:t>
-      </w:r>
-      <w:r>
-        <w:rPr>
-          <w:sz w:val="20"/>
-          <w:szCs w:val="20"/>
-        </w:rPr>
-        <w:t xml:space="preserve"> </w:t>
-      </w:r>
-      <w:r>
-        <w:rPr>
-          <w:rFonts w:ascii="Arial Unicode MS" w:hAnsi="Arial Unicode MS"/>
-          <w:sz w:val="20"/>
-          <w:szCs w:val="20"/>
-        </w:rPr>
-        <w:t>✩</w:t>
-      </w:r>
-      <w:r>
-        <w:rPr>
-          <w:sz w:val="20"/>
-          <w:szCs w:val="20"/>
-        </w:rPr>
-        <w:t xml:space="preserve"> </w:t>
-      </w:r>
-      <w:r>
-        <w:rPr>
-          <w:rFonts w:ascii="Arial Unicode MS" w:hAnsi="Arial Unicode MS"/>
-          <w:sz w:val="20"/>
-          <w:szCs w:val="20"/>
-        </w:rPr>
-        <w:t>✩</w:t>
-      </w:r>
-    </w:p>
-    <w:p>
-      <w:pPr>
-        <w:pStyle w:val="Body"/>
       </w:pPr>
     </w:p>
     <w:p>
@@ -5361,8 +5396,8 @@
       </w:pPr>
     </w:p>
     <w:sectPr>
-      <w:headerReference w:type="default" r:id="rId14"/>
-      <w:footerReference w:type="default" r:id="rId15"/>
+      <w:headerReference w:type="default" r:id="rId16"/>
+      <w:footerReference w:type="default" r:id="rId17"/>
       <w:pgSz w:w="15840" w:h="12240" w:orient="landscape"/>
       <w:pgMar w:top="1440" w:right="1440" w:bottom="1440" w:left="1440" w:header="720" w:footer="864" w:gutter="0"/>
       <w:cols w:space="720"/>

</xml_diff>

<commit_message>
Added GameLogic (added mapped function in it). Also updated some of the Checkpoint1.
</commit_message>
<xml_diff>
--- a/Pipes/Checklpoint1.docx
+++ b/Pipes/Checklpoint1.docx
@@ -410,7 +410,7 @@
             </w:tcMar>
           </w:tcPr>
           <w:p>
-            <w:hyperlink r:id="rId7" w:history="1">
+            <w:hyperlink r:id="rId7" w:anchor="L15-L31" w:history="1">
               <w:r>
                 <w:rPr>
                   <w:rStyle w:val="Hyperlink"/>
@@ -723,7 +723,7 @@
             </w:tcMar>
           </w:tcPr>
           <w:p>
-            <w:hyperlink r:id="rId8" w:history="1">
+            <w:hyperlink r:id="rId8" w:anchor="L76-L80" w:history="1">
               <w:r>
                 <w:rPr>
                   <w:rStyle w:val="Hyperlink"/>
@@ -1015,7 +1015,7 @@
             </w:tcMar>
           </w:tcPr>
           <w:p>
-            <w:hyperlink r:id="rId9" w:history="1">
+            <w:hyperlink r:id="rId9" w:anchor="L71-L75" w:history="1">
               <w:r>
                 <w:rPr>
                   <w:rStyle w:val="Hyperlink"/>
@@ -1071,7 +1071,7 @@
             </w:tcMar>
           </w:tcPr>
           <w:p>
-            <w:hyperlink r:id="rId10" w:history="1">
+            <w:hyperlink r:id="rId10" w:anchor="L51-L62" w:history="1">
               <w:r>
                 <w:rPr>
                   <w:rStyle w:val="Hyperlink"/>
@@ -1339,7 +1339,7 @@
             </w:tcMar>
           </w:tcPr>
           <w:p>
-            <w:hyperlink r:id="rId11" w:history="1">
+            <w:hyperlink r:id="rId11" w:anchor="L71-L73" w:history="1">
               <w:r>
                 <w:rPr>
                   <w:rStyle w:val="Hyperlink"/>
@@ -1550,6 +1550,1323 @@
           <w:szCs w:val="20"/>
         </w:rPr>
         <w:t xml:space="preserve"> write programs that declare, initialize, modify, and access one-dimensional arrays.</w:t>
+      </w:r>
+    </w:p>
+    <w:p>
+      <w:pPr>
+        <w:pStyle w:val="Body"/>
+        <w:rPr>
+          <w:sz w:val="20"/>
+          <w:szCs w:val="20"/>
+        </w:rPr>
+      </w:pPr>
+    </w:p>
+    <w:tbl>
+      <w:tblPr>
+        <w:tblW w:w="12955" w:type="dxa"/>
+        <w:tblInd w:w="108" w:type="dxa"/>
+        <w:tblBorders>
+          <w:top w:val="single" w:sz="2" w:space="0" w:color="000000"/>
+          <w:left w:val="single" w:sz="2" w:space="0" w:color="000000"/>
+          <w:bottom w:val="single" w:sz="2" w:space="0" w:color="000000"/>
+          <w:right w:val="single" w:sz="2" w:space="0" w:color="000000"/>
+          <w:insideH w:val="single" w:sz="2" w:space="0" w:color="000000"/>
+          <w:insideV w:val="single" w:sz="2" w:space="0" w:color="000000"/>
+        </w:tblBorders>
+        <w:shd w:val="clear" w:color="auto" w:fill="BDC0BF"/>
+        <w:tblLayout w:type="fixed"/>
+        <w:tblLook w:val="04A0" w:firstRow="1" w:lastRow="0" w:firstColumn="1" w:lastColumn="0" w:noHBand="0" w:noVBand="1"/>
+      </w:tblPr>
+      <w:tblGrid>
+        <w:gridCol w:w="12955"/>
+      </w:tblGrid>
+      <w:tr>
+        <w:trPr>
+          <w:trHeight w:val="279"/>
+          <w:tblHeader/>
+        </w:trPr>
+        <w:tc>
+          <w:tcPr>
+            <w:tcW w:w="12955" w:type="dxa"/>
+            <w:tcBorders>
+              <w:top w:val="single" w:sz="2" w:space="0" w:color="000000"/>
+              <w:left w:val="single" w:sz="2" w:space="0" w:color="000000"/>
+              <w:bottom w:val="single" w:sz="4" w:space="0" w:color="000000"/>
+              <w:right w:val="single" w:sz="2" w:space="0" w:color="000000"/>
+            </w:tcBorders>
+            <w:shd w:val="clear" w:color="auto" w:fill="BDC0BF"/>
+            <w:tcMar>
+              <w:top w:w="80" w:type="dxa"/>
+              <w:left w:w="80" w:type="dxa"/>
+              <w:bottom w:w="80" w:type="dxa"/>
+              <w:right w:w="80" w:type="dxa"/>
+            </w:tcMar>
+          </w:tcPr>
+          <w:p>
+            <w:pPr>
+              <w:pStyle w:val="TableStyle1"/>
+            </w:pPr>
+            <w:r>
+              <w:t>Evidence:</w:t>
+            </w:r>
+            <w:r>
+              <w:rPr>
+                <w:b w:val="0"/>
+                <w:bCs w:val="0"/>
+              </w:rPr>
+              <w:t xml:space="preserve"> provide link(s) where possible, optionally provide brief explanatory text, add rows as needed</w:t>
+            </w:r>
+          </w:p>
+        </w:tc>
+      </w:tr>
+      <w:tr>
+        <w:tblPrEx>
+          <w:shd w:val="clear" w:color="auto" w:fill="auto"/>
+        </w:tblPrEx>
+        <w:trPr>
+          <w:trHeight w:val="279"/>
+        </w:trPr>
+        <w:tc>
+          <w:tcPr>
+            <w:tcW w:w="12955" w:type="dxa"/>
+            <w:tcBorders>
+              <w:top w:val="single" w:sz="4" w:space="0" w:color="000000"/>
+              <w:left w:val="single" w:sz="2" w:space="0" w:color="000000"/>
+              <w:bottom w:val="single" w:sz="2" w:space="0" w:color="000000"/>
+              <w:right w:val="single" w:sz="2" w:space="0" w:color="000000"/>
+            </w:tcBorders>
+            <w:shd w:val="clear" w:color="auto" w:fill="auto"/>
+            <w:tcMar>
+              <w:top w:w="80" w:type="dxa"/>
+              <w:left w:w="80" w:type="dxa"/>
+              <w:bottom w:w="80" w:type="dxa"/>
+              <w:right w:w="80" w:type="dxa"/>
+            </w:tcMar>
+          </w:tcPr>
+          <w:p>
+            <w:hyperlink r:id="rId12" w:history="1">
+              <w:r>
+                <w:rPr>
+                  <w:rStyle w:val="Hyperlink"/>
+                </w:rPr>
+                <w:t>https://github.com/RSGC-Sheeres-A/Pipes-Game/blob/8200cc139cdb4aecd432ca2523cea038db501713/Pipes/Level_1.swift#L18-L21</w:t>
+              </w:r>
+            </w:hyperlink>
+            <w:r>
+              <w:t xml:space="preserve"> I used an array here to set the values of the X and Y coordinates of the </w:t>
+            </w:r>
+            <w:r>
+              <w:t>individual</w:t>
+            </w:r>
+            <w:r>
+              <w:t xml:space="preserve"> circles. </w:t>
+            </w:r>
+          </w:p>
+        </w:tc>
+      </w:tr>
+      <w:tr>
+        <w:tblPrEx>
+          <w:shd w:val="clear" w:color="auto" w:fill="auto"/>
+        </w:tblPrEx>
+        <w:trPr>
+          <w:trHeight w:val="279"/>
+        </w:trPr>
+        <w:tc>
+          <w:tcPr>
+            <w:tcW w:w="12955" w:type="dxa"/>
+            <w:tcBorders>
+              <w:top w:val="single" w:sz="2" w:space="0" w:color="000000"/>
+              <w:left w:val="single" w:sz="2" w:space="0" w:color="000000"/>
+              <w:bottom w:val="single" w:sz="2" w:space="0" w:color="000000"/>
+              <w:right w:val="single" w:sz="2" w:space="0" w:color="000000"/>
+            </w:tcBorders>
+            <w:shd w:val="clear" w:color="auto" w:fill="EEEEEE"/>
+            <w:tcMar>
+              <w:top w:w="80" w:type="dxa"/>
+              <w:left w:w="80" w:type="dxa"/>
+              <w:bottom w:w="80" w:type="dxa"/>
+              <w:right w:w="80" w:type="dxa"/>
+            </w:tcMar>
+          </w:tcPr>
+          <w:p>
+            <w:hyperlink r:id="rId13" w:history="1">
+              <w:r>
+                <w:rPr>
+                  <w:rStyle w:val="Hyperlink"/>
+                </w:rPr>
+                <w:t>https://github.com/RSGC-Sheeres-A/Pipes-Game/blob/8200cc139cdb4aecd432ca2523cea038db501713/Pipes/Level_1.swift#L50-L139</w:t>
+              </w:r>
+            </w:hyperlink>
+            <w:r>
+              <w:t xml:space="preserve"> For all 10 of these circles, I was able to access the array from the previous link to get the X and Y coordinates to add the </w:t>
+            </w:r>
+            <w:r>
+              <w:t>circles</w:t>
+            </w:r>
+            <w:bookmarkStart w:id="0" w:name="_GoBack"/>
+            <w:bookmarkEnd w:id="0"/>
+            <w:r>
+              <w:t xml:space="preserve"> to those locations.</w:t>
+            </w:r>
+          </w:p>
+        </w:tc>
+      </w:tr>
+    </w:tbl>
+    <w:p>
+      <w:pPr>
+        <w:pStyle w:val="Body"/>
+        <w:rPr>
+          <w:sz w:val="20"/>
+          <w:szCs w:val="20"/>
+        </w:rPr>
+      </w:pPr>
+    </w:p>
+    <w:p>
+      <w:pPr>
+        <w:pStyle w:val="Body"/>
+        <w:rPr>
+          <w:sz w:val="20"/>
+          <w:szCs w:val="20"/>
+        </w:rPr>
+      </w:pPr>
+    </w:p>
+    <w:p>
+      <w:pPr>
+        <w:pStyle w:val="Body"/>
+        <w:rPr>
+          <w:b/>
+          <w:bCs/>
+          <w:sz w:val="20"/>
+          <w:szCs w:val="20"/>
+        </w:rPr>
+      </w:pPr>
+      <w:r>
+        <w:rPr>
+          <w:b/>
+          <w:bCs/>
+          <w:sz w:val="20"/>
+          <w:szCs w:val="20"/>
+        </w:rPr>
+        <w:t>Overall rating on this standard</w:t>
+      </w:r>
+      <w:r>
+        <w:rPr>
+          <w:sz w:val="20"/>
+          <w:szCs w:val="20"/>
+        </w:rPr>
+        <w:t xml:space="preserve">: </w:t>
+      </w:r>
+      <w:r>
+        <w:rPr>
+          <w:rFonts w:ascii="Arial Unicode MS" w:hAnsi="Arial Unicode MS"/>
+          <w:sz w:val="20"/>
+          <w:szCs w:val="20"/>
+        </w:rPr>
+        <w:t>✩</w:t>
+      </w:r>
+      <w:r>
+        <w:rPr>
+          <w:sz w:val="20"/>
+          <w:szCs w:val="20"/>
+        </w:rPr>
+        <w:t xml:space="preserve"> </w:t>
+      </w:r>
+      <w:r>
+        <w:rPr>
+          <w:rFonts w:ascii="Arial Unicode MS" w:hAnsi="Arial Unicode MS"/>
+          <w:sz w:val="20"/>
+          <w:szCs w:val="20"/>
+        </w:rPr>
+        <w:t>✩</w:t>
+      </w:r>
+      <w:r>
+        <w:rPr>
+          <w:sz w:val="20"/>
+          <w:szCs w:val="20"/>
+        </w:rPr>
+        <w:t xml:space="preserve"> </w:t>
+      </w:r>
+      <w:r>
+        <w:rPr>
+          <w:rFonts w:ascii="Arial Unicode MS" w:hAnsi="Arial Unicode MS"/>
+          <w:sz w:val="20"/>
+          <w:szCs w:val="20"/>
+        </w:rPr>
+        <w:t>✩</w:t>
+      </w:r>
+      <w:r>
+        <w:rPr>
+          <w:sz w:val="20"/>
+          <w:szCs w:val="20"/>
+        </w:rPr>
+        <w:t xml:space="preserve"> </w:t>
+      </w:r>
+      <w:r>
+        <w:rPr>
+          <w:rFonts w:ascii="Arial Unicode MS" w:hAnsi="Arial Unicode MS"/>
+          <w:sz w:val="20"/>
+          <w:szCs w:val="20"/>
+        </w:rPr>
+        <w:t>✩</w:t>
+      </w:r>
+      <w:r>
+        <w:rPr>
+          <w:sz w:val="20"/>
+          <w:szCs w:val="20"/>
+        </w:rPr>
+        <w:t xml:space="preserve"> </w:t>
+      </w:r>
+      <w:r>
+        <w:rPr>
+          <w:rFonts w:ascii="Arial Unicode MS" w:hAnsi="Arial Unicode MS"/>
+          <w:sz w:val="20"/>
+          <w:szCs w:val="20"/>
+        </w:rPr>
+        <w:t>✩</w:t>
+      </w:r>
+    </w:p>
+    <w:p>
+      <w:pPr>
+        <w:pStyle w:val="Body"/>
+        <w:rPr>
+          <w:sz w:val="20"/>
+          <w:szCs w:val="20"/>
+        </w:rPr>
+      </w:pPr>
+    </w:p>
+    <w:p>
+      <w:pPr>
+        <w:pStyle w:val="Body"/>
+        <w:rPr>
+          <w:sz w:val="20"/>
+          <w:szCs w:val="20"/>
+        </w:rPr>
+      </w:pPr>
+    </w:p>
+    <w:p>
+      <w:pPr>
+        <w:pStyle w:val="Heading3"/>
+        <w:rPr>
+          <w:sz w:val="22"/>
+          <w:szCs w:val="22"/>
+        </w:rPr>
+      </w:pPr>
+      <w:r>
+        <w:t>A2. Control Structures and Simple Algorithms</w:t>
+      </w:r>
+      <w:r>
+        <w:rPr>
+          <w:rFonts w:ascii="Arial Unicode MS" w:hAnsi="Arial Unicode MS"/>
+        </w:rPr>
+        <w:br/>
+      </w:r>
+      <w:r>
+        <w:rPr>
+          <w:sz w:val="22"/>
+          <w:szCs w:val="22"/>
+        </w:rPr>
+        <w:t>Demonstrate the ability to use control structures and simple algorithms in computer programs;</w:t>
+      </w:r>
+    </w:p>
+    <w:p>
+      <w:pPr>
+        <w:pStyle w:val="Body"/>
+      </w:pPr>
+    </w:p>
+    <w:p>
+      <w:pPr>
+        <w:pStyle w:val="Body"/>
+        <w:rPr>
+          <w:sz w:val="20"/>
+          <w:szCs w:val="20"/>
+        </w:rPr>
+      </w:pPr>
+      <w:r>
+        <w:rPr>
+          <w:b/>
+          <w:bCs/>
+          <w:sz w:val="20"/>
+          <w:szCs w:val="20"/>
+        </w:rPr>
+        <w:t>A2.1</w:t>
+      </w:r>
+      <w:r>
+        <w:rPr>
+          <w:sz w:val="20"/>
+          <w:szCs w:val="20"/>
+        </w:rPr>
+        <w:t xml:space="preserve"> write programs that incorporate user input, processing, and screen output;</w:t>
+      </w:r>
+    </w:p>
+    <w:p>
+      <w:pPr>
+        <w:pStyle w:val="Body"/>
+        <w:rPr>
+          <w:sz w:val="20"/>
+          <w:szCs w:val="20"/>
+        </w:rPr>
+      </w:pPr>
+    </w:p>
+    <w:tbl>
+      <w:tblPr>
+        <w:tblW w:w="12955" w:type="dxa"/>
+        <w:tblInd w:w="108" w:type="dxa"/>
+        <w:tblBorders>
+          <w:top w:val="single" w:sz="2" w:space="0" w:color="000000"/>
+          <w:left w:val="single" w:sz="2" w:space="0" w:color="000000"/>
+          <w:bottom w:val="single" w:sz="2" w:space="0" w:color="000000"/>
+          <w:right w:val="single" w:sz="2" w:space="0" w:color="000000"/>
+          <w:insideH w:val="single" w:sz="2" w:space="0" w:color="000000"/>
+          <w:insideV w:val="single" w:sz="2" w:space="0" w:color="000000"/>
+        </w:tblBorders>
+        <w:shd w:val="clear" w:color="auto" w:fill="BDC0BF"/>
+        <w:tblLayout w:type="fixed"/>
+        <w:tblLook w:val="04A0" w:firstRow="1" w:lastRow="0" w:firstColumn="1" w:lastColumn="0" w:noHBand="0" w:noVBand="1"/>
+      </w:tblPr>
+      <w:tblGrid>
+        <w:gridCol w:w="12955"/>
+      </w:tblGrid>
+      <w:tr>
+        <w:trPr>
+          <w:trHeight w:val="279"/>
+          <w:tblHeader/>
+        </w:trPr>
+        <w:tc>
+          <w:tcPr>
+            <w:tcW w:w="12955" w:type="dxa"/>
+            <w:tcBorders>
+              <w:top w:val="single" w:sz="2" w:space="0" w:color="000000"/>
+              <w:left w:val="single" w:sz="2" w:space="0" w:color="000000"/>
+              <w:bottom w:val="single" w:sz="4" w:space="0" w:color="000000"/>
+              <w:right w:val="single" w:sz="2" w:space="0" w:color="000000"/>
+            </w:tcBorders>
+            <w:shd w:val="clear" w:color="auto" w:fill="BDC0BF"/>
+            <w:tcMar>
+              <w:top w:w="80" w:type="dxa"/>
+              <w:left w:w="80" w:type="dxa"/>
+              <w:bottom w:w="80" w:type="dxa"/>
+              <w:right w:w="80" w:type="dxa"/>
+            </w:tcMar>
+          </w:tcPr>
+          <w:p>
+            <w:pPr>
+              <w:pStyle w:val="TableStyle1"/>
+            </w:pPr>
+            <w:r>
+              <w:t>Evidence:</w:t>
+            </w:r>
+            <w:r>
+              <w:rPr>
+                <w:b w:val="0"/>
+                <w:bCs w:val="0"/>
+              </w:rPr>
+              <w:t xml:space="preserve"> provide link(s) where possible, optionally provide brief explanatory text, add rows as needed</w:t>
+            </w:r>
+          </w:p>
+        </w:tc>
+      </w:tr>
+      <w:tr>
+        <w:tblPrEx>
+          <w:shd w:val="clear" w:color="auto" w:fill="auto"/>
+        </w:tblPrEx>
+        <w:trPr>
+          <w:trHeight w:val="1489"/>
+        </w:trPr>
+        <w:tc>
+          <w:tcPr>
+            <w:tcW w:w="12955" w:type="dxa"/>
+            <w:tcBorders>
+              <w:top w:val="single" w:sz="4" w:space="0" w:color="000000"/>
+              <w:left w:val="single" w:sz="2" w:space="0" w:color="000000"/>
+              <w:bottom w:val="single" w:sz="2" w:space="0" w:color="000000"/>
+              <w:right w:val="single" w:sz="2" w:space="0" w:color="000000"/>
+            </w:tcBorders>
+            <w:shd w:val="clear" w:color="auto" w:fill="auto"/>
+            <w:tcMar>
+              <w:top w:w="80" w:type="dxa"/>
+              <w:left w:w="80" w:type="dxa"/>
+              <w:bottom w:w="80" w:type="dxa"/>
+              <w:right w:w="80" w:type="dxa"/>
+            </w:tcMar>
+          </w:tcPr>
+          <w:p>
+            <w:hyperlink r:id="rId14" w:anchor="L56-L77" w:history="1">
+              <w:r>
+                <w:rPr>
+                  <w:rStyle w:val="Hyperlink"/>
+                </w:rPr>
+                <w:t>https://github.com/RSGC-Sheeres-A/Pipes-Game/blob/e78431004352397f949f21b77b56202bb9aeb55b/Pipes/LevelSelect.swift#L56-L77</w:t>
+              </w:r>
+            </w:hyperlink>
+            <w:r>
+              <w:t xml:space="preserve"> </w:t>
+            </w:r>
+          </w:p>
+          <w:p>
+            <w:r>
+              <w:t xml:space="preserve">This link shows that I am able to incorporate user input, because I have the user click on something and check what the user has clicked on. </w:t>
+            </w:r>
+            <w:r>
+              <w:t xml:space="preserve">It also is an example of screen </w:t>
+            </w:r>
+            <w:r>
+              <w:t>output</w:t>
+            </w:r>
+            <w:r>
+              <w:t xml:space="preserve">, because it changes the scene to a different one using a transition. </w:t>
+            </w:r>
+            <w:r>
+              <w:t xml:space="preserve">However, it doesn’t process user data and output the processed data because my game </w:t>
+            </w:r>
+            <w:r>
+              <w:t xml:space="preserve">is not complete yet. That is actually one of the aspects im struggling with right now. </w:t>
+            </w:r>
+          </w:p>
+        </w:tc>
+      </w:tr>
+      <w:tr>
+        <w:tblPrEx>
+          <w:shd w:val="clear" w:color="auto" w:fill="auto"/>
+        </w:tblPrEx>
+        <w:trPr>
+          <w:trHeight w:val="279"/>
+        </w:trPr>
+        <w:tc>
+          <w:tcPr>
+            <w:tcW w:w="12955" w:type="dxa"/>
+            <w:tcBorders>
+              <w:top w:val="single" w:sz="2" w:space="0" w:color="000000"/>
+              <w:left w:val="single" w:sz="2" w:space="0" w:color="000000"/>
+              <w:bottom w:val="single" w:sz="2" w:space="0" w:color="000000"/>
+              <w:right w:val="single" w:sz="2" w:space="0" w:color="000000"/>
+            </w:tcBorders>
+            <w:shd w:val="clear" w:color="auto" w:fill="EEEEEE"/>
+            <w:tcMar>
+              <w:top w:w="80" w:type="dxa"/>
+              <w:left w:w="80" w:type="dxa"/>
+              <w:bottom w:w="80" w:type="dxa"/>
+              <w:right w:w="80" w:type="dxa"/>
+            </w:tcMar>
+          </w:tcPr>
+          <w:p/>
+        </w:tc>
+      </w:tr>
+    </w:tbl>
+    <w:p>
+      <w:pPr>
+        <w:pStyle w:val="Body"/>
+        <w:rPr>
+          <w:sz w:val="20"/>
+          <w:szCs w:val="20"/>
+        </w:rPr>
+      </w:pPr>
+    </w:p>
+    <w:p>
+      <w:pPr>
+        <w:pStyle w:val="Body"/>
+        <w:rPr>
+          <w:sz w:val="20"/>
+          <w:szCs w:val="20"/>
+        </w:rPr>
+      </w:pPr>
+    </w:p>
+    <w:p>
+      <w:pPr>
+        <w:pStyle w:val="Body"/>
+        <w:rPr>
+          <w:b/>
+          <w:bCs/>
+          <w:sz w:val="20"/>
+          <w:szCs w:val="20"/>
+        </w:rPr>
+      </w:pPr>
+      <w:r>
+        <w:rPr>
+          <w:b/>
+          <w:bCs/>
+          <w:sz w:val="20"/>
+          <w:szCs w:val="20"/>
+        </w:rPr>
+        <w:t>Overall rating on this standard</w:t>
+      </w:r>
+      <w:r>
+        <w:rPr>
+          <w:sz w:val="20"/>
+          <w:szCs w:val="20"/>
+        </w:rPr>
+        <w:t xml:space="preserve">: </w:t>
+      </w:r>
+      <w:r>
+        <w:rPr>
+          <w:rFonts w:ascii="Arial Unicode MS" w:hAnsi="Arial Unicode MS"/>
+          <w:sz w:val="20"/>
+          <w:szCs w:val="20"/>
+        </w:rPr>
+        <w:t>✩</w:t>
+      </w:r>
+      <w:r>
+        <w:rPr>
+          <w:sz w:val="20"/>
+          <w:szCs w:val="20"/>
+        </w:rPr>
+        <w:t xml:space="preserve"> </w:t>
+      </w:r>
+      <w:r>
+        <w:rPr>
+          <w:rFonts w:ascii="Arial Unicode MS" w:hAnsi="Arial Unicode MS"/>
+          <w:sz w:val="20"/>
+          <w:szCs w:val="20"/>
+        </w:rPr>
+        <w:t>✩</w:t>
+      </w:r>
+      <w:r>
+        <w:rPr>
+          <w:sz w:val="20"/>
+          <w:szCs w:val="20"/>
+        </w:rPr>
+        <w:t xml:space="preserve"> </w:t>
+      </w:r>
+      <w:r>
+        <w:rPr>
+          <w:rFonts w:ascii="Arial Unicode MS" w:hAnsi="Arial Unicode MS"/>
+          <w:sz w:val="20"/>
+          <w:szCs w:val="20"/>
+        </w:rPr>
+        <w:t>✩</w:t>
+      </w:r>
+      <w:r>
+        <w:rPr>
+          <w:sz w:val="20"/>
+          <w:szCs w:val="20"/>
+        </w:rPr>
+        <w:t xml:space="preserve"> </w:t>
+      </w:r>
+      <w:r>
+        <w:rPr>
+          <w:rFonts w:ascii="Arial Unicode MS" w:hAnsi="Arial Unicode MS"/>
+          <w:sz w:val="20"/>
+          <w:szCs w:val="20"/>
+        </w:rPr>
+        <w:t>✩</w:t>
+      </w:r>
+      <w:r>
+        <w:rPr>
+          <w:sz w:val="20"/>
+          <w:szCs w:val="20"/>
+        </w:rPr>
+        <w:t xml:space="preserve"> </w:t>
+      </w:r>
+      <w:r>
+        <w:rPr>
+          <w:rFonts w:ascii="Arial Unicode MS" w:hAnsi="Arial Unicode MS"/>
+          <w:sz w:val="20"/>
+          <w:szCs w:val="20"/>
+        </w:rPr>
+        <w:t>✩</w:t>
+      </w:r>
+    </w:p>
+    <w:p>
+      <w:pPr>
+        <w:pStyle w:val="Body"/>
+        <w:rPr>
+          <w:sz w:val="20"/>
+          <w:szCs w:val="20"/>
+        </w:rPr>
+      </w:pPr>
+    </w:p>
+    <w:p>
+      <w:pPr>
+        <w:pStyle w:val="Body"/>
+        <w:rPr>
+          <w:sz w:val="20"/>
+          <w:szCs w:val="20"/>
+        </w:rPr>
+      </w:pPr>
+    </w:p>
+    <w:p>
+      <w:pPr>
+        <w:pStyle w:val="Body"/>
+        <w:rPr>
+          <w:sz w:val="20"/>
+          <w:szCs w:val="20"/>
+        </w:rPr>
+      </w:pPr>
+    </w:p>
+    <w:p>
+      <w:pPr>
+        <w:pStyle w:val="Body"/>
+        <w:rPr>
+          <w:sz w:val="20"/>
+          <w:szCs w:val="20"/>
+        </w:rPr>
+      </w:pPr>
+    </w:p>
+    <w:p>
+      <w:pPr>
+        <w:pStyle w:val="Body"/>
+        <w:rPr>
+          <w:sz w:val="20"/>
+          <w:szCs w:val="20"/>
+        </w:rPr>
+      </w:pPr>
+      <w:r>
+        <w:rPr>
+          <w:b/>
+          <w:bCs/>
+          <w:sz w:val="20"/>
+          <w:szCs w:val="20"/>
+        </w:rPr>
+        <w:t>A2.2</w:t>
+      </w:r>
+      <w:r>
+        <w:rPr>
+          <w:sz w:val="20"/>
+          <w:szCs w:val="20"/>
+        </w:rPr>
+        <w:t xml:space="preserve"> use sequence</w:t>
+      </w:r>
+      <w:r>
+        <w:rPr>
+          <w:sz w:val="20"/>
+          <w:szCs w:val="20"/>
+        </w:rPr>
+        <w:t xml:space="preserve"> (order in code)</w:t>
+      </w:r>
+      <w:r>
+        <w:rPr>
+          <w:sz w:val="20"/>
+          <w:szCs w:val="20"/>
+        </w:rPr>
+        <w:t>, selection, and repetition</w:t>
+      </w:r>
+      <w:r>
+        <w:rPr>
+          <w:sz w:val="20"/>
+          <w:szCs w:val="20"/>
+        </w:rPr>
+        <w:t xml:space="preserve"> (loops)</w:t>
+      </w:r>
+      <w:r>
+        <w:rPr>
+          <w:sz w:val="20"/>
+          <w:szCs w:val="20"/>
+        </w:rPr>
+        <w:t xml:space="preserve"> control structures to create programming solutions;</w:t>
+      </w:r>
+    </w:p>
+    <w:p>
+      <w:pPr>
+        <w:pStyle w:val="Body"/>
+        <w:rPr>
+          <w:sz w:val="20"/>
+          <w:szCs w:val="20"/>
+        </w:rPr>
+      </w:pPr>
+    </w:p>
+    <w:tbl>
+      <w:tblPr>
+        <w:tblW w:w="12955" w:type="dxa"/>
+        <w:tblInd w:w="108" w:type="dxa"/>
+        <w:tblBorders>
+          <w:top w:val="single" w:sz="2" w:space="0" w:color="000000"/>
+          <w:left w:val="single" w:sz="2" w:space="0" w:color="000000"/>
+          <w:bottom w:val="single" w:sz="2" w:space="0" w:color="000000"/>
+          <w:right w:val="single" w:sz="2" w:space="0" w:color="000000"/>
+          <w:insideH w:val="single" w:sz="2" w:space="0" w:color="000000"/>
+          <w:insideV w:val="single" w:sz="2" w:space="0" w:color="000000"/>
+        </w:tblBorders>
+        <w:shd w:val="clear" w:color="auto" w:fill="BDC0BF"/>
+        <w:tblLayout w:type="fixed"/>
+        <w:tblLook w:val="04A0" w:firstRow="1" w:lastRow="0" w:firstColumn="1" w:lastColumn="0" w:noHBand="0" w:noVBand="1"/>
+      </w:tblPr>
+      <w:tblGrid>
+        <w:gridCol w:w="12955"/>
+      </w:tblGrid>
+      <w:tr>
+        <w:trPr>
+          <w:trHeight w:val="279"/>
+          <w:tblHeader/>
+        </w:trPr>
+        <w:tc>
+          <w:tcPr>
+            <w:tcW w:w="12955" w:type="dxa"/>
+            <w:tcBorders>
+              <w:top w:val="single" w:sz="2" w:space="0" w:color="000000"/>
+              <w:left w:val="single" w:sz="2" w:space="0" w:color="000000"/>
+              <w:bottom w:val="single" w:sz="4" w:space="0" w:color="000000"/>
+              <w:right w:val="single" w:sz="2" w:space="0" w:color="000000"/>
+            </w:tcBorders>
+            <w:shd w:val="clear" w:color="auto" w:fill="BDC0BF"/>
+            <w:tcMar>
+              <w:top w:w="80" w:type="dxa"/>
+              <w:left w:w="80" w:type="dxa"/>
+              <w:bottom w:w="80" w:type="dxa"/>
+              <w:right w:w="80" w:type="dxa"/>
+            </w:tcMar>
+          </w:tcPr>
+          <w:p>
+            <w:pPr>
+              <w:pStyle w:val="TableStyle1"/>
+            </w:pPr>
+            <w:r>
+              <w:t>Evidence:</w:t>
+            </w:r>
+            <w:r>
+              <w:rPr>
+                <w:b w:val="0"/>
+                <w:bCs w:val="0"/>
+              </w:rPr>
+              <w:t xml:space="preserve"> provide link(s) where possible, optionally provide brief explanatory text, add rows as needed</w:t>
+            </w:r>
+          </w:p>
+        </w:tc>
+      </w:tr>
+      <w:tr>
+        <w:tblPrEx>
+          <w:shd w:val="clear" w:color="auto" w:fill="auto"/>
+        </w:tblPrEx>
+        <w:trPr>
+          <w:trHeight w:val="279"/>
+        </w:trPr>
+        <w:tc>
+          <w:tcPr>
+            <w:tcW w:w="12955" w:type="dxa"/>
+            <w:tcBorders>
+              <w:top w:val="single" w:sz="4" w:space="0" w:color="000000"/>
+              <w:left w:val="single" w:sz="2" w:space="0" w:color="000000"/>
+              <w:bottom w:val="single" w:sz="2" w:space="0" w:color="000000"/>
+              <w:right w:val="single" w:sz="2" w:space="0" w:color="000000"/>
+            </w:tcBorders>
+            <w:shd w:val="clear" w:color="auto" w:fill="auto"/>
+            <w:tcMar>
+              <w:top w:w="80" w:type="dxa"/>
+              <w:left w:w="80" w:type="dxa"/>
+              <w:bottom w:w="80" w:type="dxa"/>
+              <w:right w:w="80" w:type="dxa"/>
+            </w:tcMar>
+          </w:tcPr>
+          <w:p>
+            <w:hyperlink r:id="rId15" w:anchor="L34-L35" w:history="1">
+              <w:r>
+                <w:rPr>
+                  <w:rStyle w:val="Hyperlink"/>
+                </w:rPr>
+                <w:t>https://github.com/RSGC-Sheeres-A/Pipes-Game/blob/e78431004352397f949f21b77b56202bb9aeb55b/Pipes/LevelSelect.swift#L34-L35</w:t>
+              </w:r>
+            </w:hyperlink>
+          </w:p>
+          <w:p>
+            <w:r>
+              <w:t xml:space="preserve">This is an example of how I used sequence, because I wanted the grid these for loops create to start at 1 in the top left corner and finish in the bottom right. By using this order of the Y value as the first for loop and the X as the second, it allowed me to create a grid in the order I wanted it to be in. </w:t>
+            </w:r>
+          </w:p>
+        </w:tc>
+      </w:tr>
+      <w:tr>
+        <w:tblPrEx>
+          <w:shd w:val="clear" w:color="auto" w:fill="auto"/>
+        </w:tblPrEx>
+        <w:trPr>
+          <w:trHeight w:val="319"/>
+        </w:trPr>
+        <w:tc>
+          <w:tcPr>
+            <w:tcW w:w="12955" w:type="dxa"/>
+            <w:tcBorders>
+              <w:top w:val="single" w:sz="2" w:space="0" w:color="000000"/>
+              <w:left w:val="single" w:sz="2" w:space="0" w:color="000000"/>
+              <w:bottom w:val="single" w:sz="2" w:space="0" w:color="000000"/>
+              <w:right w:val="single" w:sz="2" w:space="0" w:color="000000"/>
+            </w:tcBorders>
+            <w:shd w:val="clear" w:color="auto" w:fill="EEEEEE"/>
+            <w:tcMar>
+              <w:top w:w="80" w:type="dxa"/>
+              <w:left w:w="80" w:type="dxa"/>
+              <w:bottom w:w="80" w:type="dxa"/>
+              <w:right w:w="80" w:type="dxa"/>
+            </w:tcMar>
+          </w:tcPr>
+          <w:p>
+            <w:hyperlink r:id="rId16" w:anchor="L57-L76" w:history="1">
+              <w:r>
+                <w:rPr>
+                  <w:rStyle w:val="Hyperlink"/>
+                </w:rPr>
+                <w:t>https://github.com/RSGC-Sheeres-A/Pipes-Game/blob/e78431004352397f949f21b77b56202bb9aeb55b/Pipes/LevelSelect.swift#L57-L76</w:t>
+              </w:r>
+            </w:hyperlink>
+            <w:r>
+              <w:t xml:space="preserve"> </w:t>
+            </w:r>
+          </w:p>
+          <w:p>
+            <w:r>
+              <w:t xml:space="preserve">this is evidence of how I am able to use repetition loops because this is a large block of loops. </w:t>
+            </w:r>
+          </w:p>
+        </w:tc>
+      </w:tr>
+    </w:tbl>
+    <w:p>
+      <w:pPr>
+        <w:pStyle w:val="Body"/>
+        <w:rPr>
+          <w:sz w:val="20"/>
+          <w:szCs w:val="20"/>
+        </w:rPr>
+      </w:pPr>
+    </w:p>
+    <w:p>
+      <w:pPr>
+        <w:pStyle w:val="Body"/>
+        <w:rPr>
+          <w:sz w:val="20"/>
+          <w:szCs w:val="20"/>
+        </w:rPr>
+      </w:pPr>
+    </w:p>
+    <w:p>
+      <w:pPr>
+        <w:pStyle w:val="Body"/>
+        <w:rPr>
+          <w:b/>
+          <w:bCs/>
+          <w:sz w:val="20"/>
+          <w:szCs w:val="20"/>
+        </w:rPr>
+      </w:pPr>
+      <w:r>
+        <w:rPr>
+          <w:b/>
+          <w:bCs/>
+          <w:sz w:val="20"/>
+          <w:szCs w:val="20"/>
+        </w:rPr>
+        <w:t>Overall rating on this standard</w:t>
+      </w:r>
+      <w:r>
+        <w:rPr>
+          <w:sz w:val="20"/>
+          <w:szCs w:val="20"/>
+        </w:rPr>
+        <w:t xml:space="preserve">: </w:t>
+      </w:r>
+      <w:r>
+        <w:rPr>
+          <w:rFonts w:ascii="Arial Unicode MS" w:hAnsi="Arial Unicode MS"/>
+          <w:sz w:val="20"/>
+          <w:szCs w:val="20"/>
+        </w:rPr>
+        <w:t>✩</w:t>
+      </w:r>
+      <w:r>
+        <w:rPr>
+          <w:sz w:val="20"/>
+          <w:szCs w:val="20"/>
+        </w:rPr>
+        <w:t xml:space="preserve"> </w:t>
+      </w:r>
+      <w:r>
+        <w:rPr>
+          <w:rFonts w:ascii="Arial Unicode MS" w:hAnsi="Arial Unicode MS"/>
+          <w:sz w:val="20"/>
+          <w:szCs w:val="20"/>
+        </w:rPr>
+        <w:t>✩</w:t>
+      </w:r>
+      <w:r>
+        <w:rPr>
+          <w:sz w:val="20"/>
+          <w:szCs w:val="20"/>
+        </w:rPr>
+        <w:t xml:space="preserve"> </w:t>
+      </w:r>
+      <w:r>
+        <w:rPr>
+          <w:rFonts w:ascii="Arial Unicode MS" w:hAnsi="Arial Unicode MS"/>
+          <w:sz w:val="20"/>
+          <w:szCs w:val="20"/>
+        </w:rPr>
+        <w:t>✩</w:t>
+      </w:r>
+      <w:r>
+        <w:rPr>
+          <w:sz w:val="20"/>
+          <w:szCs w:val="20"/>
+        </w:rPr>
+        <w:t xml:space="preserve"> </w:t>
+      </w:r>
+      <w:r>
+        <w:rPr>
+          <w:rFonts w:ascii="Arial Unicode MS" w:hAnsi="Arial Unicode MS"/>
+          <w:sz w:val="20"/>
+          <w:szCs w:val="20"/>
+        </w:rPr>
+        <w:t>✩</w:t>
+      </w:r>
+      <w:r>
+        <w:rPr>
+          <w:sz w:val="20"/>
+          <w:szCs w:val="20"/>
+        </w:rPr>
+        <w:t xml:space="preserve"> </w:t>
+      </w:r>
+      <w:r>
+        <w:rPr>
+          <w:rFonts w:ascii="Arial Unicode MS" w:hAnsi="Arial Unicode MS"/>
+          <w:sz w:val="20"/>
+          <w:szCs w:val="20"/>
+        </w:rPr>
+        <w:t>✩</w:t>
+      </w:r>
+    </w:p>
+    <w:p>
+      <w:pPr>
+        <w:pStyle w:val="Body"/>
+        <w:rPr>
+          <w:sz w:val="20"/>
+          <w:szCs w:val="20"/>
+        </w:rPr>
+      </w:pPr>
+    </w:p>
+    <w:p>
+      <w:pPr>
+        <w:pStyle w:val="Body"/>
+        <w:rPr>
+          <w:sz w:val="20"/>
+          <w:szCs w:val="20"/>
+        </w:rPr>
+      </w:pPr>
+    </w:p>
+    <w:p>
+      <w:pPr>
+        <w:pStyle w:val="Body"/>
+        <w:rPr>
+          <w:sz w:val="20"/>
+          <w:szCs w:val="20"/>
+        </w:rPr>
+      </w:pPr>
+      <w:r>
+        <w:rPr>
+          <w:b/>
+          <w:bCs/>
+          <w:sz w:val="20"/>
+          <w:szCs w:val="20"/>
+        </w:rPr>
+        <w:t>A2.3</w:t>
+      </w:r>
+      <w:r>
+        <w:rPr>
+          <w:sz w:val="20"/>
+          <w:szCs w:val="20"/>
+        </w:rPr>
+        <w:t xml:space="preserve"> write algorithms with nested structures (e.g., to count elements in an array, calculate a total, find highest or lowest value, or perform a linear search).</w:t>
+      </w:r>
+    </w:p>
+    <w:p>
+      <w:pPr>
+        <w:pStyle w:val="Body"/>
+        <w:rPr>
+          <w:sz w:val="20"/>
+          <w:szCs w:val="20"/>
+        </w:rPr>
+      </w:pPr>
+    </w:p>
+    <w:tbl>
+      <w:tblPr>
+        <w:tblW w:w="12955" w:type="dxa"/>
+        <w:tblInd w:w="108" w:type="dxa"/>
+        <w:tblBorders>
+          <w:top w:val="single" w:sz="2" w:space="0" w:color="000000"/>
+          <w:left w:val="single" w:sz="2" w:space="0" w:color="000000"/>
+          <w:bottom w:val="single" w:sz="2" w:space="0" w:color="000000"/>
+          <w:right w:val="single" w:sz="2" w:space="0" w:color="000000"/>
+          <w:insideH w:val="single" w:sz="2" w:space="0" w:color="000000"/>
+          <w:insideV w:val="single" w:sz="2" w:space="0" w:color="000000"/>
+        </w:tblBorders>
+        <w:shd w:val="clear" w:color="auto" w:fill="BDC0BF"/>
+        <w:tblLayout w:type="fixed"/>
+        <w:tblLook w:val="04A0" w:firstRow="1" w:lastRow="0" w:firstColumn="1" w:lastColumn="0" w:noHBand="0" w:noVBand="1"/>
+      </w:tblPr>
+      <w:tblGrid>
+        <w:gridCol w:w="12955"/>
+      </w:tblGrid>
+      <w:tr>
+        <w:trPr>
+          <w:trHeight w:val="279"/>
+          <w:tblHeader/>
+        </w:trPr>
+        <w:tc>
+          <w:tcPr>
+            <w:tcW w:w="12955" w:type="dxa"/>
+            <w:tcBorders>
+              <w:top w:val="single" w:sz="2" w:space="0" w:color="000000"/>
+              <w:left w:val="single" w:sz="2" w:space="0" w:color="000000"/>
+              <w:bottom w:val="single" w:sz="4" w:space="0" w:color="000000"/>
+              <w:right w:val="single" w:sz="2" w:space="0" w:color="000000"/>
+            </w:tcBorders>
+            <w:shd w:val="clear" w:color="auto" w:fill="BDC0BF"/>
+            <w:tcMar>
+              <w:top w:w="80" w:type="dxa"/>
+              <w:left w:w="80" w:type="dxa"/>
+              <w:bottom w:w="80" w:type="dxa"/>
+              <w:right w:w="80" w:type="dxa"/>
+            </w:tcMar>
+          </w:tcPr>
+          <w:p>
+            <w:pPr>
+              <w:pStyle w:val="TableStyle1"/>
+            </w:pPr>
+            <w:r>
+              <w:t>Evidence:</w:t>
+            </w:r>
+            <w:r>
+              <w:rPr>
+                <w:b w:val="0"/>
+                <w:bCs w:val="0"/>
+              </w:rPr>
+              <w:t xml:space="preserve"> provide link(s) where possible, optionally provide brief explanatory text, add rows as needed</w:t>
+            </w:r>
+          </w:p>
+        </w:tc>
+      </w:tr>
+      <w:tr>
+        <w:tblPrEx>
+          <w:shd w:val="clear" w:color="auto" w:fill="auto"/>
+        </w:tblPrEx>
+        <w:trPr>
+          <w:trHeight w:val="279"/>
+        </w:trPr>
+        <w:tc>
+          <w:tcPr>
+            <w:tcW w:w="12955" w:type="dxa"/>
+            <w:tcBorders>
+              <w:top w:val="single" w:sz="4" w:space="0" w:color="000000"/>
+              <w:left w:val="single" w:sz="2" w:space="0" w:color="000000"/>
+              <w:bottom w:val="single" w:sz="2" w:space="0" w:color="000000"/>
+              <w:right w:val="single" w:sz="2" w:space="0" w:color="000000"/>
+            </w:tcBorders>
+            <w:shd w:val="clear" w:color="auto" w:fill="auto"/>
+            <w:tcMar>
+              <w:top w:w="80" w:type="dxa"/>
+              <w:left w:w="80" w:type="dxa"/>
+              <w:bottom w:w="80" w:type="dxa"/>
+              <w:right w:w="80" w:type="dxa"/>
+            </w:tcMar>
+          </w:tcPr>
+          <w:p>
+            <w:hyperlink r:id="rId17" w:anchor="L57-L76" w:history="1">
+              <w:r>
+                <w:rPr>
+                  <w:rStyle w:val="Hyperlink"/>
+                </w:rPr>
+                <w:t>https://github.com/RSGC-Sheeres-A/Pipes-Game/blob/e78431004352397f949f21b77b56202bb9aeb55b/Pipes/LevelSelect.swift#L57-L76</w:t>
+              </w:r>
+            </w:hyperlink>
+            <w:r>
+              <w:t xml:space="preserve"> </w:t>
+            </w:r>
+          </w:p>
+          <w:p>
+            <w:r>
+              <w:t xml:space="preserve">This algorithm allows the computer to check what block the user has clicked on. It is important because it brings the user to that level. </w:t>
+            </w:r>
+          </w:p>
+        </w:tc>
+      </w:tr>
+      <w:tr>
+        <w:tblPrEx>
+          <w:shd w:val="clear" w:color="auto" w:fill="auto"/>
+        </w:tblPrEx>
+        <w:trPr>
+          <w:trHeight w:val="279"/>
+        </w:trPr>
+        <w:tc>
+          <w:tcPr>
+            <w:tcW w:w="12955" w:type="dxa"/>
+            <w:tcBorders>
+              <w:top w:val="single" w:sz="2" w:space="0" w:color="000000"/>
+              <w:left w:val="single" w:sz="2" w:space="0" w:color="000000"/>
+              <w:bottom w:val="single" w:sz="2" w:space="0" w:color="000000"/>
+              <w:right w:val="single" w:sz="2" w:space="0" w:color="000000"/>
+            </w:tcBorders>
+            <w:shd w:val="clear" w:color="auto" w:fill="EEEEEE"/>
+            <w:tcMar>
+              <w:top w:w="80" w:type="dxa"/>
+              <w:left w:w="80" w:type="dxa"/>
+              <w:bottom w:w="80" w:type="dxa"/>
+              <w:right w:w="80" w:type="dxa"/>
+            </w:tcMar>
+          </w:tcPr>
+          <w:p/>
+        </w:tc>
+      </w:tr>
+    </w:tbl>
+    <w:p>
+      <w:pPr>
+        <w:pStyle w:val="Body"/>
+        <w:rPr>
+          <w:sz w:val="20"/>
+          <w:szCs w:val="20"/>
+        </w:rPr>
+      </w:pPr>
+    </w:p>
+    <w:p>
+      <w:pPr>
+        <w:pStyle w:val="Body"/>
+        <w:rPr>
+          <w:sz w:val="20"/>
+          <w:szCs w:val="20"/>
+        </w:rPr>
+      </w:pPr>
+    </w:p>
+    <w:p>
+      <w:pPr>
+        <w:pStyle w:val="Body"/>
+        <w:rPr>
+          <w:b/>
+          <w:bCs/>
+          <w:sz w:val="20"/>
+          <w:szCs w:val="20"/>
+        </w:rPr>
+      </w:pPr>
+      <w:r>
+        <w:rPr>
+          <w:b/>
+          <w:bCs/>
+          <w:sz w:val="20"/>
+          <w:szCs w:val="20"/>
+        </w:rPr>
+        <w:t>Overall rating on this standard</w:t>
+      </w:r>
+      <w:r>
+        <w:rPr>
+          <w:sz w:val="20"/>
+          <w:szCs w:val="20"/>
+        </w:rPr>
+        <w:t xml:space="preserve">: </w:t>
+      </w:r>
+      <w:r>
+        <w:rPr>
+          <w:rFonts w:ascii="Arial Unicode MS" w:hAnsi="Arial Unicode MS"/>
+          <w:sz w:val="20"/>
+          <w:szCs w:val="20"/>
+        </w:rPr>
+        <w:t>✩</w:t>
+      </w:r>
+      <w:r>
+        <w:rPr>
+          <w:sz w:val="20"/>
+          <w:szCs w:val="20"/>
+        </w:rPr>
+        <w:t xml:space="preserve"> </w:t>
+      </w:r>
+      <w:r>
+        <w:rPr>
+          <w:rFonts w:ascii="Arial Unicode MS" w:hAnsi="Arial Unicode MS"/>
+          <w:sz w:val="20"/>
+          <w:szCs w:val="20"/>
+        </w:rPr>
+        <w:t>✩</w:t>
+      </w:r>
+      <w:r>
+        <w:rPr>
+          <w:sz w:val="20"/>
+          <w:szCs w:val="20"/>
+        </w:rPr>
+        <w:t xml:space="preserve"> </w:t>
+      </w:r>
+      <w:r>
+        <w:rPr>
+          <w:rFonts w:ascii="Arial Unicode MS" w:hAnsi="Arial Unicode MS"/>
+          <w:sz w:val="20"/>
+          <w:szCs w:val="20"/>
+        </w:rPr>
+        <w:t>✩</w:t>
+      </w:r>
+      <w:r>
+        <w:rPr>
+          <w:sz w:val="20"/>
+          <w:szCs w:val="20"/>
+        </w:rPr>
+        <w:t xml:space="preserve"> </w:t>
+      </w:r>
+      <w:r>
+        <w:rPr>
+          <w:rFonts w:ascii="Arial Unicode MS" w:hAnsi="Arial Unicode MS"/>
+          <w:sz w:val="20"/>
+          <w:szCs w:val="20"/>
+        </w:rPr>
+        <w:t>✩</w:t>
+      </w:r>
+      <w:r>
+        <w:rPr>
+          <w:sz w:val="20"/>
+          <w:szCs w:val="20"/>
+        </w:rPr>
+        <w:t xml:space="preserve"> </w:t>
+      </w:r>
+      <w:r>
+        <w:rPr>
+          <w:rFonts w:ascii="Arial Unicode MS" w:hAnsi="Arial Unicode MS"/>
+          <w:sz w:val="20"/>
+          <w:szCs w:val="20"/>
+        </w:rPr>
+        <w:t>✩</w:t>
+      </w:r>
+    </w:p>
+    <w:p>
+      <w:pPr>
+        <w:pStyle w:val="Heading3"/>
+        <w:rPr>
+          <w:sz w:val="22"/>
+          <w:szCs w:val="22"/>
+        </w:rPr>
+      </w:pPr>
+      <w:r>
+        <w:lastRenderedPageBreak/>
+        <w:t>A3. Subprograms</w:t>
+      </w:r>
+      <w:r>
+        <w:rPr>
+          <w:rFonts w:ascii="Arial Unicode MS" w:hAnsi="Arial Unicode MS"/>
+        </w:rPr>
+        <w:br/>
+      </w:r>
+      <w:r>
+        <w:t>D</w:t>
+      </w:r>
+      <w:r>
+        <w:rPr>
+          <w:sz w:val="22"/>
+          <w:szCs w:val="22"/>
+        </w:rPr>
+        <w:t>emonstrate the ability to use subprograms within computer programs;</w:t>
+      </w:r>
+    </w:p>
+    <w:p>
+      <w:pPr>
+        <w:pStyle w:val="Body"/>
+        <w:rPr>
+          <w:sz w:val="20"/>
+          <w:szCs w:val="20"/>
+        </w:rPr>
+      </w:pPr>
+      <w:r>
+        <w:rPr>
+          <w:b/>
+          <w:bCs/>
+          <w:sz w:val="20"/>
+          <w:szCs w:val="20"/>
+        </w:rPr>
+        <w:t>A3.1</w:t>
+      </w:r>
+      <w:r>
+        <w:rPr>
+          <w:sz w:val="20"/>
+          <w:szCs w:val="20"/>
+        </w:rPr>
+        <w:t xml:space="preserve"> demonstrate the ability to use existing sub-programs (e.g., random number generator, substring, absolute value) within computer programs; </w:t>
       </w:r>
     </w:p>
     <w:p>
@@ -1807,41 +3124,7 @@
     </w:p>
     <w:p>
       <w:pPr>
-        <w:pStyle w:val="Heading3"/>
-        <w:rPr>
-          <w:sz w:val="22"/>
-          <w:szCs w:val="22"/>
-        </w:rPr>
-      </w:pPr>
-      <w:r>
-        <w:t>A2. Control Structures and Simple Algorithms</w:t>
-      </w:r>
-      <w:r>
-        <w:rPr>
-          <w:rFonts w:ascii="Arial Unicode MS" w:hAnsi="Arial Unicode MS"/>
-        </w:rPr>
-        <w:br/>
-      </w:r>
-      <w:r>
-        <w:rPr>
-          <w:sz w:val="22"/>
-          <w:szCs w:val="22"/>
-        </w:rPr>
-        <w:t>Demonstrate the ability to use control structures and simple algorithms in computer programs;</w:t>
-      </w:r>
-    </w:p>
-    <w:p>
-      <w:pPr>
-        <w:pStyle w:val="Body"/>
-      </w:pPr>
-    </w:p>
-    <w:p>
-      <w:pPr>
-        <w:pStyle w:val="Body"/>
-        <w:rPr>
-          <w:sz w:val="20"/>
-          <w:szCs w:val="20"/>
-        </w:rPr>
+        <w:pStyle w:val="Body"/>
       </w:pPr>
       <w:r>
         <w:rPr>
@@ -1850,988 +3133,17 @@
           <w:sz w:val="20"/>
           <w:szCs w:val="20"/>
         </w:rPr>
-        <w:t>A2.1</w:t>
-      </w:r>
-      <w:r>
-        <w:rPr>
-          <w:sz w:val="20"/>
-          <w:szCs w:val="20"/>
-        </w:rPr>
-        <w:t xml:space="preserve"> write programs that incorporate user input, processing, and screen output;</w:t>
-      </w:r>
-    </w:p>
-    <w:p>
-      <w:pPr>
-        <w:pStyle w:val="Body"/>
-        <w:rPr>
-          <w:sz w:val="20"/>
-          <w:szCs w:val="20"/>
-        </w:rPr>
-      </w:pPr>
-    </w:p>
-    <w:tbl>
-      <w:tblPr>
-        <w:tblW w:w="12955" w:type="dxa"/>
-        <w:tblInd w:w="108" w:type="dxa"/>
-        <w:tblBorders>
-          <w:top w:val="single" w:sz="2" w:space="0" w:color="000000"/>
-          <w:left w:val="single" w:sz="2" w:space="0" w:color="000000"/>
-          <w:bottom w:val="single" w:sz="2" w:space="0" w:color="000000"/>
-          <w:right w:val="single" w:sz="2" w:space="0" w:color="000000"/>
-          <w:insideH w:val="single" w:sz="2" w:space="0" w:color="000000"/>
-          <w:insideV w:val="single" w:sz="2" w:space="0" w:color="000000"/>
-        </w:tblBorders>
-        <w:shd w:val="clear" w:color="auto" w:fill="BDC0BF"/>
-        <w:tblLayout w:type="fixed"/>
-        <w:tblLook w:val="04A0" w:firstRow="1" w:lastRow="0" w:firstColumn="1" w:lastColumn="0" w:noHBand="0" w:noVBand="1"/>
-      </w:tblPr>
-      <w:tblGrid>
-        <w:gridCol w:w="12955"/>
-      </w:tblGrid>
-      <w:tr>
-        <w:trPr>
-          <w:trHeight w:val="279"/>
-          <w:tblHeader/>
-        </w:trPr>
-        <w:tc>
-          <w:tcPr>
-            <w:tcW w:w="12955" w:type="dxa"/>
-            <w:tcBorders>
-              <w:top w:val="single" w:sz="2" w:space="0" w:color="000000"/>
-              <w:left w:val="single" w:sz="2" w:space="0" w:color="000000"/>
-              <w:bottom w:val="single" w:sz="4" w:space="0" w:color="000000"/>
-              <w:right w:val="single" w:sz="2" w:space="0" w:color="000000"/>
-            </w:tcBorders>
-            <w:shd w:val="clear" w:color="auto" w:fill="BDC0BF"/>
-            <w:tcMar>
-              <w:top w:w="80" w:type="dxa"/>
-              <w:left w:w="80" w:type="dxa"/>
-              <w:bottom w:w="80" w:type="dxa"/>
-              <w:right w:w="80" w:type="dxa"/>
-            </w:tcMar>
-          </w:tcPr>
-          <w:p>
-            <w:pPr>
-              <w:pStyle w:val="TableStyle1"/>
-            </w:pPr>
-            <w:r>
-              <w:t>Evidence:</w:t>
-            </w:r>
-            <w:r>
-              <w:rPr>
-                <w:b w:val="0"/>
-                <w:bCs w:val="0"/>
-              </w:rPr>
-              <w:t xml:space="preserve"> provide link(s) where possible, optionally provide brief explanatory text, add rows as needed</w:t>
-            </w:r>
-          </w:p>
-        </w:tc>
-      </w:tr>
-      <w:tr>
-        <w:tblPrEx>
-          <w:shd w:val="clear" w:color="auto" w:fill="auto"/>
-        </w:tblPrEx>
-        <w:trPr>
-          <w:trHeight w:val="1489"/>
-        </w:trPr>
-        <w:tc>
-          <w:tcPr>
-            <w:tcW w:w="12955" w:type="dxa"/>
-            <w:tcBorders>
-              <w:top w:val="single" w:sz="4" w:space="0" w:color="000000"/>
-              <w:left w:val="single" w:sz="2" w:space="0" w:color="000000"/>
-              <w:bottom w:val="single" w:sz="2" w:space="0" w:color="000000"/>
-              <w:right w:val="single" w:sz="2" w:space="0" w:color="000000"/>
-            </w:tcBorders>
-            <w:shd w:val="clear" w:color="auto" w:fill="auto"/>
-            <w:tcMar>
-              <w:top w:w="80" w:type="dxa"/>
-              <w:left w:w="80" w:type="dxa"/>
-              <w:bottom w:w="80" w:type="dxa"/>
-              <w:right w:w="80" w:type="dxa"/>
-            </w:tcMar>
-          </w:tcPr>
-          <w:p>
-            <w:hyperlink r:id="rId12" w:history="1">
-              <w:r>
-                <w:rPr>
-                  <w:rStyle w:val="Hyperlink"/>
-                </w:rPr>
-                <w:t>https://github.com/RSGC-Sheeres-A/Pipes-Game/blob/e78431004352397f949f21b77b56202bb9aeb55b/Pipes/LevelSelect.swift#L56-L77</w:t>
-              </w:r>
-            </w:hyperlink>
-            <w:r>
-              <w:t xml:space="preserve"> </w:t>
-            </w:r>
-          </w:p>
-          <w:p>
-            <w:r>
-              <w:t xml:space="preserve">This link shows that I am able to incorporate user input, because I have the user click on something and check what the user has clicked on. </w:t>
-            </w:r>
-            <w:r>
-              <w:t xml:space="preserve">It also is an example of screen </w:t>
-            </w:r>
-            <w:r>
-              <w:t>output</w:t>
-            </w:r>
-            <w:r>
-              <w:t xml:space="preserve">, because it changes the scene to a different one using a transition. </w:t>
-            </w:r>
-            <w:r>
-              <w:t xml:space="preserve">However, it doesn’t process user data and output the processed data because my game </w:t>
-            </w:r>
-            <w:r>
-              <w:t xml:space="preserve">is not complete yet. That is actually one of the aspects im struggling with right now. </w:t>
-            </w:r>
-          </w:p>
-        </w:tc>
-      </w:tr>
-      <w:tr>
-        <w:tblPrEx>
-          <w:shd w:val="clear" w:color="auto" w:fill="auto"/>
-        </w:tblPrEx>
-        <w:trPr>
-          <w:trHeight w:val="279"/>
-        </w:trPr>
-        <w:tc>
-          <w:tcPr>
-            <w:tcW w:w="12955" w:type="dxa"/>
-            <w:tcBorders>
-              <w:top w:val="single" w:sz="2" w:space="0" w:color="000000"/>
-              <w:left w:val="single" w:sz="2" w:space="0" w:color="000000"/>
-              <w:bottom w:val="single" w:sz="2" w:space="0" w:color="000000"/>
-              <w:right w:val="single" w:sz="2" w:space="0" w:color="000000"/>
-            </w:tcBorders>
-            <w:shd w:val="clear" w:color="auto" w:fill="EEEEEE"/>
-            <w:tcMar>
-              <w:top w:w="80" w:type="dxa"/>
-              <w:left w:w="80" w:type="dxa"/>
-              <w:bottom w:w="80" w:type="dxa"/>
-              <w:right w:w="80" w:type="dxa"/>
-            </w:tcMar>
-          </w:tcPr>
-          <w:p/>
-        </w:tc>
-      </w:tr>
-    </w:tbl>
-    <w:p>
-      <w:pPr>
-        <w:pStyle w:val="Body"/>
-        <w:rPr>
-          <w:sz w:val="20"/>
-          <w:szCs w:val="20"/>
-        </w:rPr>
-      </w:pPr>
-    </w:p>
-    <w:p>
-      <w:pPr>
-        <w:pStyle w:val="Body"/>
-        <w:rPr>
-          <w:sz w:val="20"/>
-          <w:szCs w:val="20"/>
-        </w:rPr>
-      </w:pPr>
-    </w:p>
-    <w:p>
-      <w:pPr>
-        <w:pStyle w:val="Body"/>
-        <w:rPr>
-          <w:b/>
-          <w:bCs/>
-          <w:sz w:val="20"/>
-          <w:szCs w:val="20"/>
-        </w:rPr>
-      </w:pPr>
-      <w:r>
-        <w:rPr>
-          <w:b/>
-          <w:bCs/>
-          <w:sz w:val="20"/>
-          <w:szCs w:val="20"/>
-        </w:rPr>
-        <w:t>Overall rating on this standard</w:t>
-      </w:r>
-      <w:r>
-        <w:rPr>
-          <w:sz w:val="20"/>
-          <w:szCs w:val="20"/>
-        </w:rPr>
-        <w:t xml:space="preserve">: </w:t>
-      </w:r>
-      <w:r>
-        <w:rPr>
-          <w:rFonts w:ascii="Arial Unicode MS" w:hAnsi="Arial Unicode MS"/>
-          <w:sz w:val="20"/>
-          <w:szCs w:val="20"/>
-        </w:rPr>
-        <w:t>✩</w:t>
-      </w:r>
-      <w:r>
-        <w:rPr>
-          <w:sz w:val="20"/>
-          <w:szCs w:val="20"/>
-        </w:rPr>
+        <w:t>A3.2</w:t>
+      </w:r>
+      <w:r>
+        <w:rPr>
+          <w:sz w:val="20"/>
+          <w:szCs w:val="20"/>
+        </w:rPr>
+        <w:t xml:space="preserve"> write subprograms (e.g., functions, procedures) that use parameter passing and appropriate variable scope (e.g., local, global), to perform tasks within programs.</w:t>
+      </w:r>
+      <w:r>
         <w:t xml:space="preserve"> </w:t>
-      </w:r>
-      <w:r>
-        <w:rPr>
-          <w:rFonts w:ascii="Arial Unicode MS" w:hAnsi="Arial Unicode MS"/>
-          <w:sz w:val="20"/>
-          <w:szCs w:val="20"/>
-        </w:rPr>
-        <w:t>✩</w:t>
-      </w:r>
-      <w:r>
-        <w:rPr>
-          <w:sz w:val="20"/>
-          <w:szCs w:val="20"/>
-        </w:rPr>
-        <w:t xml:space="preserve"> </w:t>
-      </w:r>
-      <w:r>
-        <w:rPr>
-          <w:rFonts w:ascii="Arial Unicode MS" w:hAnsi="Arial Unicode MS"/>
-          <w:sz w:val="20"/>
-          <w:szCs w:val="20"/>
-        </w:rPr>
-        <w:t>✩</w:t>
-      </w:r>
-      <w:r>
-        <w:rPr>
-          <w:sz w:val="20"/>
-          <w:szCs w:val="20"/>
-        </w:rPr>
-        <w:t xml:space="preserve"> </w:t>
-      </w:r>
-      <w:r>
-        <w:rPr>
-          <w:rFonts w:ascii="Arial Unicode MS" w:hAnsi="Arial Unicode MS"/>
-          <w:sz w:val="20"/>
-          <w:szCs w:val="20"/>
-        </w:rPr>
-        <w:t>✩</w:t>
-      </w:r>
-      <w:r>
-        <w:rPr>
-          <w:sz w:val="20"/>
-          <w:szCs w:val="20"/>
-        </w:rPr>
-        <w:t xml:space="preserve"> </w:t>
-      </w:r>
-      <w:r>
-        <w:rPr>
-          <w:rFonts w:ascii="Arial Unicode MS" w:hAnsi="Arial Unicode MS"/>
-          <w:sz w:val="20"/>
-          <w:szCs w:val="20"/>
-        </w:rPr>
-        <w:t>✩</w:t>
-      </w:r>
-    </w:p>
-    <w:p>
-      <w:pPr>
-        <w:pStyle w:val="Body"/>
-        <w:rPr>
-          <w:sz w:val="20"/>
-          <w:szCs w:val="20"/>
-        </w:rPr>
-      </w:pPr>
-    </w:p>
-    <w:p>
-      <w:pPr>
-        <w:pStyle w:val="Body"/>
-        <w:rPr>
-          <w:sz w:val="20"/>
-          <w:szCs w:val="20"/>
-        </w:rPr>
-      </w:pPr>
-    </w:p>
-    <w:p>
-      <w:pPr>
-        <w:pStyle w:val="Body"/>
-        <w:rPr>
-          <w:sz w:val="20"/>
-          <w:szCs w:val="20"/>
-        </w:rPr>
-      </w:pPr>
-    </w:p>
-    <w:p>
-      <w:pPr>
-        <w:pStyle w:val="Body"/>
-        <w:rPr>
-          <w:sz w:val="20"/>
-          <w:szCs w:val="20"/>
-        </w:rPr>
-      </w:pPr>
-    </w:p>
-    <w:p>
-      <w:pPr>
-        <w:pStyle w:val="Body"/>
-        <w:rPr>
-          <w:sz w:val="20"/>
-          <w:szCs w:val="20"/>
-        </w:rPr>
-      </w:pPr>
-      <w:r>
-        <w:rPr>
-          <w:b/>
-          <w:bCs/>
-          <w:sz w:val="20"/>
-          <w:szCs w:val="20"/>
-        </w:rPr>
-        <w:lastRenderedPageBreak/>
-        <w:t>A2.2</w:t>
-      </w:r>
-      <w:r>
-        <w:rPr>
-          <w:sz w:val="20"/>
-          <w:szCs w:val="20"/>
-        </w:rPr>
-        <w:t xml:space="preserve"> use sequence</w:t>
-      </w:r>
-      <w:r>
-        <w:rPr>
-          <w:sz w:val="20"/>
-          <w:szCs w:val="20"/>
-        </w:rPr>
-        <w:t xml:space="preserve"> (order in code)</w:t>
-      </w:r>
-      <w:r>
-        <w:rPr>
-          <w:sz w:val="20"/>
-          <w:szCs w:val="20"/>
-        </w:rPr>
-        <w:t>, selection, and repetition</w:t>
-      </w:r>
-      <w:r>
-        <w:rPr>
-          <w:sz w:val="20"/>
-          <w:szCs w:val="20"/>
-        </w:rPr>
-        <w:t xml:space="preserve"> (loops)</w:t>
-      </w:r>
-      <w:r>
-        <w:rPr>
-          <w:sz w:val="20"/>
-          <w:szCs w:val="20"/>
-        </w:rPr>
-        <w:t xml:space="preserve"> control structures to create programming solutions;</w:t>
-      </w:r>
-    </w:p>
-    <w:p>
-      <w:pPr>
-        <w:pStyle w:val="Body"/>
-        <w:rPr>
-          <w:sz w:val="20"/>
-          <w:szCs w:val="20"/>
-        </w:rPr>
-      </w:pPr>
-    </w:p>
-    <w:tbl>
-      <w:tblPr>
-        <w:tblW w:w="12955" w:type="dxa"/>
-        <w:tblInd w:w="108" w:type="dxa"/>
-        <w:tblBorders>
-          <w:top w:val="single" w:sz="2" w:space="0" w:color="000000"/>
-          <w:left w:val="single" w:sz="2" w:space="0" w:color="000000"/>
-          <w:bottom w:val="single" w:sz="2" w:space="0" w:color="000000"/>
-          <w:right w:val="single" w:sz="2" w:space="0" w:color="000000"/>
-          <w:insideH w:val="single" w:sz="2" w:space="0" w:color="000000"/>
-          <w:insideV w:val="single" w:sz="2" w:space="0" w:color="000000"/>
-        </w:tblBorders>
-        <w:shd w:val="clear" w:color="auto" w:fill="BDC0BF"/>
-        <w:tblLayout w:type="fixed"/>
-        <w:tblLook w:val="04A0" w:firstRow="1" w:lastRow="0" w:firstColumn="1" w:lastColumn="0" w:noHBand="0" w:noVBand="1"/>
-      </w:tblPr>
-      <w:tblGrid>
-        <w:gridCol w:w="12955"/>
-      </w:tblGrid>
-      <w:tr>
-        <w:trPr>
-          <w:trHeight w:val="279"/>
-          <w:tblHeader/>
-        </w:trPr>
-        <w:tc>
-          <w:tcPr>
-            <w:tcW w:w="12955" w:type="dxa"/>
-            <w:tcBorders>
-              <w:top w:val="single" w:sz="2" w:space="0" w:color="000000"/>
-              <w:left w:val="single" w:sz="2" w:space="0" w:color="000000"/>
-              <w:bottom w:val="single" w:sz="4" w:space="0" w:color="000000"/>
-              <w:right w:val="single" w:sz="2" w:space="0" w:color="000000"/>
-            </w:tcBorders>
-            <w:shd w:val="clear" w:color="auto" w:fill="BDC0BF"/>
-            <w:tcMar>
-              <w:top w:w="80" w:type="dxa"/>
-              <w:left w:w="80" w:type="dxa"/>
-              <w:bottom w:w="80" w:type="dxa"/>
-              <w:right w:w="80" w:type="dxa"/>
-            </w:tcMar>
-          </w:tcPr>
-          <w:p>
-            <w:pPr>
-              <w:pStyle w:val="TableStyle1"/>
-            </w:pPr>
-            <w:r>
-              <w:t>Evidence:</w:t>
-            </w:r>
-            <w:r>
-              <w:rPr>
-                <w:b w:val="0"/>
-                <w:bCs w:val="0"/>
-              </w:rPr>
-              <w:t xml:space="preserve"> provide link(s) where possible, optionally provide brief explanatory text, add rows as needed</w:t>
-            </w:r>
-          </w:p>
-        </w:tc>
-      </w:tr>
-      <w:tr>
-        <w:tblPrEx>
-          <w:shd w:val="clear" w:color="auto" w:fill="auto"/>
-        </w:tblPrEx>
-        <w:trPr>
-          <w:trHeight w:val="279"/>
-        </w:trPr>
-        <w:tc>
-          <w:tcPr>
-            <w:tcW w:w="12955" w:type="dxa"/>
-            <w:tcBorders>
-              <w:top w:val="single" w:sz="4" w:space="0" w:color="000000"/>
-              <w:left w:val="single" w:sz="2" w:space="0" w:color="000000"/>
-              <w:bottom w:val="single" w:sz="2" w:space="0" w:color="000000"/>
-              <w:right w:val="single" w:sz="2" w:space="0" w:color="000000"/>
-            </w:tcBorders>
-            <w:shd w:val="clear" w:color="auto" w:fill="auto"/>
-            <w:tcMar>
-              <w:top w:w="80" w:type="dxa"/>
-              <w:left w:w="80" w:type="dxa"/>
-              <w:bottom w:w="80" w:type="dxa"/>
-              <w:right w:w="80" w:type="dxa"/>
-            </w:tcMar>
-          </w:tcPr>
-          <w:p>
-            <w:hyperlink r:id="rId13" w:history="1">
-              <w:r>
-                <w:rPr>
-                  <w:rStyle w:val="Hyperlink"/>
-                </w:rPr>
-                <w:t>https://github.com/RSGC-Sheeres-A/Pipes-Game/blob/e78431004352397f949f21b77b56202bb9aeb55b/Pipes/LevelSelect.swift#L34-L35</w:t>
-              </w:r>
-            </w:hyperlink>
-          </w:p>
-          <w:p>
-            <w:r>
-              <w:t xml:space="preserve">This is an example of how I used sequence, because I wanted the grid these for loops create to start at 1 in the top left corner and finish in the bottom right. By using this order of the Y value as the first for loop and the X as the second, it allowed me to create a grid in the order I wanted it to be in. </w:t>
-            </w:r>
-          </w:p>
-        </w:tc>
-      </w:tr>
-      <w:tr>
-        <w:tblPrEx>
-          <w:shd w:val="clear" w:color="auto" w:fill="auto"/>
-        </w:tblPrEx>
-        <w:trPr>
-          <w:trHeight w:val="319"/>
-        </w:trPr>
-        <w:tc>
-          <w:tcPr>
-            <w:tcW w:w="12955" w:type="dxa"/>
-            <w:tcBorders>
-              <w:top w:val="single" w:sz="2" w:space="0" w:color="000000"/>
-              <w:left w:val="single" w:sz="2" w:space="0" w:color="000000"/>
-              <w:bottom w:val="single" w:sz="2" w:space="0" w:color="000000"/>
-              <w:right w:val="single" w:sz="2" w:space="0" w:color="000000"/>
-            </w:tcBorders>
-            <w:shd w:val="clear" w:color="auto" w:fill="EEEEEE"/>
-            <w:tcMar>
-              <w:top w:w="80" w:type="dxa"/>
-              <w:left w:w="80" w:type="dxa"/>
-              <w:bottom w:w="80" w:type="dxa"/>
-              <w:right w:w="80" w:type="dxa"/>
-            </w:tcMar>
-          </w:tcPr>
-          <w:p>
-            <w:hyperlink r:id="rId14" w:history="1">
-              <w:r>
-                <w:rPr>
-                  <w:rStyle w:val="Hyperlink"/>
-                </w:rPr>
-                <w:t>https://github.com/RSGC-Sheeres-A/Pipes-Game/blob/e78431004352397f949f21b77b56202bb9aeb55b/Pipes/LevelSelect.swift#L57-L76</w:t>
-              </w:r>
-            </w:hyperlink>
-            <w:r>
-              <w:t xml:space="preserve"> </w:t>
-            </w:r>
-          </w:p>
-          <w:p>
-            <w:r>
-              <w:t xml:space="preserve">this is evidence of how I am able to use repetition loops because this is a large block of loops. </w:t>
-            </w:r>
-          </w:p>
-        </w:tc>
-      </w:tr>
-    </w:tbl>
-    <w:p>
-      <w:pPr>
-        <w:pStyle w:val="Body"/>
-        <w:rPr>
-          <w:sz w:val="20"/>
-          <w:szCs w:val="20"/>
-        </w:rPr>
-      </w:pPr>
-    </w:p>
-    <w:p>
-      <w:pPr>
-        <w:pStyle w:val="Body"/>
-        <w:rPr>
-          <w:sz w:val="20"/>
-          <w:szCs w:val="20"/>
-        </w:rPr>
-      </w:pPr>
-    </w:p>
-    <w:p>
-      <w:pPr>
-        <w:pStyle w:val="Body"/>
-        <w:rPr>
-          <w:b/>
-          <w:bCs/>
-          <w:sz w:val="20"/>
-          <w:szCs w:val="20"/>
-        </w:rPr>
-      </w:pPr>
-      <w:r>
-        <w:rPr>
-          <w:b/>
-          <w:bCs/>
-          <w:sz w:val="20"/>
-          <w:szCs w:val="20"/>
-        </w:rPr>
-        <w:t>Overall rating on this standard</w:t>
-      </w:r>
-      <w:r>
-        <w:rPr>
-          <w:sz w:val="20"/>
-          <w:szCs w:val="20"/>
-        </w:rPr>
-        <w:t xml:space="preserve">: </w:t>
-      </w:r>
-      <w:r>
-        <w:rPr>
-          <w:rFonts w:ascii="Arial Unicode MS" w:hAnsi="Arial Unicode MS"/>
-          <w:sz w:val="20"/>
-          <w:szCs w:val="20"/>
-        </w:rPr>
-        <w:t>✩</w:t>
-      </w:r>
-      <w:r>
-        <w:rPr>
-          <w:sz w:val="20"/>
-          <w:szCs w:val="20"/>
-        </w:rPr>
-        <w:t xml:space="preserve"> </w:t>
-      </w:r>
-      <w:r>
-        <w:rPr>
-          <w:rFonts w:ascii="Arial Unicode MS" w:hAnsi="Arial Unicode MS"/>
-          <w:sz w:val="20"/>
-          <w:szCs w:val="20"/>
-        </w:rPr>
-        <w:t>✩</w:t>
-      </w:r>
-      <w:r>
-        <w:rPr>
-          <w:sz w:val="20"/>
-          <w:szCs w:val="20"/>
-        </w:rPr>
-        <w:t xml:space="preserve"> </w:t>
-      </w:r>
-      <w:r>
-        <w:rPr>
-          <w:rFonts w:ascii="Arial Unicode MS" w:hAnsi="Arial Unicode MS"/>
-          <w:sz w:val="20"/>
-          <w:szCs w:val="20"/>
-        </w:rPr>
-        <w:t>✩</w:t>
-      </w:r>
-      <w:r>
-        <w:rPr>
-          <w:sz w:val="20"/>
-          <w:szCs w:val="20"/>
-        </w:rPr>
-        <w:t xml:space="preserve"> </w:t>
-      </w:r>
-      <w:r>
-        <w:rPr>
-          <w:rFonts w:ascii="Arial Unicode MS" w:hAnsi="Arial Unicode MS"/>
-          <w:sz w:val="20"/>
-          <w:szCs w:val="20"/>
-        </w:rPr>
-        <w:t>✩</w:t>
-      </w:r>
-      <w:r>
-        <w:rPr>
-          <w:sz w:val="20"/>
-          <w:szCs w:val="20"/>
-        </w:rPr>
-        <w:t xml:space="preserve"> </w:t>
-      </w:r>
-      <w:r>
-        <w:rPr>
-          <w:rFonts w:ascii="Arial Unicode MS" w:hAnsi="Arial Unicode MS"/>
-          <w:sz w:val="20"/>
-          <w:szCs w:val="20"/>
-        </w:rPr>
-        <w:t>✩</w:t>
-      </w:r>
-    </w:p>
-    <w:p>
-      <w:pPr>
-        <w:pStyle w:val="Body"/>
-        <w:rPr>
-          <w:sz w:val="20"/>
-          <w:szCs w:val="20"/>
-        </w:rPr>
-      </w:pPr>
-    </w:p>
-    <w:p>
-      <w:pPr>
-        <w:pStyle w:val="Body"/>
-        <w:rPr>
-          <w:sz w:val="20"/>
-          <w:szCs w:val="20"/>
-        </w:rPr>
-      </w:pPr>
-    </w:p>
-    <w:p>
-      <w:pPr>
-        <w:pStyle w:val="Body"/>
-        <w:rPr>
-          <w:sz w:val="20"/>
-          <w:szCs w:val="20"/>
-        </w:rPr>
-      </w:pPr>
-      <w:r>
-        <w:rPr>
-          <w:b/>
-          <w:bCs/>
-          <w:sz w:val="20"/>
-          <w:szCs w:val="20"/>
-        </w:rPr>
-        <w:t>A2.3</w:t>
-      </w:r>
-      <w:r>
-        <w:rPr>
-          <w:sz w:val="20"/>
-          <w:szCs w:val="20"/>
-        </w:rPr>
-        <w:t xml:space="preserve"> write algorithms with nested structures (e.g., to count elements in an array, calculate a total, find highest or lowest value, or perform a linear search).</w:t>
-      </w:r>
-    </w:p>
-    <w:p>
-      <w:pPr>
-        <w:pStyle w:val="Body"/>
-        <w:rPr>
-          <w:sz w:val="20"/>
-          <w:szCs w:val="20"/>
-        </w:rPr>
-      </w:pPr>
-    </w:p>
-    <w:tbl>
-      <w:tblPr>
-        <w:tblW w:w="12955" w:type="dxa"/>
-        <w:tblInd w:w="108" w:type="dxa"/>
-        <w:tblBorders>
-          <w:top w:val="single" w:sz="2" w:space="0" w:color="000000"/>
-          <w:left w:val="single" w:sz="2" w:space="0" w:color="000000"/>
-          <w:bottom w:val="single" w:sz="2" w:space="0" w:color="000000"/>
-          <w:right w:val="single" w:sz="2" w:space="0" w:color="000000"/>
-          <w:insideH w:val="single" w:sz="2" w:space="0" w:color="000000"/>
-          <w:insideV w:val="single" w:sz="2" w:space="0" w:color="000000"/>
-        </w:tblBorders>
-        <w:shd w:val="clear" w:color="auto" w:fill="BDC0BF"/>
-        <w:tblLayout w:type="fixed"/>
-        <w:tblLook w:val="04A0" w:firstRow="1" w:lastRow="0" w:firstColumn="1" w:lastColumn="0" w:noHBand="0" w:noVBand="1"/>
-      </w:tblPr>
-      <w:tblGrid>
-        <w:gridCol w:w="12955"/>
-      </w:tblGrid>
-      <w:tr>
-        <w:trPr>
-          <w:trHeight w:val="279"/>
-          <w:tblHeader/>
-        </w:trPr>
-        <w:tc>
-          <w:tcPr>
-            <w:tcW w:w="12955" w:type="dxa"/>
-            <w:tcBorders>
-              <w:top w:val="single" w:sz="2" w:space="0" w:color="000000"/>
-              <w:left w:val="single" w:sz="2" w:space="0" w:color="000000"/>
-              <w:bottom w:val="single" w:sz="4" w:space="0" w:color="000000"/>
-              <w:right w:val="single" w:sz="2" w:space="0" w:color="000000"/>
-            </w:tcBorders>
-            <w:shd w:val="clear" w:color="auto" w:fill="BDC0BF"/>
-            <w:tcMar>
-              <w:top w:w="80" w:type="dxa"/>
-              <w:left w:w="80" w:type="dxa"/>
-              <w:bottom w:w="80" w:type="dxa"/>
-              <w:right w:w="80" w:type="dxa"/>
-            </w:tcMar>
-          </w:tcPr>
-          <w:p>
-            <w:pPr>
-              <w:pStyle w:val="TableStyle1"/>
-            </w:pPr>
-            <w:r>
-              <w:t>Evidence:</w:t>
-            </w:r>
-            <w:r>
-              <w:rPr>
-                <w:b w:val="0"/>
-                <w:bCs w:val="0"/>
-              </w:rPr>
-              <w:t xml:space="preserve"> provide link(s) where possible, optionally provide brief explanatory text, add rows as needed</w:t>
-            </w:r>
-          </w:p>
-        </w:tc>
-      </w:tr>
-      <w:tr>
-        <w:tblPrEx>
-          <w:shd w:val="clear" w:color="auto" w:fill="auto"/>
-        </w:tblPrEx>
-        <w:trPr>
-          <w:trHeight w:val="279"/>
-        </w:trPr>
-        <w:tc>
-          <w:tcPr>
-            <w:tcW w:w="12955" w:type="dxa"/>
-            <w:tcBorders>
-              <w:top w:val="single" w:sz="4" w:space="0" w:color="000000"/>
-              <w:left w:val="single" w:sz="2" w:space="0" w:color="000000"/>
-              <w:bottom w:val="single" w:sz="2" w:space="0" w:color="000000"/>
-              <w:right w:val="single" w:sz="2" w:space="0" w:color="000000"/>
-            </w:tcBorders>
-            <w:shd w:val="clear" w:color="auto" w:fill="auto"/>
-            <w:tcMar>
-              <w:top w:w="80" w:type="dxa"/>
-              <w:left w:w="80" w:type="dxa"/>
-              <w:bottom w:w="80" w:type="dxa"/>
-              <w:right w:w="80" w:type="dxa"/>
-            </w:tcMar>
-          </w:tcPr>
-          <w:p>
-            <w:hyperlink r:id="rId15" w:history="1">
-              <w:r>
-                <w:rPr>
-                  <w:rStyle w:val="Hyperlink"/>
-                </w:rPr>
-                <w:t>https://github.com/RSGC-Sheeres-A/Pipes-Game/blob/e78431004352397f949f21b77b56202bb9aeb55b/Pipes/LevelSelect.swift#L57-L76</w:t>
-              </w:r>
-            </w:hyperlink>
-            <w:r>
-              <w:t xml:space="preserve"> </w:t>
-            </w:r>
-          </w:p>
-          <w:p>
-            <w:r>
-              <w:t xml:space="preserve">This algorithm allows the computer to check what block the user has clicked on. It is important because it brings the user to that level. </w:t>
-            </w:r>
-            <w:bookmarkStart w:id="0" w:name="_GoBack"/>
-            <w:bookmarkEnd w:id="0"/>
-          </w:p>
-        </w:tc>
-      </w:tr>
-      <w:tr>
-        <w:tblPrEx>
-          <w:shd w:val="clear" w:color="auto" w:fill="auto"/>
-        </w:tblPrEx>
-        <w:trPr>
-          <w:trHeight w:val="279"/>
-        </w:trPr>
-        <w:tc>
-          <w:tcPr>
-            <w:tcW w:w="12955" w:type="dxa"/>
-            <w:tcBorders>
-              <w:top w:val="single" w:sz="2" w:space="0" w:color="000000"/>
-              <w:left w:val="single" w:sz="2" w:space="0" w:color="000000"/>
-              <w:bottom w:val="single" w:sz="2" w:space="0" w:color="000000"/>
-              <w:right w:val="single" w:sz="2" w:space="0" w:color="000000"/>
-            </w:tcBorders>
-            <w:shd w:val="clear" w:color="auto" w:fill="EEEEEE"/>
-            <w:tcMar>
-              <w:top w:w="80" w:type="dxa"/>
-              <w:left w:w="80" w:type="dxa"/>
-              <w:bottom w:w="80" w:type="dxa"/>
-              <w:right w:w="80" w:type="dxa"/>
-            </w:tcMar>
-          </w:tcPr>
-          <w:p/>
-        </w:tc>
-      </w:tr>
-    </w:tbl>
-    <w:p>
-      <w:pPr>
-        <w:pStyle w:val="Body"/>
-        <w:rPr>
-          <w:sz w:val="20"/>
-          <w:szCs w:val="20"/>
-        </w:rPr>
-      </w:pPr>
-    </w:p>
-    <w:p>
-      <w:pPr>
-        <w:pStyle w:val="Body"/>
-        <w:rPr>
-          <w:sz w:val="20"/>
-          <w:szCs w:val="20"/>
-        </w:rPr>
-      </w:pPr>
-    </w:p>
-    <w:p>
-      <w:pPr>
-        <w:pStyle w:val="Body"/>
-        <w:rPr>
-          <w:b/>
-          <w:bCs/>
-          <w:sz w:val="20"/>
-          <w:szCs w:val="20"/>
-        </w:rPr>
-      </w:pPr>
-      <w:r>
-        <w:rPr>
-          <w:b/>
-          <w:bCs/>
-          <w:sz w:val="20"/>
-          <w:szCs w:val="20"/>
-        </w:rPr>
-        <w:t>Overall rating on this standard</w:t>
-      </w:r>
-      <w:r>
-        <w:rPr>
-          <w:sz w:val="20"/>
-          <w:szCs w:val="20"/>
-        </w:rPr>
-        <w:t xml:space="preserve">: </w:t>
-      </w:r>
-      <w:r>
-        <w:rPr>
-          <w:rFonts w:ascii="Arial Unicode MS" w:hAnsi="Arial Unicode MS"/>
-          <w:sz w:val="20"/>
-          <w:szCs w:val="20"/>
-        </w:rPr>
-        <w:t>✩</w:t>
-      </w:r>
-      <w:r>
-        <w:rPr>
-          <w:sz w:val="20"/>
-          <w:szCs w:val="20"/>
-        </w:rPr>
-        <w:t xml:space="preserve"> </w:t>
-      </w:r>
-      <w:r>
-        <w:rPr>
-          <w:rFonts w:ascii="Arial Unicode MS" w:hAnsi="Arial Unicode MS"/>
-          <w:sz w:val="20"/>
-          <w:szCs w:val="20"/>
-        </w:rPr>
-        <w:t>✩</w:t>
-      </w:r>
-      <w:r>
-        <w:rPr>
-          <w:sz w:val="20"/>
-          <w:szCs w:val="20"/>
-        </w:rPr>
-        <w:t xml:space="preserve"> </w:t>
-      </w:r>
-      <w:r>
-        <w:rPr>
-          <w:rFonts w:ascii="Arial Unicode MS" w:hAnsi="Arial Unicode MS"/>
-          <w:sz w:val="20"/>
-          <w:szCs w:val="20"/>
-        </w:rPr>
-        <w:t>✩</w:t>
-      </w:r>
-      <w:r>
-        <w:rPr>
-          <w:sz w:val="20"/>
-          <w:szCs w:val="20"/>
-        </w:rPr>
-        <w:t xml:space="preserve"> </w:t>
-      </w:r>
-      <w:r>
-        <w:rPr>
-          <w:rFonts w:ascii="Arial Unicode MS" w:hAnsi="Arial Unicode MS"/>
-          <w:sz w:val="20"/>
-          <w:szCs w:val="20"/>
-        </w:rPr>
-        <w:t>✩</w:t>
-      </w:r>
-      <w:r>
-        <w:rPr>
-          <w:sz w:val="20"/>
-          <w:szCs w:val="20"/>
-        </w:rPr>
-        <w:t xml:space="preserve"> </w:t>
-      </w:r>
-      <w:r>
-        <w:rPr>
-          <w:rFonts w:ascii="Arial Unicode MS" w:hAnsi="Arial Unicode MS"/>
-          <w:sz w:val="20"/>
-          <w:szCs w:val="20"/>
-        </w:rPr>
-        <w:t>✩</w:t>
-      </w:r>
-    </w:p>
-    <w:p>
-      <w:pPr>
-        <w:pStyle w:val="Heading3"/>
-        <w:rPr>
-          <w:sz w:val="22"/>
-          <w:szCs w:val="22"/>
-        </w:rPr>
-      </w:pPr>
-      <w:r>
-        <w:lastRenderedPageBreak/>
-        <w:t>A3. Subprograms</w:t>
-      </w:r>
-      <w:r>
-        <w:rPr>
-          <w:rFonts w:ascii="Arial Unicode MS" w:hAnsi="Arial Unicode MS"/>
-        </w:rPr>
-        <w:br/>
-      </w:r>
-      <w:r>
-        <w:t>D</w:t>
-      </w:r>
-      <w:r>
-        <w:rPr>
-          <w:sz w:val="22"/>
-          <w:szCs w:val="22"/>
-        </w:rPr>
-        <w:t>emonstrate the ability to use subprograms within computer programs;</w:t>
-      </w:r>
-    </w:p>
-    <w:p>
-      <w:pPr>
-        <w:pStyle w:val="Body"/>
-        <w:rPr>
-          <w:sz w:val="20"/>
-          <w:szCs w:val="20"/>
-        </w:rPr>
-      </w:pPr>
-      <w:r>
-        <w:rPr>
-          <w:b/>
-          <w:bCs/>
-          <w:sz w:val="20"/>
-          <w:szCs w:val="20"/>
-        </w:rPr>
-        <w:t>A3.1</w:t>
-      </w:r>
-      <w:r>
-        <w:rPr>
-          <w:sz w:val="20"/>
-          <w:szCs w:val="20"/>
-        </w:rPr>
-        <w:t xml:space="preserve"> demonstrate the ability to use existing sub-programs (e.g., random number generator, substring, absolute value) within computer programs; </w:t>
       </w:r>
     </w:p>
     <w:p>
@@ -3072,24 +3384,55 @@
     <w:p>
       <w:pPr>
         <w:pStyle w:val="Body"/>
-        <w:rPr>
-          <w:sz w:val="20"/>
-          <w:szCs w:val="20"/>
-        </w:rPr>
-      </w:pPr>
-    </w:p>
-    <w:p>
-      <w:pPr>
-        <w:pStyle w:val="Body"/>
-        <w:rPr>
-          <w:sz w:val="20"/>
-          <w:szCs w:val="20"/>
-        </w:rPr>
-      </w:pPr>
-    </w:p>
-    <w:p>
-      <w:pPr>
-        <w:pStyle w:val="Body"/>
+      </w:pPr>
+      <w:r>
+        <w:rPr>
+          <w:rFonts w:ascii="Arial Unicode MS" w:hAnsi="Arial Unicode MS"/>
+          <w:sz w:val="20"/>
+          <w:szCs w:val="20"/>
+        </w:rPr>
+        <w:br w:type="page"/>
+      </w:r>
+    </w:p>
+    <w:p>
+      <w:pPr>
+        <w:pStyle w:val="Heading3"/>
+        <w:rPr>
+          <w:sz w:val="22"/>
+          <w:szCs w:val="22"/>
+        </w:rPr>
+      </w:pPr>
+      <w:r>
+        <w:lastRenderedPageBreak/>
+        <w:t xml:space="preserve">A4. </w:t>
+      </w:r>
+      <w:r>
+        <w:rPr>
+          <w:lang w:val="fr-FR"/>
+        </w:rPr>
+        <w:t>Code Maintenance</w:t>
+      </w:r>
+      <w:r>
+        <w:rPr>
+          <w:rFonts w:ascii="Arial Unicode MS" w:hAnsi="Arial Unicode MS"/>
+        </w:rPr>
+        <w:br/>
+      </w:r>
+      <w:r>
+        <w:rPr>
+          <w:sz w:val="22"/>
+          <w:szCs w:val="22"/>
+        </w:rPr>
+        <w:t>Use proper code maintenance techniques and conventions when creating computer programs.</w:t>
+      </w:r>
+    </w:p>
+    <w:p>
+      <w:pPr>
+        <w:pStyle w:val="Body"/>
+        <w:rPr>
+          <w:sz w:val="20"/>
+          <w:szCs w:val="20"/>
+        </w:rPr>
       </w:pPr>
       <w:r>
         <w:rPr>
@@ -3098,17 +3441,14 @@
           <w:sz w:val="20"/>
           <w:szCs w:val="20"/>
         </w:rPr>
-        <w:t>A3.2</w:t>
-      </w:r>
-      <w:r>
-        <w:rPr>
-          <w:sz w:val="20"/>
-          <w:szCs w:val="20"/>
-        </w:rPr>
-        <w:t xml:space="preserve"> write subprograms (e.g., functions, procedures) that use parameter passing and appropriate variable scope (e.g., local, global), to perform tasks within programs.</w:t>
-      </w:r>
-      <w:r>
-        <w:t xml:space="preserve"> </w:t>
+        <w:t>A4.1</w:t>
+      </w:r>
+      <w:r>
+        <w:rPr>
+          <w:sz w:val="20"/>
+          <w:szCs w:val="20"/>
+        </w:rPr>
+        <w:t xml:space="preserve"> demonstrate the ability to identify and correct syntax, logic, and run-time errors in computer programs;</w:t>
       </w:r>
     </w:p>
     <w:p>
@@ -3349,47 +3689,11 @@
     <w:p>
       <w:pPr>
         <w:pStyle w:val="Body"/>
-      </w:pPr>
-      <w:r>
-        <w:rPr>
-          <w:rFonts w:ascii="Arial Unicode MS" w:hAnsi="Arial Unicode MS"/>
-          <w:sz w:val="20"/>
-          <w:szCs w:val="20"/>
-        </w:rPr>
-        <w:br w:type="page"/>
-      </w:r>
-    </w:p>
-    <w:p>
-      <w:pPr>
-        <w:pStyle w:val="Heading3"/>
-        <w:rPr>
-          <w:sz w:val="22"/>
-          <w:szCs w:val="22"/>
-        </w:rPr>
-      </w:pPr>
-      <w:r>
-        <w:lastRenderedPageBreak/>
-        <w:t xml:space="preserve">A4. </w:t>
-      </w:r>
-      <w:r>
-        <w:rPr>
-          <w:lang w:val="fr-FR"/>
-        </w:rPr>
-        <w:t>Code Maintenance</w:t>
-      </w:r>
-      <w:r>
-        <w:rPr>
-          <w:rFonts w:ascii="Arial Unicode MS" w:hAnsi="Arial Unicode MS"/>
-        </w:rPr>
-        <w:br/>
-      </w:r>
-      <w:r>
-        <w:rPr>
-          <w:sz w:val="22"/>
-          <w:szCs w:val="22"/>
-        </w:rPr>
-        <w:t>Use proper code maintenance techniques and conventions when creating computer programs.</w:t>
-      </w:r>
+        <w:rPr>
+          <w:sz w:val="20"/>
+          <w:szCs w:val="20"/>
+        </w:rPr>
+      </w:pPr>
     </w:p>
     <w:p>
       <w:pPr>
@@ -3406,14 +3710,22 @@
           <w:sz w:val="20"/>
           <w:szCs w:val="20"/>
         </w:rPr>
-        <w:t>A4.1</w:t>
-      </w:r>
-      <w:r>
-        <w:rPr>
-          <w:sz w:val="20"/>
-          <w:szCs w:val="20"/>
-        </w:rPr>
-        <w:t xml:space="preserve"> demonstrate the ability to identify and correct syntax, logic, and run-time errors in computer programs;</w:t>
+        <w:t>A4.2</w:t>
+      </w:r>
+      <w:r>
+        <w:rPr>
+          <w:sz w:val="20"/>
+          <w:szCs w:val="20"/>
+        </w:rPr>
+        <w:t xml:space="preserve"> use workplace and professional conventions (e.g., naming, indenting, commenting) correctly to write programs and internal documentation; </w:t>
+      </w:r>
+      <w:r>
+        <w:rPr>
+          <w:sz w:val="20"/>
+          <w:szCs w:val="20"/>
+        </w:rPr>
+        <w:br/>
+        <w:t xml:space="preserve">        (also includes use of source control)</w:t>
       </w:r>
     </w:p>
     <w:p>
@@ -3675,22 +3987,14 @@
           <w:sz w:val="20"/>
           <w:szCs w:val="20"/>
         </w:rPr>
-        <w:t>A4.2</w:t>
-      </w:r>
-      <w:r>
-        <w:rPr>
-          <w:sz w:val="20"/>
-          <w:szCs w:val="20"/>
-        </w:rPr>
-        <w:t xml:space="preserve"> use workplace and professional conventions (e.g., naming, indenting, commenting) correctly to write programs and internal documentation; </w:t>
-      </w:r>
-      <w:r>
-        <w:rPr>
-          <w:sz w:val="20"/>
-          <w:szCs w:val="20"/>
-        </w:rPr>
-        <w:br/>
-        <w:t xml:space="preserve">        (also includes use of source control)</w:t>
+        <w:t>A4.3</w:t>
+      </w:r>
+      <w:r>
+        <w:rPr>
+          <w:sz w:val="20"/>
+          <w:szCs w:val="20"/>
+        </w:rPr>
+        <w:t xml:space="preserve"> demonstrate the ability to interpret error messages displayed by programming tools (e.g., compiler, debugging tool), at different times during the software development process (e.g., writing, compilation, testing);</w:t>
       </w:r>
     </w:p>
     <w:p>
@@ -3945,6 +4249,15 @@
           <w:szCs w:val="20"/>
         </w:rPr>
       </w:pPr>
+    </w:p>
+    <w:p>
+      <w:pPr>
+        <w:pStyle w:val="Body"/>
+        <w:rPr>
+          <w:sz w:val="20"/>
+          <w:szCs w:val="20"/>
+        </w:rPr>
+      </w:pPr>
       <w:r>
         <w:rPr>
           <w:b/>
@@ -3952,14 +4265,14 @@
           <w:sz w:val="20"/>
           <w:szCs w:val="20"/>
         </w:rPr>
-        <w:t>A4.3</w:t>
-      </w:r>
-      <w:r>
-        <w:rPr>
-          <w:sz w:val="20"/>
-          <w:szCs w:val="20"/>
-        </w:rPr>
-        <w:t xml:space="preserve"> demonstrate the ability to interpret error messages displayed by programming tools (e.g., compiler, debugging tool), at different times during the software development process (e.g., writing, compilation, testing);</w:t>
+        <w:t>A4.4</w:t>
+      </w:r>
+      <w:r>
+        <w:rPr>
+          <w:sz w:val="20"/>
+          <w:szCs w:val="20"/>
+        </w:rPr>
+        <w:t xml:space="preserve"> use a tracing technique to understand program flow and to identify and correct logic and run-time errors in computer programs;</w:t>
       </w:r>
     </w:p>
     <w:p>
@@ -4230,14 +4543,14 @@
           <w:sz w:val="20"/>
           <w:szCs w:val="20"/>
         </w:rPr>
-        <w:t>A4.4</w:t>
-      </w:r>
-      <w:r>
-        <w:rPr>
-          <w:sz w:val="20"/>
-          <w:szCs w:val="20"/>
-        </w:rPr>
-        <w:t xml:space="preserve"> use a tracing technique to understand program flow and to identify and correct logic and run-time errors in computer programs;</w:t>
+        <w:t>A4.5</w:t>
+      </w:r>
+      <w:r>
+        <w:rPr>
+          <w:sz w:val="20"/>
+          <w:szCs w:val="20"/>
+        </w:rPr>
+        <w:t xml:space="preserve"> demonstrate the ability to validate a program using a full range of test cases.</w:t>
       </w:r>
     </w:p>
     <w:p>
@@ -4487,11 +4800,61 @@
     <w:p>
       <w:pPr>
         <w:pStyle w:val="Body"/>
-        <w:rPr>
-          <w:sz w:val="20"/>
-          <w:szCs w:val="20"/>
-        </w:rPr>
-      </w:pPr>
+      </w:pPr>
+    </w:p>
+    <w:p>
+      <w:pPr>
+        <w:pStyle w:val="Body"/>
+      </w:pPr>
+    </w:p>
+    <w:p>
+      <w:pPr>
+        <w:pStyle w:val="Body"/>
+      </w:pPr>
+    </w:p>
+    <w:p>
+      <w:pPr>
+        <w:pStyle w:val="Body"/>
+      </w:pPr>
+    </w:p>
+    <w:p>
+      <w:pPr>
+        <w:pStyle w:val="Body"/>
+      </w:pPr>
+    </w:p>
+    <w:p>
+      <w:pPr>
+        <w:pStyle w:val="Body"/>
+      </w:pPr>
+    </w:p>
+    <w:p>
+      <w:pPr>
+        <w:pStyle w:val="Heading3"/>
+        <w:rPr>
+          <w:sz w:val="22"/>
+          <w:szCs w:val="22"/>
+        </w:rPr>
+      </w:pPr>
+      <w:r>
+        <w:lastRenderedPageBreak/>
+        <w:t>B1. Problem-solving Strategies</w:t>
+      </w:r>
+      <w:r>
+        <w:rPr>
+          <w:rFonts w:ascii="Arial Unicode MS" w:hAnsi="Arial Unicode MS"/>
+        </w:rPr>
+        <w:br/>
+      </w:r>
+      <w:r>
+        <w:t>U</w:t>
+      </w:r>
+      <w:r>
+        <w:rPr>
+          <w:sz w:val="22"/>
+          <w:szCs w:val="22"/>
+        </w:rPr>
+        <w:t>se a variety of problem-solving strategies to solve different types of problems independently and as part of a team;</w:t>
+      </w:r>
     </w:p>
     <w:p>
       <w:pPr>
@@ -4508,14 +4871,14 @@
           <w:sz w:val="20"/>
           <w:szCs w:val="20"/>
         </w:rPr>
-        <w:t>A4.5</w:t>
-      </w:r>
-      <w:r>
-        <w:rPr>
-          <w:sz w:val="20"/>
-          <w:szCs w:val="20"/>
-        </w:rPr>
-        <w:t xml:space="preserve"> demonstrate the ability to validate a program using a full range of test cases.</w:t>
+        <w:t>B1.1</w:t>
+      </w:r>
+      <w:r>
+        <w:rPr>
+          <w:sz w:val="20"/>
+          <w:szCs w:val="20"/>
+        </w:rPr>
+        <w:t xml:space="preserve"> use various problem-solving strategies (e.g., stepwise refinement, divide and conquer, working backwards, examples, extreme cases, tables and charts, trial and error) when solving different types of problems;</w:t>
       </w:r>
     </w:p>
     <w:p>
@@ -4765,65 +5128,6 @@
     <w:p>
       <w:pPr>
         <w:pStyle w:val="Body"/>
-      </w:pPr>
-    </w:p>
-    <w:p>
-      <w:pPr>
-        <w:pStyle w:val="Body"/>
-      </w:pPr>
-    </w:p>
-    <w:p>
-      <w:pPr>
-        <w:pStyle w:val="Body"/>
-      </w:pPr>
-    </w:p>
-    <w:p>
-      <w:pPr>
-        <w:pStyle w:val="Body"/>
-      </w:pPr>
-    </w:p>
-    <w:p>
-      <w:pPr>
-        <w:pStyle w:val="Body"/>
-      </w:pPr>
-    </w:p>
-    <w:p>
-      <w:pPr>
-        <w:pStyle w:val="Body"/>
-      </w:pPr>
-    </w:p>
-    <w:p>
-      <w:pPr>
-        <w:pStyle w:val="Heading3"/>
-        <w:rPr>
-          <w:sz w:val="22"/>
-          <w:szCs w:val="22"/>
-        </w:rPr>
-      </w:pPr>
-      <w:r>
-        <w:lastRenderedPageBreak/>
-        <w:t>B1. Problem-solving Strategies</w:t>
-      </w:r>
-      <w:r>
-        <w:rPr>
-          <w:rFonts w:ascii="Arial Unicode MS" w:hAnsi="Arial Unicode MS"/>
-        </w:rPr>
-        <w:br/>
-      </w:r>
-      <w:r>
-        <w:t>U</w:t>
-      </w:r>
-      <w:r>
-        <w:rPr>
-          <w:sz w:val="22"/>
-          <w:szCs w:val="22"/>
-        </w:rPr>
-        <w:t>se a variety of problem-solving strategies to solve different types of problems independently and as part of a team;</w:t>
-      </w:r>
-    </w:p>
-    <w:p>
-      <w:pPr>
-        <w:pStyle w:val="Body"/>
         <w:rPr>
           <w:sz w:val="20"/>
           <w:szCs w:val="20"/>
@@ -4836,14 +5140,14 @@
           <w:sz w:val="20"/>
           <w:szCs w:val="20"/>
         </w:rPr>
-        <w:t>B1.1</w:t>
-      </w:r>
-      <w:r>
-        <w:rPr>
-          <w:sz w:val="20"/>
-          <w:szCs w:val="20"/>
-        </w:rPr>
-        <w:t xml:space="preserve"> use various problem-solving strategies (e.g., stepwise refinement, divide and conquer, working backwards, examples, extreme cases, tables and charts, trial and error) when solving different types of problems;</w:t>
+        <w:t>B1.2</w:t>
+      </w:r>
+      <w:r>
+        <w:rPr>
+          <w:sz w:val="20"/>
+          <w:szCs w:val="20"/>
+        </w:rPr>
+        <w:t xml:space="preserve"> demonstrate the ability to solve problems independently and as part of a team; </w:t>
       </w:r>
     </w:p>
     <w:p>
@@ -5084,275 +5388,6 @@
     <w:p>
       <w:pPr>
         <w:pStyle w:val="Body"/>
-        <w:rPr>
-          <w:sz w:val="20"/>
-          <w:szCs w:val="20"/>
-        </w:rPr>
-      </w:pPr>
-    </w:p>
-    <w:p>
-      <w:pPr>
-        <w:pStyle w:val="Body"/>
-        <w:rPr>
-          <w:sz w:val="20"/>
-          <w:szCs w:val="20"/>
-        </w:rPr>
-      </w:pPr>
-      <w:r>
-        <w:rPr>
-          <w:b/>
-          <w:bCs/>
-          <w:sz w:val="20"/>
-          <w:szCs w:val="20"/>
-        </w:rPr>
-        <w:t>B1.2</w:t>
-      </w:r>
-      <w:r>
-        <w:rPr>
-          <w:sz w:val="20"/>
-          <w:szCs w:val="20"/>
-        </w:rPr>
-        <w:t xml:space="preserve"> demonstrate the ability to solve problems independently and as part of a team; </w:t>
-      </w:r>
-    </w:p>
-    <w:p>
-      <w:pPr>
-        <w:pStyle w:val="Body"/>
-        <w:rPr>
-          <w:sz w:val="20"/>
-          <w:szCs w:val="20"/>
-        </w:rPr>
-      </w:pPr>
-    </w:p>
-    <w:tbl>
-      <w:tblPr>
-        <w:tblW w:w="12955" w:type="dxa"/>
-        <w:tblInd w:w="108" w:type="dxa"/>
-        <w:tblBorders>
-          <w:top w:val="single" w:sz="2" w:space="0" w:color="000000"/>
-          <w:left w:val="single" w:sz="2" w:space="0" w:color="000000"/>
-          <w:bottom w:val="single" w:sz="2" w:space="0" w:color="000000"/>
-          <w:right w:val="single" w:sz="2" w:space="0" w:color="000000"/>
-          <w:insideH w:val="single" w:sz="2" w:space="0" w:color="000000"/>
-          <w:insideV w:val="single" w:sz="2" w:space="0" w:color="000000"/>
-        </w:tblBorders>
-        <w:shd w:val="clear" w:color="auto" w:fill="BDC0BF"/>
-        <w:tblLayout w:type="fixed"/>
-        <w:tblLook w:val="04A0" w:firstRow="1" w:lastRow="0" w:firstColumn="1" w:lastColumn="0" w:noHBand="0" w:noVBand="1"/>
-      </w:tblPr>
-      <w:tblGrid>
-        <w:gridCol w:w="12955"/>
-      </w:tblGrid>
-      <w:tr>
-        <w:trPr>
-          <w:trHeight w:val="279"/>
-          <w:tblHeader/>
-        </w:trPr>
-        <w:tc>
-          <w:tcPr>
-            <w:tcW w:w="12955" w:type="dxa"/>
-            <w:tcBorders>
-              <w:top w:val="single" w:sz="2" w:space="0" w:color="000000"/>
-              <w:left w:val="single" w:sz="2" w:space="0" w:color="000000"/>
-              <w:bottom w:val="single" w:sz="4" w:space="0" w:color="000000"/>
-              <w:right w:val="single" w:sz="2" w:space="0" w:color="000000"/>
-            </w:tcBorders>
-            <w:shd w:val="clear" w:color="auto" w:fill="BDC0BF"/>
-            <w:tcMar>
-              <w:top w:w="80" w:type="dxa"/>
-              <w:left w:w="80" w:type="dxa"/>
-              <w:bottom w:w="80" w:type="dxa"/>
-              <w:right w:w="80" w:type="dxa"/>
-            </w:tcMar>
-          </w:tcPr>
-          <w:p>
-            <w:pPr>
-              <w:pStyle w:val="TableStyle1"/>
-            </w:pPr>
-            <w:r>
-              <w:t>Evidence:</w:t>
-            </w:r>
-            <w:r>
-              <w:rPr>
-                <w:b w:val="0"/>
-                <w:bCs w:val="0"/>
-              </w:rPr>
-              <w:t xml:space="preserve"> provide link(s) where possible, optionally provide brief explanatory text, add rows as needed</w:t>
-            </w:r>
-          </w:p>
-        </w:tc>
-      </w:tr>
-      <w:tr>
-        <w:tblPrEx>
-          <w:shd w:val="clear" w:color="auto" w:fill="auto"/>
-        </w:tblPrEx>
-        <w:trPr>
-          <w:trHeight w:val="279"/>
-        </w:trPr>
-        <w:tc>
-          <w:tcPr>
-            <w:tcW w:w="12955" w:type="dxa"/>
-            <w:tcBorders>
-              <w:top w:val="single" w:sz="4" w:space="0" w:color="000000"/>
-              <w:left w:val="single" w:sz="2" w:space="0" w:color="000000"/>
-              <w:bottom w:val="single" w:sz="2" w:space="0" w:color="000000"/>
-              <w:right w:val="single" w:sz="2" w:space="0" w:color="000000"/>
-            </w:tcBorders>
-            <w:shd w:val="clear" w:color="auto" w:fill="auto"/>
-            <w:tcMar>
-              <w:top w:w="80" w:type="dxa"/>
-              <w:left w:w="80" w:type="dxa"/>
-              <w:bottom w:w="80" w:type="dxa"/>
-              <w:right w:w="80" w:type="dxa"/>
-            </w:tcMar>
-          </w:tcPr>
-          <w:p/>
-        </w:tc>
-      </w:tr>
-      <w:tr>
-        <w:tblPrEx>
-          <w:shd w:val="clear" w:color="auto" w:fill="auto"/>
-        </w:tblPrEx>
-        <w:trPr>
-          <w:trHeight w:val="279"/>
-        </w:trPr>
-        <w:tc>
-          <w:tcPr>
-            <w:tcW w:w="12955" w:type="dxa"/>
-            <w:tcBorders>
-              <w:top w:val="single" w:sz="2" w:space="0" w:color="000000"/>
-              <w:left w:val="single" w:sz="2" w:space="0" w:color="000000"/>
-              <w:bottom w:val="single" w:sz="2" w:space="0" w:color="000000"/>
-              <w:right w:val="single" w:sz="2" w:space="0" w:color="000000"/>
-            </w:tcBorders>
-            <w:shd w:val="clear" w:color="auto" w:fill="EEEEEE"/>
-            <w:tcMar>
-              <w:top w:w="80" w:type="dxa"/>
-              <w:left w:w="80" w:type="dxa"/>
-              <w:bottom w:w="80" w:type="dxa"/>
-              <w:right w:w="80" w:type="dxa"/>
-            </w:tcMar>
-          </w:tcPr>
-          <w:p/>
-        </w:tc>
-      </w:tr>
-    </w:tbl>
-    <w:p>
-      <w:pPr>
-        <w:pStyle w:val="Body"/>
-        <w:rPr>
-          <w:sz w:val="20"/>
-          <w:szCs w:val="20"/>
-        </w:rPr>
-      </w:pPr>
-    </w:p>
-    <w:p>
-      <w:pPr>
-        <w:pStyle w:val="Body"/>
-        <w:rPr>
-          <w:sz w:val="20"/>
-          <w:szCs w:val="20"/>
-        </w:rPr>
-      </w:pPr>
-    </w:p>
-    <w:p>
-      <w:pPr>
-        <w:pStyle w:val="Body"/>
-        <w:rPr>
-          <w:b/>
-          <w:bCs/>
-          <w:sz w:val="20"/>
-          <w:szCs w:val="20"/>
-        </w:rPr>
-      </w:pPr>
-      <w:r>
-        <w:rPr>
-          <w:b/>
-          <w:bCs/>
-          <w:sz w:val="20"/>
-          <w:szCs w:val="20"/>
-        </w:rPr>
-        <w:t>Overall rating on this standard</w:t>
-      </w:r>
-      <w:r>
-        <w:rPr>
-          <w:sz w:val="20"/>
-          <w:szCs w:val="20"/>
-        </w:rPr>
-        <w:t xml:space="preserve">: </w:t>
-      </w:r>
-      <w:r>
-        <w:rPr>
-          <w:rFonts w:ascii="Arial Unicode MS" w:hAnsi="Arial Unicode MS"/>
-          <w:sz w:val="20"/>
-          <w:szCs w:val="20"/>
-        </w:rPr>
-        <w:t>✩</w:t>
-      </w:r>
-      <w:r>
-        <w:rPr>
-          <w:sz w:val="20"/>
-          <w:szCs w:val="20"/>
-        </w:rPr>
-        <w:t xml:space="preserve"> </w:t>
-      </w:r>
-      <w:r>
-        <w:rPr>
-          <w:rFonts w:ascii="Arial Unicode MS" w:hAnsi="Arial Unicode MS"/>
-          <w:sz w:val="20"/>
-          <w:szCs w:val="20"/>
-        </w:rPr>
-        <w:t>✩</w:t>
-      </w:r>
-      <w:r>
-        <w:rPr>
-          <w:sz w:val="20"/>
-          <w:szCs w:val="20"/>
-        </w:rPr>
-        <w:t xml:space="preserve"> </w:t>
-      </w:r>
-      <w:r>
-        <w:rPr>
-          <w:rFonts w:ascii="Arial Unicode MS" w:hAnsi="Arial Unicode MS"/>
-          <w:sz w:val="20"/>
-          <w:szCs w:val="20"/>
-        </w:rPr>
-        <w:t>✩</w:t>
-      </w:r>
-      <w:r>
-        <w:rPr>
-          <w:sz w:val="20"/>
-          <w:szCs w:val="20"/>
-        </w:rPr>
-        <w:t xml:space="preserve"> </w:t>
-      </w:r>
-      <w:r>
-        <w:rPr>
-          <w:rFonts w:ascii="Arial Unicode MS" w:hAnsi="Arial Unicode MS"/>
-          <w:sz w:val="20"/>
-          <w:szCs w:val="20"/>
-        </w:rPr>
-        <w:t>✩</w:t>
-      </w:r>
-      <w:r>
-        <w:rPr>
-          <w:sz w:val="20"/>
-          <w:szCs w:val="20"/>
-        </w:rPr>
-        <w:t xml:space="preserve"> </w:t>
-      </w:r>
-      <w:r>
-        <w:rPr>
-          <w:rFonts w:ascii="Arial Unicode MS" w:hAnsi="Arial Unicode MS"/>
-          <w:sz w:val="20"/>
-          <w:szCs w:val="20"/>
-        </w:rPr>
-        <w:t>✩</w:t>
-      </w:r>
-    </w:p>
-    <w:p>
-      <w:pPr>
-        <w:pStyle w:val="Body"/>
       </w:pPr>
     </w:p>
     <w:p>
@@ -5396,8 +5431,8 @@
       </w:pPr>
     </w:p>
     <w:sectPr>
-      <w:headerReference w:type="default" r:id="rId16"/>
-      <w:footerReference w:type="default" r:id="rId17"/>
+      <w:headerReference w:type="default" r:id="rId18"/>
+      <w:footerReference w:type="default" r:id="rId19"/>
       <w:pgSz w:w="15840" w:h="12240" w:orient="landscape"/>
       <w:pgMar w:top="1440" w:right="1440" w:bottom="1440" w:left="1440" w:header="720" w:footer="864" w:gutter="0"/>
       <w:cols w:space="720"/>
@@ -5459,7 +5494,7 @@
       <w:rPr>
         <w:noProof/>
       </w:rPr>
-      <w:t>5</w:t>
+      <w:t>4</w:t>
     </w:r>
     <w:r>
       <w:fldChar w:fldCharType="end"/>
@@ -5467,14 +5502,27 @@
     <w:r>
       <w:t xml:space="preserve"> of </w:t>
     </w:r>
-    <w:fldSimple w:instr=" NUMPAGES ">
-      <w:r>
-        <w:rPr>
-          <w:noProof/>
-        </w:rPr>
-        <w:t>9</w:t>
-      </w:r>
-    </w:fldSimple>
+    <w:r>
+      <w:fldChar w:fldCharType="begin"/>
+    </w:r>
+    <w:r>
+      <w:instrText xml:space="preserve"> NUMPAGES </w:instrText>
+    </w:r>
+    <w:r>
+      <w:fldChar w:fldCharType="separate"/>
+    </w:r>
+    <w:r>
+      <w:rPr>
+        <w:noProof/>
+      </w:rPr>
+      <w:t>9</w:t>
+    </w:r>
+    <w:r>
+      <w:rPr>
+        <w:noProof/>
+      </w:rPr>
+      <w:fldChar w:fldCharType="end"/>
+    </w:r>
   </w:p>
 </w:ftr>
 </file>

</xml_diff>

<commit_message>
Made code more readable by adding spaces and comments.
</commit_message>
<xml_diff>
--- a/Pipes/Checklpoint1.docx
+++ b/Pipes/Checklpoint1.docx
@@ -1644,7 +1644,7 @@
             </w:tcMar>
           </w:tcPr>
           <w:p>
-            <w:hyperlink r:id="rId12" w:history="1">
+            <w:hyperlink r:id="rId12" w:anchor="L18-L21" w:history="1">
               <w:r>
                 <w:rPr>
                   <w:rStyle w:val="Hyperlink"/>
@@ -1689,7 +1689,7 @@
             </w:tcMar>
           </w:tcPr>
           <w:p>
-            <w:hyperlink r:id="rId13" w:history="1">
+            <w:hyperlink r:id="rId13" w:anchor="L50-L139" w:history="1">
               <w:r>
                 <w:rPr>
                   <w:rStyle w:val="Hyperlink"/>
@@ -1703,8 +1703,6 @@
             <w:r>
               <w:t>circles</w:t>
             </w:r>
-            <w:bookmarkStart w:id="0" w:name="_GoBack"/>
-            <w:bookmarkEnd w:id="0"/>
             <w:r>
               <w:t xml:space="preserve"> to those locations.</w:t>
             </w:r>
@@ -2367,7 +2365,7 @@
           <w:shd w:val="clear" w:color="auto" w:fill="auto"/>
         </w:tblPrEx>
         <w:trPr>
-          <w:trHeight w:val="319"/>
+          <w:trHeight w:val="865"/>
         </w:trPr>
         <w:tc>
           <w:tcPr>
@@ -2386,24 +2384,7 @@
               <w:right w:w="80" w:type="dxa"/>
             </w:tcMar>
           </w:tcPr>
-          <w:p>
-            <w:hyperlink r:id="rId16" w:anchor="L57-L76" w:history="1">
-              <w:r>
-                <w:rPr>
-                  <w:rStyle w:val="Hyperlink"/>
-                </w:rPr>
-                <w:t>https://github.com/RSGC-Sheeres-A/Pipes-Game/blob/e78431004352397f949f21b77b56202bb9aeb55b/Pipes/LevelSelect.swift#L57-L76</w:t>
-              </w:r>
-            </w:hyperlink>
-            <w:r>
-              <w:t xml:space="preserve"> </w:t>
-            </w:r>
-          </w:p>
-          <w:p>
-            <w:r>
-              <w:t xml:space="preserve">this is evidence of how I am able to use repetition loops because this is a large block of loops. </w:t>
-            </w:r>
-          </w:p>
+          <w:p/>
         </w:tc>
       </w:tr>
     </w:tbl>
@@ -2655,7 +2636,7 @@
             </w:tcMar>
           </w:tcPr>
           <w:p>
-            <w:hyperlink r:id="rId17" w:anchor="L57-L76" w:history="1">
+            <w:hyperlink r:id="rId16" w:anchor="L57-L76" w:history="1">
               <w:r>
                 <w:rPr>
                   <w:rStyle w:val="Hyperlink"/>
@@ -2867,6 +2848,1042 @@
           <w:szCs w:val="20"/>
         </w:rPr>
         <w:t xml:space="preserve"> demonstrate the ability to use existing sub-programs (e.g., random number generator, substring, absolute value) within computer programs; </w:t>
+      </w:r>
+    </w:p>
+    <w:p>
+      <w:pPr>
+        <w:pStyle w:val="Body"/>
+        <w:rPr>
+          <w:sz w:val="20"/>
+          <w:szCs w:val="20"/>
+        </w:rPr>
+      </w:pPr>
+    </w:p>
+    <w:tbl>
+      <w:tblPr>
+        <w:tblW w:w="12955" w:type="dxa"/>
+        <w:tblInd w:w="108" w:type="dxa"/>
+        <w:tblBorders>
+          <w:top w:val="single" w:sz="2" w:space="0" w:color="000000"/>
+          <w:left w:val="single" w:sz="2" w:space="0" w:color="000000"/>
+          <w:bottom w:val="single" w:sz="2" w:space="0" w:color="000000"/>
+          <w:right w:val="single" w:sz="2" w:space="0" w:color="000000"/>
+          <w:insideH w:val="single" w:sz="2" w:space="0" w:color="000000"/>
+          <w:insideV w:val="single" w:sz="2" w:space="0" w:color="000000"/>
+        </w:tblBorders>
+        <w:shd w:val="clear" w:color="auto" w:fill="BDC0BF"/>
+        <w:tblLayout w:type="fixed"/>
+        <w:tblLook w:val="04A0" w:firstRow="1" w:lastRow="0" w:firstColumn="1" w:lastColumn="0" w:noHBand="0" w:noVBand="1"/>
+      </w:tblPr>
+      <w:tblGrid>
+        <w:gridCol w:w="12955"/>
+      </w:tblGrid>
+      <w:tr>
+        <w:trPr>
+          <w:trHeight w:val="279"/>
+          <w:tblHeader/>
+        </w:trPr>
+        <w:tc>
+          <w:tcPr>
+            <w:tcW w:w="12955" w:type="dxa"/>
+            <w:tcBorders>
+              <w:top w:val="single" w:sz="2" w:space="0" w:color="000000"/>
+              <w:left w:val="single" w:sz="2" w:space="0" w:color="000000"/>
+              <w:bottom w:val="single" w:sz="4" w:space="0" w:color="000000"/>
+              <w:right w:val="single" w:sz="2" w:space="0" w:color="000000"/>
+            </w:tcBorders>
+            <w:shd w:val="clear" w:color="auto" w:fill="BDC0BF"/>
+            <w:tcMar>
+              <w:top w:w="80" w:type="dxa"/>
+              <w:left w:w="80" w:type="dxa"/>
+              <w:bottom w:w="80" w:type="dxa"/>
+              <w:right w:w="80" w:type="dxa"/>
+            </w:tcMar>
+          </w:tcPr>
+          <w:p>
+            <w:pPr>
+              <w:pStyle w:val="TableStyle1"/>
+            </w:pPr>
+            <w:r>
+              <w:t>Evidence:</w:t>
+            </w:r>
+            <w:r>
+              <w:rPr>
+                <w:b w:val="0"/>
+                <w:bCs w:val="0"/>
+              </w:rPr>
+              <w:t xml:space="preserve"> provide link(s) where possible, optionally provide brief explanatory text, add rows as needed</w:t>
+            </w:r>
+          </w:p>
+        </w:tc>
+      </w:tr>
+      <w:tr>
+        <w:tblPrEx>
+          <w:shd w:val="clear" w:color="auto" w:fill="auto"/>
+        </w:tblPrEx>
+        <w:trPr>
+          <w:trHeight w:val="279"/>
+        </w:trPr>
+        <w:tc>
+          <w:tcPr>
+            <w:tcW w:w="12955" w:type="dxa"/>
+            <w:tcBorders>
+              <w:top w:val="single" w:sz="4" w:space="0" w:color="000000"/>
+              <w:left w:val="single" w:sz="2" w:space="0" w:color="000000"/>
+              <w:bottom w:val="single" w:sz="2" w:space="0" w:color="000000"/>
+              <w:right w:val="single" w:sz="2" w:space="0" w:color="000000"/>
+            </w:tcBorders>
+            <w:shd w:val="clear" w:color="auto" w:fill="auto"/>
+            <w:tcMar>
+              <w:top w:w="80" w:type="dxa"/>
+              <w:left w:w="80" w:type="dxa"/>
+              <w:bottom w:w="80" w:type="dxa"/>
+              <w:right w:w="80" w:type="dxa"/>
+            </w:tcMar>
+          </w:tcPr>
+          <w:p>
+            <w:pPr>
+              <w:tabs>
+                <w:tab w:val="left" w:pos="996"/>
+              </w:tabs>
+            </w:pPr>
+          </w:p>
+        </w:tc>
+      </w:tr>
+      <w:tr>
+        <w:tblPrEx>
+          <w:shd w:val="clear" w:color="auto" w:fill="auto"/>
+        </w:tblPrEx>
+        <w:trPr>
+          <w:trHeight w:val="279"/>
+        </w:trPr>
+        <w:tc>
+          <w:tcPr>
+            <w:tcW w:w="12955" w:type="dxa"/>
+            <w:tcBorders>
+              <w:top w:val="single" w:sz="2" w:space="0" w:color="000000"/>
+              <w:left w:val="single" w:sz="2" w:space="0" w:color="000000"/>
+              <w:bottom w:val="single" w:sz="2" w:space="0" w:color="000000"/>
+              <w:right w:val="single" w:sz="2" w:space="0" w:color="000000"/>
+            </w:tcBorders>
+            <w:shd w:val="clear" w:color="auto" w:fill="EEEEEE"/>
+            <w:tcMar>
+              <w:top w:w="80" w:type="dxa"/>
+              <w:left w:w="80" w:type="dxa"/>
+              <w:bottom w:w="80" w:type="dxa"/>
+              <w:right w:w="80" w:type="dxa"/>
+            </w:tcMar>
+          </w:tcPr>
+          <w:p/>
+        </w:tc>
+      </w:tr>
+    </w:tbl>
+    <w:p>
+      <w:pPr>
+        <w:pStyle w:val="Body"/>
+        <w:rPr>
+          <w:sz w:val="20"/>
+          <w:szCs w:val="20"/>
+        </w:rPr>
+      </w:pPr>
+    </w:p>
+    <w:p>
+      <w:pPr>
+        <w:pStyle w:val="Body"/>
+        <w:rPr>
+          <w:sz w:val="20"/>
+          <w:szCs w:val="20"/>
+        </w:rPr>
+      </w:pPr>
+    </w:p>
+    <w:p>
+      <w:pPr>
+        <w:pStyle w:val="Body"/>
+        <w:rPr>
+          <w:b/>
+          <w:bCs/>
+          <w:sz w:val="20"/>
+          <w:szCs w:val="20"/>
+        </w:rPr>
+      </w:pPr>
+      <w:r>
+        <w:rPr>
+          <w:b/>
+          <w:bCs/>
+          <w:sz w:val="20"/>
+          <w:szCs w:val="20"/>
+        </w:rPr>
+        <w:t>Overall rating on this standard</w:t>
+      </w:r>
+      <w:r>
+        <w:rPr>
+          <w:sz w:val="20"/>
+          <w:szCs w:val="20"/>
+        </w:rPr>
+        <w:t xml:space="preserve">: </w:t>
+      </w:r>
+      <w:r>
+        <w:rPr>
+          <w:rFonts w:ascii="Arial Unicode MS" w:hAnsi="Arial Unicode MS"/>
+          <w:sz w:val="20"/>
+          <w:szCs w:val="20"/>
+        </w:rPr>
+        <w:t>✩</w:t>
+      </w:r>
+      <w:r>
+        <w:rPr>
+          <w:sz w:val="20"/>
+          <w:szCs w:val="20"/>
+        </w:rPr>
+        <w:t xml:space="preserve"> </w:t>
+      </w:r>
+      <w:r>
+        <w:rPr>
+          <w:rFonts w:ascii="Arial Unicode MS" w:hAnsi="Arial Unicode MS"/>
+          <w:sz w:val="20"/>
+          <w:szCs w:val="20"/>
+        </w:rPr>
+        <w:t>✩</w:t>
+      </w:r>
+      <w:r>
+        <w:rPr>
+          <w:sz w:val="20"/>
+          <w:szCs w:val="20"/>
+        </w:rPr>
+        <w:t xml:space="preserve"> </w:t>
+      </w:r>
+      <w:r>
+        <w:rPr>
+          <w:rFonts w:ascii="Arial Unicode MS" w:hAnsi="Arial Unicode MS"/>
+          <w:sz w:val="20"/>
+          <w:szCs w:val="20"/>
+        </w:rPr>
+        <w:t>✩</w:t>
+      </w:r>
+      <w:r>
+        <w:rPr>
+          <w:sz w:val="20"/>
+          <w:szCs w:val="20"/>
+        </w:rPr>
+        <w:t xml:space="preserve"> </w:t>
+      </w:r>
+      <w:r>
+        <w:rPr>
+          <w:rFonts w:ascii="Arial Unicode MS" w:hAnsi="Arial Unicode MS"/>
+          <w:sz w:val="20"/>
+          <w:szCs w:val="20"/>
+        </w:rPr>
+        <w:t>✩</w:t>
+      </w:r>
+      <w:r>
+        <w:rPr>
+          <w:sz w:val="20"/>
+          <w:szCs w:val="20"/>
+        </w:rPr>
+        <w:t xml:space="preserve"> </w:t>
+      </w:r>
+      <w:r>
+        <w:rPr>
+          <w:rFonts w:ascii="Arial Unicode MS" w:hAnsi="Arial Unicode MS"/>
+          <w:sz w:val="20"/>
+          <w:szCs w:val="20"/>
+        </w:rPr>
+        <w:t>✩</w:t>
+      </w:r>
+    </w:p>
+    <w:p>
+      <w:pPr>
+        <w:pStyle w:val="Body"/>
+        <w:rPr>
+          <w:sz w:val="20"/>
+          <w:szCs w:val="20"/>
+        </w:rPr>
+      </w:pPr>
+    </w:p>
+    <w:p>
+      <w:pPr>
+        <w:pStyle w:val="Body"/>
+        <w:rPr>
+          <w:sz w:val="20"/>
+          <w:szCs w:val="20"/>
+        </w:rPr>
+      </w:pPr>
+    </w:p>
+    <w:p>
+      <w:pPr>
+        <w:pStyle w:val="Body"/>
+      </w:pPr>
+      <w:r>
+        <w:rPr>
+          <w:b/>
+          <w:bCs/>
+          <w:sz w:val="20"/>
+          <w:szCs w:val="20"/>
+        </w:rPr>
+        <w:t>A3.2</w:t>
+      </w:r>
+      <w:r>
+        <w:rPr>
+          <w:sz w:val="20"/>
+          <w:szCs w:val="20"/>
+        </w:rPr>
+        <w:t xml:space="preserve"> write subprograms (e.g., functions, procedures) that use parameter passing and appropriate variable scope (e.g., local, global), to perform tasks within programs.</w:t>
+      </w:r>
+      <w:r>
+        <w:t xml:space="preserve"> </w:t>
+      </w:r>
+    </w:p>
+    <w:p>
+      <w:pPr>
+        <w:pStyle w:val="Body"/>
+        <w:rPr>
+          <w:sz w:val="20"/>
+          <w:szCs w:val="20"/>
+        </w:rPr>
+      </w:pPr>
+    </w:p>
+    <w:tbl>
+      <w:tblPr>
+        <w:tblW w:w="12955" w:type="dxa"/>
+        <w:tblInd w:w="108" w:type="dxa"/>
+        <w:tblBorders>
+          <w:top w:val="single" w:sz="2" w:space="0" w:color="000000"/>
+          <w:left w:val="single" w:sz="2" w:space="0" w:color="000000"/>
+          <w:bottom w:val="single" w:sz="2" w:space="0" w:color="000000"/>
+          <w:right w:val="single" w:sz="2" w:space="0" w:color="000000"/>
+          <w:insideH w:val="single" w:sz="2" w:space="0" w:color="000000"/>
+          <w:insideV w:val="single" w:sz="2" w:space="0" w:color="000000"/>
+        </w:tblBorders>
+        <w:shd w:val="clear" w:color="auto" w:fill="BDC0BF"/>
+        <w:tblLayout w:type="fixed"/>
+        <w:tblLook w:val="04A0" w:firstRow="1" w:lastRow="0" w:firstColumn="1" w:lastColumn="0" w:noHBand="0" w:noVBand="1"/>
+      </w:tblPr>
+      <w:tblGrid>
+        <w:gridCol w:w="12955"/>
+      </w:tblGrid>
+      <w:tr>
+        <w:trPr>
+          <w:trHeight w:val="279"/>
+          <w:tblHeader/>
+        </w:trPr>
+        <w:tc>
+          <w:tcPr>
+            <w:tcW w:w="12955" w:type="dxa"/>
+            <w:tcBorders>
+              <w:top w:val="single" w:sz="2" w:space="0" w:color="000000"/>
+              <w:left w:val="single" w:sz="2" w:space="0" w:color="000000"/>
+              <w:bottom w:val="single" w:sz="4" w:space="0" w:color="000000"/>
+              <w:right w:val="single" w:sz="2" w:space="0" w:color="000000"/>
+            </w:tcBorders>
+            <w:shd w:val="clear" w:color="auto" w:fill="BDC0BF"/>
+            <w:tcMar>
+              <w:top w:w="80" w:type="dxa"/>
+              <w:left w:w="80" w:type="dxa"/>
+              <w:bottom w:w="80" w:type="dxa"/>
+              <w:right w:w="80" w:type="dxa"/>
+            </w:tcMar>
+          </w:tcPr>
+          <w:p>
+            <w:pPr>
+              <w:pStyle w:val="TableStyle1"/>
+            </w:pPr>
+            <w:r>
+              <w:t>Evidence:</w:t>
+            </w:r>
+            <w:r>
+              <w:rPr>
+                <w:b w:val="0"/>
+                <w:bCs w:val="0"/>
+              </w:rPr>
+              <w:t xml:space="preserve"> provide link(s) where possible, optionally provide brief explanatory text, add rows as needed</w:t>
+            </w:r>
+          </w:p>
+        </w:tc>
+      </w:tr>
+      <w:tr>
+        <w:tblPrEx>
+          <w:shd w:val="clear" w:color="auto" w:fill="auto"/>
+        </w:tblPrEx>
+        <w:trPr>
+          <w:trHeight w:val="279"/>
+        </w:trPr>
+        <w:tc>
+          <w:tcPr>
+            <w:tcW w:w="12955" w:type="dxa"/>
+            <w:tcBorders>
+              <w:top w:val="single" w:sz="4" w:space="0" w:color="000000"/>
+              <w:left w:val="single" w:sz="2" w:space="0" w:color="000000"/>
+              <w:bottom w:val="single" w:sz="2" w:space="0" w:color="000000"/>
+              <w:right w:val="single" w:sz="2" w:space="0" w:color="000000"/>
+            </w:tcBorders>
+            <w:shd w:val="clear" w:color="auto" w:fill="auto"/>
+            <w:tcMar>
+              <w:top w:w="80" w:type="dxa"/>
+              <w:left w:w="80" w:type="dxa"/>
+              <w:bottom w:w="80" w:type="dxa"/>
+              <w:right w:w="80" w:type="dxa"/>
+            </w:tcMar>
+          </w:tcPr>
+          <w:p>
+            <w:hyperlink r:id="rId17" w:history="1">
+              <w:r>
+                <w:rPr>
+                  <w:rStyle w:val="Hyperlink"/>
+                </w:rPr>
+                <w:t>https://github.com/RSGC-Sheeres-A/Pipes-Game/blob/60dab2229ec9e3556a51df5275f43475a05153a8/Pipes/GameLogic.swift#L1-L38</w:t>
+              </w:r>
+            </w:hyperlink>
+          </w:p>
+          <w:p>
+            <w:r>
+              <w:t xml:space="preserve">This is an example of how I was able to make a global function that will be used in all levels of my game. </w:t>
+            </w:r>
+          </w:p>
+        </w:tc>
+      </w:tr>
+      <w:tr>
+        <w:tblPrEx>
+          <w:shd w:val="clear" w:color="auto" w:fill="auto"/>
+        </w:tblPrEx>
+        <w:trPr>
+          <w:trHeight w:val="279"/>
+        </w:trPr>
+        <w:tc>
+          <w:tcPr>
+            <w:tcW w:w="12955" w:type="dxa"/>
+            <w:tcBorders>
+              <w:top w:val="single" w:sz="2" w:space="0" w:color="000000"/>
+              <w:left w:val="single" w:sz="2" w:space="0" w:color="000000"/>
+              <w:bottom w:val="single" w:sz="2" w:space="0" w:color="000000"/>
+              <w:right w:val="single" w:sz="2" w:space="0" w:color="000000"/>
+            </w:tcBorders>
+            <w:shd w:val="clear" w:color="auto" w:fill="EEEEEE"/>
+            <w:tcMar>
+              <w:top w:w="80" w:type="dxa"/>
+              <w:left w:w="80" w:type="dxa"/>
+              <w:bottom w:w="80" w:type="dxa"/>
+              <w:right w:w="80" w:type="dxa"/>
+            </w:tcMar>
+          </w:tcPr>
+          <w:p/>
+        </w:tc>
+      </w:tr>
+    </w:tbl>
+    <w:p>
+      <w:pPr>
+        <w:pStyle w:val="Body"/>
+        <w:rPr>
+          <w:sz w:val="20"/>
+          <w:szCs w:val="20"/>
+        </w:rPr>
+      </w:pPr>
+    </w:p>
+    <w:p>
+      <w:pPr>
+        <w:pStyle w:val="Body"/>
+        <w:rPr>
+          <w:sz w:val="20"/>
+          <w:szCs w:val="20"/>
+        </w:rPr>
+      </w:pPr>
+    </w:p>
+    <w:p>
+      <w:pPr>
+        <w:pStyle w:val="Body"/>
+        <w:rPr>
+          <w:b/>
+          <w:bCs/>
+          <w:sz w:val="20"/>
+          <w:szCs w:val="20"/>
+        </w:rPr>
+      </w:pPr>
+      <w:r>
+        <w:rPr>
+          <w:b/>
+          <w:bCs/>
+          <w:sz w:val="20"/>
+          <w:szCs w:val="20"/>
+        </w:rPr>
+        <w:t>Overall rating on this standard</w:t>
+      </w:r>
+      <w:r>
+        <w:rPr>
+          <w:sz w:val="20"/>
+          <w:szCs w:val="20"/>
+        </w:rPr>
+        <w:t xml:space="preserve">: </w:t>
+      </w:r>
+      <w:r>
+        <w:rPr>
+          <w:rFonts w:ascii="Arial Unicode MS" w:hAnsi="Arial Unicode MS"/>
+          <w:sz w:val="20"/>
+          <w:szCs w:val="20"/>
+        </w:rPr>
+        <w:t>✩</w:t>
+      </w:r>
+      <w:r>
+        <w:rPr>
+          <w:sz w:val="20"/>
+          <w:szCs w:val="20"/>
+        </w:rPr>
+        <w:t xml:space="preserve"> </w:t>
+      </w:r>
+      <w:r>
+        <w:rPr>
+          <w:rFonts w:ascii="Arial Unicode MS" w:hAnsi="Arial Unicode MS"/>
+          <w:sz w:val="20"/>
+          <w:szCs w:val="20"/>
+        </w:rPr>
+        <w:t>✩</w:t>
+      </w:r>
+      <w:r>
+        <w:rPr>
+          <w:sz w:val="20"/>
+          <w:szCs w:val="20"/>
+        </w:rPr>
+        <w:t xml:space="preserve"> </w:t>
+      </w:r>
+      <w:r>
+        <w:rPr>
+          <w:rFonts w:ascii="Arial Unicode MS" w:hAnsi="Arial Unicode MS"/>
+          <w:sz w:val="20"/>
+          <w:szCs w:val="20"/>
+        </w:rPr>
+        <w:t>✩</w:t>
+      </w:r>
+      <w:r>
+        <w:rPr>
+          <w:sz w:val="20"/>
+          <w:szCs w:val="20"/>
+        </w:rPr>
+        <w:t xml:space="preserve"> </w:t>
+      </w:r>
+      <w:r>
+        <w:rPr>
+          <w:rFonts w:ascii="Arial Unicode MS" w:hAnsi="Arial Unicode MS"/>
+          <w:sz w:val="20"/>
+          <w:szCs w:val="20"/>
+        </w:rPr>
+        <w:t>✩</w:t>
+      </w:r>
+      <w:r>
+        <w:rPr>
+          <w:sz w:val="20"/>
+          <w:szCs w:val="20"/>
+        </w:rPr>
+        <w:t xml:space="preserve"> </w:t>
+      </w:r>
+      <w:r>
+        <w:rPr>
+          <w:rFonts w:ascii="Arial Unicode MS" w:hAnsi="Arial Unicode MS"/>
+          <w:sz w:val="20"/>
+          <w:szCs w:val="20"/>
+        </w:rPr>
+        <w:t>✩</w:t>
+      </w:r>
+    </w:p>
+    <w:p>
+      <w:pPr>
+        <w:pStyle w:val="Body"/>
+      </w:pPr>
+      <w:r>
+        <w:rPr>
+          <w:rFonts w:ascii="Arial Unicode MS" w:hAnsi="Arial Unicode MS"/>
+          <w:sz w:val="20"/>
+          <w:szCs w:val="20"/>
+        </w:rPr>
+        <w:br w:type="page"/>
+      </w:r>
+    </w:p>
+    <w:p>
+      <w:pPr>
+        <w:pStyle w:val="Heading3"/>
+        <w:rPr>
+          <w:sz w:val="22"/>
+          <w:szCs w:val="22"/>
+        </w:rPr>
+      </w:pPr>
+      <w:r>
+        <w:lastRenderedPageBreak/>
+        <w:t xml:space="preserve">A4. </w:t>
+      </w:r>
+      <w:r>
+        <w:rPr>
+          <w:lang w:val="fr-FR"/>
+        </w:rPr>
+        <w:t>Code Maintenance</w:t>
+      </w:r>
+      <w:r>
+        <w:rPr>
+          <w:rFonts w:ascii="Arial Unicode MS" w:hAnsi="Arial Unicode MS"/>
+        </w:rPr>
+        <w:br/>
+      </w:r>
+      <w:r>
+        <w:rPr>
+          <w:sz w:val="22"/>
+          <w:szCs w:val="22"/>
+        </w:rPr>
+        <w:t>Use proper code maintenance techniques and conventions when creating computer programs.</w:t>
+      </w:r>
+    </w:p>
+    <w:p>
+      <w:pPr>
+        <w:pStyle w:val="Body"/>
+        <w:rPr>
+          <w:sz w:val="20"/>
+          <w:szCs w:val="20"/>
+        </w:rPr>
+      </w:pPr>
+      <w:r>
+        <w:rPr>
+          <w:b/>
+          <w:bCs/>
+          <w:sz w:val="20"/>
+          <w:szCs w:val="20"/>
+        </w:rPr>
+        <w:t>A4.1</w:t>
+      </w:r>
+      <w:r>
+        <w:rPr>
+          <w:sz w:val="20"/>
+          <w:szCs w:val="20"/>
+        </w:rPr>
+        <w:t xml:space="preserve"> demonstrate the ability to identify and correct syntax, logic, and run-time errors in computer programs;</w:t>
+      </w:r>
+    </w:p>
+    <w:p>
+      <w:pPr>
+        <w:pStyle w:val="Body"/>
+        <w:rPr>
+          <w:sz w:val="20"/>
+          <w:szCs w:val="20"/>
+        </w:rPr>
+      </w:pPr>
+    </w:p>
+    <w:tbl>
+      <w:tblPr>
+        <w:tblW w:w="12955" w:type="dxa"/>
+        <w:tblInd w:w="108" w:type="dxa"/>
+        <w:tblBorders>
+          <w:top w:val="single" w:sz="2" w:space="0" w:color="000000"/>
+          <w:left w:val="single" w:sz="2" w:space="0" w:color="000000"/>
+          <w:bottom w:val="single" w:sz="2" w:space="0" w:color="000000"/>
+          <w:right w:val="single" w:sz="2" w:space="0" w:color="000000"/>
+          <w:insideH w:val="single" w:sz="2" w:space="0" w:color="000000"/>
+          <w:insideV w:val="single" w:sz="2" w:space="0" w:color="000000"/>
+        </w:tblBorders>
+        <w:shd w:val="clear" w:color="auto" w:fill="BDC0BF"/>
+        <w:tblLayout w:type="fixed"/>
+        <w:tblLook w:val="04A0" w:firstRow="1" w:lastRow="0" w:firstColumn="1" w:lastColumn="0" w:noHBand="0" w:noVBand="1"/>
+      </w:tblPr>
+      <w:tblGrid>
+        <w:gridCol w:w="12955"/>
+      </w:tblGrid>
+      <w:tr>
+        <w:trPr>
+          <w:trHeight w:val="279"/>
+          <w:tblHeader/>
+        </w:trPr>
+        <w:tc>
+          <w:tcPr>
+            <w:tcW w:w="12955" w:type="dxa"/>
+            <w:tcBorders>
+              <w:top w:val="single" w:sz="2" w:space="0" w:color="000000"/>
+              <w:left w:val="single" w:sz="2" w:space="0" w:color="000000"/>
+              <w:bottom w:val="single" w:sz="4" w:space="0" w:color="000000"/>
+              <w:right w:val="single" w:sz="2" w:space="0" w:color="000000"/>
+            </w:tcBorders>
+            <w:shd w:val="clear" w:color="auto" w:fill="BDC0BF"/>
+            <w:tcMar>
+              <w:top w:w="80" w:type="dxa"/>
+              <w:left w:w="80" w:type="dxa"/>
+              <w:bottom w:w="80" w:type="dxa"/>
+              <w:right w:w="80" w:type="dxa"/>
+            </w:tcMar>
+          </w:tcPr>
+          <w:p>
+            <w:pPr>
+              <w:pStyle w:val="TableStyle1"/>
+            </w:pPr>
+            <w:r>
+              <w:t>Evidence:</w:t>
+            </w:r>
+            <w:r>
+              <w:rPr>
+                <w:b w:val="0"/>
+                <w:bCs w:val="0"/>
+              </w:rPr>
+              <w:t xml:space="preserve"> provide link(s) where possible, optionally provide brief explanatory text, add rows as needed</w:t>
+            </w:r>
+          </w:p>
+        </w:tc>
+      </w:tr>
+      <w:tr>
+        <w:tblPrEx>
+          <w:shd w:val="clear" w:color="auto" w:fill="auto"/>
+        </w:tblPrEx>
+        <w:trPr>
+          <w:trHeight w:val="279"/>
+        </w:trPr>
+        <w:tc>
+          <w:tcPr>
+            <w:tcW w:w="12955" w:type="dxa"/>
+            <w:tcBorders>
+              <w:top w:val="single" w:sz="4" w:space="0" w:color="000000"/>
+              <w:left w:val="single" w:sz="2" w:space="0" w:color="000000"/>
+              <w:bottom w:val="single" w:sz="2" w:space="0" w:color="000000"/>
+              <w:right w:val="single" w:sz="2" w:space="0" w:color="000000"/>
+            </w:tcBorders>
+            <w:shd w:val="clear" w:color="auto" w:fill="auto"/>
+            <w:tcMar>
+              <w:top w:w="80" w:type="dxa"/>
+              <w:left w:w="80" w:type="dxa"/>
+              <w:bottom w:w="80" w:type="dxa"/>
+              <w:right w:w="80" w:type="dxa"/>
+            </w:tcMar>
+          </w:tcPr>
+          <w:p>
+            <w:r>
+              <w:rPr>
+                <w:noProof/>
+              </w:rPr>
+              <w:drawing>
+                <wp:anchor distT="0" distB="0" distL="114300" distR="114300" simplePos="0" relativeHeight="251658240" behindDoc="0" locked="0" layoutInCell="1" allowOverlap="1" wp14:anchorId="5376E999" wp14:editId="4024EBF1">
+                  <wp:simplePos x="0" y="0"/>
+                  <wp:positionH relativeFrom="column">
+                    <wp:posOffset>-49380</wp:posOffset>
+                  </wp:positionH>
+                  <wp:positionV relativeFrom="paragraph">
+                    <wp:posOffset>582</wp:posOffset>
+                  </wp:positionV>
+                  <wp:extent cx="2158922" cy="1544374"/>
+                  <wp:effectExtent l="0" t="0" r="635" b="5080"/>
+                  <wp:wrapTight wrapText="bothSides">
+                    <wp:wrapPolygon edited="0">
+                      <wp:start x="0" y="0"/>
+                      <wp:lineTo x="0" y="21316"/>
+                      <wp:lineTo x="21352" y="21316"/>
+                      <wp:lineTo x="21352" y="0"/>
+                      <wp:lineTo x="0" y="0"/>
+                    </wp:wrapPolygon>
+                  </wp:wrapTight>
+                  <wp:docPr id="1" name="Picture 1" descr="../../../Screen%20Shot%202017-04-24%20at%209.00.52%20PM.png"/>
+                  <wp:cNvGraphicFramePr>
+                    <a:graphicFrameLocks xmlns:a="http://schemas.openxmlformats.org/drawingml/2006/main" noChangeAspect="1"/>
+                  </wp:cNvGraphicFramePr>
+                  <a:graphic xmlns:a="http://schemas.openxmlformats.org/drawingml/2006/main">
+                    <a:graphicData uri="http://schemas.openxmlformats.org/drawingml/2006/picture">
+                      <pic:pic xmlns:pic="http://schemas.openxmlformats.org/drawingml/2006/picture">
+                        <pic:nvPicPr>
+                          <pic:cNvPr id="0" name="Picture 2" descr="../../../Screen%20Shot%202017-04-24%20at%209.00.52%20PM.png"/>
+                          <pic:cNvPicPr>
+                            <a:picLocks noChangeAspect="1" noChangeArrowheads="1"/>
+                          </pic:cNvPicPr>
+                        </pic:nvPicPr>
+                        <pic:blipFill>
+                          <a:blip r:embed="rId18" cstate="print">
+                            <a:extLst>
+                              <a:ext uri="{28A0092B-C50C-407E-A947-70E740481C1C}">
+                                <a14:useLocalDpi xmlns:a14="http://schemas.microsoft.com/office/drawing/2010/main" val="0"/>
+                              </a:ext>
+                            </a:extLst>
+                          </a:blip>
+                          <a:srcRect/>
+                          <a:stretch>
+                            <a:fillRect/>
+                          </a:stretch>
+                        </pic:blipFill>
+                        <pic:spPr bwMode="auto">
+                          <a:xfrm>
+                            <a:off x="0" y="0"/>
+                            <a:ext cx="2163434" cy="1547602"/>
+                          </a:xfrm>
+                          <a:prstGeom prst="rect">
+                            <a:avLst/>
+                          </a:prstGeom>
+                          <a:noFill/>
+                          <a:ln>
+                            <a:noFill/>
+                          </a:ln>
+                        </pic:spPr>
+                      </pic:pic>
+                    </a:graphicData>
+                  </a:graphic>
+                  <wp14:sizeRelH relativeFrom="page">
+                    <wp14:pctWidth>0</wp14:pctWidth>
+                  </wp14:sizeRelH>
+                  <wp14:sizeRelV relativeFrom="page">
+                    <wp14:pctHeight>0</wp14:pctHeight>
+                  </wp14:sizeRelV>
+                </wp:anchor>
+              </w:drawing>
+            </w:r>
+            <w:r>
+              <w:t xml:space="preserve">I was not able to link the specific sesame post, but here is a screen cap and the original screen cap. </w:t>
+            </w:r>
+            <w:bookmarkStart w:id="0" w:name="_GoBack"/>
+            <w:bookmarkEnd w:id="0"/>
+          </w:p>
+        </w:tc>
+      </w:tr>
+      <w:tr>
+        <w:tblPrEx>
+          <w:shd w:val="clear" w:color="auto" w:fill="auto"/>
+        </w:tblPrEx>
+        <w:trPr>
+          <w:trHeight w:val="279"/>
+        </w:trPr>
+        <w:tc>
+          <w:tcPr>
+            <w:tcW w:w="12955" w:type="dxa"/>
+            <w:tcBorders>
+              <w:top w:val="single" w:sz="2" w:space="0" w:color="000000"/>
+              <w:left w:val="single" w:sz="2" w:space="0" w:color="000000"/>
+              <w:bottom w:val="single" w:sz="2" w:space="0" w:color="000000"/>
+              <w:right w:val="single" w:sz="2" w:space="0" w:color="000000"/>
+            </w:tcBorders>
+            <w:shd w:val="clear" w:color="auto" w:fill="EEEEEE"/>
+            <w:tcMar>
+              <w:top w:w="80" w:type="dxa"/>
+              <w:left w:w="80" w:type="dxa"/>
+              <w:bottom w:w="80" w:type="dxa"/>
+              <w:right w:w="80" w:type="dxa"/>
+            </w:tcMar>
+          </w:tcPr>
+          <w:p>
+            <w:r>
+              <w:rPr>
+                <w:noProof/>
+              </w:rPr>
+              <w:drawing>
+                <wp:anchor distT="0" distB="0" distL="114300" distR="114300" simplePos="0" relativeHeight="251659264" behindDoc="0" locked="0" layoutInCell="1" allowOverlap="1" wp14:anchorId="31D1E59C" wp14:editId="1B4AFC1A">
+                  <wp:simplePos x="0" y="0"/>
+                  <wp:positionH relativeFrom="column">
+                    <wp:posOffset>-49530</wp:posOffset>
+                  </wp:positionH>
+                  <wp:positionV relativeFrom="paragraph">
+                    <wp:posOffset>0</wp:posOffset>
+                  </wp:positionV>
+                  <wp:extent cx="1818005" cy="784860"/>
+                  <wp:effectExtent l="0" t="0" r="10795" b="2540"/>
+                  <wp:wrapTight wrapText="bothSides">
+                    <wp:wrapPolygon edited="0">
+                      <wp:start x="21600" y="21600"/>
+                      <wp:lineTo x="21600" y="629"/>
+                      <wp:lineTo x="174" y="629"/>
+                      <wp:lineTo x="174" y="21600"/>
+                      <wp:lineTo x="21600" y="21600"/>
+                    </wp:wrapPolygon>
+                  </wp:wrapTight>
+                  <wp:docPr id="2" name="Picture 2" descr="../../../Screen%20Shot%202017-04-24%20at%208.34.22%20AM.png"/>
+                  <wp:cNvGraphicFramePr>
+                    <a:graphicFrameLocks xmlns:a="http://schemas.openxmlformats.org/drawingml/2006/main" noChangeAspect="1"/>
+                  </wp:cNvGraphicFramePr>
+                  <a:graphic xmlns:a="http://schemas.openxmlformats.org/drawingml/2006/main">
+                    <a:graphicData uri="http://schemas.openxmlformats.org/drawingml/2006/picture">
+                      <pic:pic xmlns:pic="http://schemas.openxmlformats.org/drawingml/2006/picture">
+                        <pic:nvPicPr>
+                          <pic:cNvPr id="0" name="Picture 3" descr="../../../Screen%20Shot%202017-04-24%20at%208.34.22%20AM.png"/>
+                          <pic:cNvPicPr>
+                            <a:picLocks noChangeAspect="1" noChangeArrowheads="1"/>
+                          </pic:cNvPicPr>
+                        </pic:nvPicPr>
+                        <pic:blipFill>
+                          <a:blip r:embed="rId19" cstate="print">
+                            <a:extLst>
+                              <a:ext uri="{28A0092B-C50C-407E-A947-70E740481C1C}">
+                                <a14:useLocalDpi xmlns:a14="http://schemas.microsoft.com/office/drawing/2010/main" val="0"/>
+                              </a:ext>
+                            </a:extLst>
+                          </a:blip>
+                          <a:srcRect/>
+                          <a:stretch>
+                            <a:fillRect/>
+                          </a:stretch>
+                        </pic:blipFill>
+                        <pic:spPr bwMode="auto">
+                          <a:xfrm rot="10800000" flipV="1">
+                            <a:off x="0" y="0"/>
+                            <a:ext cx="1818005" cy="784860"/>
+                          </a:xfrm>
+                          <a:prstGeom prst="rect">
+                            <a:avLst/>
+                          </a:prstGeom>
+                          <a:noFill/>
+                          <a:ln>
+                            <a:noFill/>
+                          </a:ln>
+                        </pic:spPr>
+                      </pic:pic>
+                    </a:graphicData>
+                  </a:graphic>
+                  <wp14:sizeRelH relativeFrom="page">
+                    <wp14:pctWidth>0</wp14:pctWidth>
+                  </wp14:sizeRelH>
+                  <wp14:sizeRelV relativeFrom="page">
+                    <wp14:pctHeight>0</wp14:pctHeight>
+                  </wp14:sizeRelV>
+                </wp:anchor>
+              </w:drawing>
+            </w:r>
+          </w:p>
+        </w:tc>
+      </w:tr>
+    </w:tbl>
+    <w:p>
+      <w:pPr>
+        <w:pStyle w:val="Body"/>
+        <w:rPr>
+          <w:sz w:val="20"/>
+          <w:szCs w:val="20"/>
+        </w:rPr>
+      </w:pPr>
+    </w:p>
+    <w:p>
+      <w:pPr>
+        <w:pStyle w:val="Body"/>
+        <w:rPr>
+          <w:sz w:val="20"/>
+          <w:szCs w:val="20"/>
+        </w:rPr>
+      </w:pPr>
+    </w:p>
+    <w:p>
+      <w:pPr>
+        <w:pStyle w:val="Body"/>
+        <w:rPr>
+          <w:b/>
+          <w:bCs/>
+          <w:sz w:val="20"/>
+          <w:szCs w:val="20"/>
+        </w:rPr>
+      </w:pPr>
+      <w:r>
+        <w:rPr>
+          <w:b/>
+          <w:bCs/>
+          <w:sz w:val="20"/>
+          <w:szCs w:val="20"/>
+        </w:rPr>
+        <w:t>Overall rating on this standard</w:t>
+      </w:r>
+      <w:r>
+        <w:rPr>
+          <w:sz w:val="20"/>
+          <w:szCs w:val="20"/>
+        </w:rPr>
+        <w:t xml:space="preserve">: </w:t>
+      </w:r>
+      <w:r>
+        <w:rPr>
+          <w:rFonts w:ascii="Arial Unicode MS" w:hAnsi="Arial Unicode MS"/>
+          <w:sz w:val="20"/>
+          <w:szCs w:val="20"/>
+        </w:rPr>
+        <w:t>✩</w:t>
+      </w:r>
+      <w:r>
+        <w:rPr>
+          <w:sz w:val="20"/>
+          <w:szCs w:val="20"/>
+        </w:rPr>
+        <w:t xml:space="preserve"> </w:t>
+      </w:r>
+      <w:r>
+        <w:rPr>
+          <w:rFonts w:ascii="Arial Unicode MS" w:hAnsi="Arial Unicode MS"/>
+          <w:sz w:val="20"/>
+          <w:szCs w:val="20"/>
+        </w:rPr>
+        <w:t>✩</w:t>
+      </w:r>
+      <w:r>
+        <w:rPr>
+          <w:sz w:val="20"/>
+          <w:szCs w:val="20"/>
+        </w:rPr>
+        <w:t xml:space="preserve"> </w:t>
+      </w:r>
+      <w:r>
+        <w:rPr>
+          <w:rFonts w:ascii="Arial Unicode MS" w:hAnsi="Arial Unicode MS"/>
+          <w:sz w:val="20"/>
+          <w:szCs w:val="20"/>
+        </w:rPr>
+        <w:t>✩</w:t>
+      </w:r>
+      <w:r>
+        <w:rPr>
+          <w:sz w:val="20"/>
+          <w:szCs w:val="20"/>
+        </w:rPr>
+        <w:t xml:space="preserve"> </w:t>
+      </w:r>
+      <w:r>
+        <w:rPr>
+          <w:rFonts w:ascii="Arial Unicode MS" w:hAnsi="Arial Unicode MS"/>
+          <w:sz w:val="20"/>
+          <w:szCs w:val="20"/>
+        </w:rPr>
+        <w:t>✩</w:t>
+      </w:r>
+      <w:r>
+        <w:rPr>
+          <w:sz w:val="20"/>
+          <w:szCs w:val="20"/>
+        </w:rPr>
+        <w:t xml:space="preserve"> </w:t>
+      </w:r>
+      <w:r>
+        <w:rPr>
+          <w:rFonts w:ascii="Arial Unicode MS" w:hAnsi="Arial Unicode MS"/>
+          <w:sz w:val="20"/>
+          <w:szCs w:val="20"/>
+        </w:rPr>
+        <w:t>✩</w:t>
+      </w:r>
+    </w:p>
+    <w:p>
+      <w:pPr>
+        <w:pStyle w:val="Body"/>
+        <w:rPr>
+          <w:sz w:val="20"/>
+          <w:szCs w:val="20"/>
+        </w:rPr>
+      </w:pPr>
+    </w:p>
+    <w:p>
+      <w:pPr>
+        <w:pStyle w:val="Body"/>
+        <w:rPr>
+          <w:sz w:val="20"/>
+          <w:szCs w:val="20"/>
+        </w:rPr>
+      </w:pPr>
+      <w:r>
+        <w:rPr>
+          <w:b/>
+          <w:bCs/>
+          <w:sz w:val="20"/>
+          <w:szCs w:val="20"/>
+        </w:rPr>
+        <w:t>A4.2</w:t>
+      </w:r>
+      <w:r>
+        <w:rPr>
+          <w:sz w:val="20"/>
+          <w:szCs w:val="20"/>
+        </w:rPr>
+        <w:t xml:space="preserve"> use workplace and professional conventions (e.g., naming, indenting, commenting) correctly to write programs and internal documentation; </w:t>
+      </w:r>
+      <w:r>
+        <w:rPr>
+          <w:sz w:val="20"/>
+          <w:szCs w:val="20"/>
+        </w:rPr>
+        <w:br/>
+        <w:t xml:space="preserve">        (also includes use of source control)</w:t>
       </w:r>
     </w:p>
     <w:p>
@@ -3121,11 +4138,6 @@
           <w:szCs w:val="20"/>
         </w:rPr>
       </w:pPr>
-    </w:p>
-    <w:p>
-      <w:pPr>
-        <w:pStyle w:val="Body"/>
-      </w:pPr>
       <w:r>
         <w:rPr>
           <w:b/>
@@ -3133,17 +4145,14 @@
           <w:sz w:val="20"/>
           <w:szCs w:val="20"/>
         </w:rPr>
-        <w:t>A3.2</w:t>
-      </w:r>
-      <w:r>
-        <w:rPr>
-          <w:sz w:val="20"/>
-          <w:szCs w:val="20"/>
-        </w:rPr>
-        <w:t xml:space="preserve"> write subprograms (e.g., functions, procedures) that use parameter passing and appropriate variable scope (e.g., local, global), to perform tasks within programs.</w:t>
-      </w:r>
-      <w:r>
-        <w:t xml:space="preserve"> </w:t>
+        <w:t>A4.3</w:t>
+      </w:r>
+      <w:r>
+        <w:rPr>
+          <w:sz w:val="20"/>
+          <w:szCs w:val="20"/>
+        </w:rPr>
+        <w:t xml:space="preserve"> demonstrate the ability to interpret error messages displayed by programming tools (e.g., compiler, debugging tool), at different times during the software development process (e.g., writing, compilation, testing);</w:t>
       </w:r>
     </w:p>
     <w:p>
@@ -3384,47 +4393,20 @@
     <w:p>
       <w:pPr>
         <w:pStyle w:val="Body"/>
-      </w:pPr>
-      <w:r>
-        <w:rPr>
-          <w:rFonts w:ascii="Arial Unicode MS" w:hAnsi="Arial Unicode MS"/>
-          <w:sz w:val="20"/>
-          <w:szCs w:val="20"/>
-        </w:rPr>
-        <w:br w:type="page"/>
-      </w:r>
-    </w:p>
-    <w:p>
-      <w:pPr>
-        <w:pStyle w:val="Heading3"/>
-        <w:rPr>
-          <w:sz w:val="22"/>
-          <w:szCs w:val="22"/>
-        </w:rPr>
-      </w:pPr>
-      <w:r>
-        <w:lastRenderedPageBreak/>
-        <w:t xml:space="preserve">A4. </w:t>
-      </w:r>
-      <w:r>
-        <w:rPr>
-          <w:lang w:val="fr-FR"/>
-        </w:rPr>
-        <w:t>Code Maintenance</w:t>
-      </w:r>
-      <w:r>
-        <w:rPr>
-          <w:rFonts w:ascii="Arial Unicode MS" w:hAnsi="Arial Unicode MS"/>
-        </w:rPr>
-        <w:br/>
-      </w:r>
-      <w:r>
-        <w:rPr>
-          <w:sz w:val="22"/>
-          <w:szCs w:val="22"/>
-        </w:rPr>
-        <w:t>Use proper code maintenance techniques and conventions when creating computer programs.</w:t>
-      </w:r>
+        <w:rPr>
+          <w:sz w:val="20"/>
+          <w:szCs w:val="20"/>
+        </w:rPr>
+      </w:pPr>
+    </w:p>
+    <w:p>
+      <w:pPr>
+        <w:pStyle w:val="Body"/>
+        <w:rPr>
+          <w:sz w:val="20"/>
+          <w:szCs w:val="20"/>
+        </w:rPr>
+      </w:pPr>
     </w:p>
     <w:p>
       <w:pPr>
@@ -3441,14 +4423,14 @@
           <w:sz w:val="20"/>
           <w:szCs w:val="20"/>
         </w:rPr>
-        <w:t>A4.1</w:t>
-      </w:r>
-      <w:r>
-        <w:rPr>
-          <w:sz w:val="20"/>
-          <w:szCs w:val="20"/>
-        </w:rPr>
-        <w:t xml:space="preserve"> demonstrate the ability to identify and correct syntax, logic, and run-time errors in computer programs;</w:t>
+        <w:t>A4.4</w:t>
+      </w:r>
+      <w:r>
+        <w:rPr>
+          <w:sz w:val="20"/>
+          <w:szCs w:val="20"/>
+        </w:rPr>
+        <w:t xml:space="preserve"> use a tracing technique to understand program flow and to identify and correct logic and run-time errors in computer programs;</w:t>
       </w:r>
     </w:p>
     <w:p>
@@ -3703,6 +4685,15 @@
           <w:szCs w:val="20"/>
         </w:rPr>
       </w:pPr>
+    </w:p>
+    <w:p>
+      <w:pPr>
+        <w:pStyle w:val="Body"/>
+        <w:rPr>
+          <w:sz w:val="20"/>
+          <w:szCs w:val="20"/>
+        </w:rPr>
+      </w:pPr>
       <w:r>
         <w:rPr>
           <w:b/>
@@ -3710,22 +4701,14 @@
           <w:sz w:val="20"/>
           <w:szCs w:val="20"/>
         </w:rPr>
-        <w:t>A4.2</w:t>
-      </w:r>
-      <w:r>
-        <w:rPr>
-          <w:sz w:val="20"/>
-          <w:szCs w:val="20"/>
-        </w:rPr>
-        <w:t xml:space="preserve"> use workplace and professional conventions (e.g., naming, indenting, commenting) correctly to write programs and internal documentation; </w:t>
-      </w:r>
-      <w:r>
-        <w:rPr>
-          <w:sz w:val="20"/>
-          <w:szCs w:val="20"/>
-        </w:rPr>
-        <w:br/>
-        <w:t xml:space="preserve">        (also includes use of source control)</w:t>
+        <w:t>A4.5</w:t>
+      </w:r>
+      <w:r>
+        <w:rPr>
+          <w:sz w:val="20"/>
+          <w:szCs w:val="20"/>
+        </w:rPr>
+        <w:t xml:space="preserve"> demonstrate the ability to validate a program using a full range of test cases.</w:t>
       </w:r>
     </w:p>
     <w:p>
@@ -3975,6 +4958,64 @@
     <w:p>
       <w:pPr>
         <w:pStyle w:val="Body"/>
+      </w:pPr>
+    </w:p>
+    <w:p>
+      <w:pPr>
+        <w:pStyle w:val="Body"/>
+      </w:pPr>
+    </w:p>
+    <w:p>
+      <w:pPr>
+        <w:pStyle w:val="Body"/>
+      </w:pPr>
+    </w:p>
+    <w:p>
+      <w:pPr>
+        <w:pStyle w:val="Body"/>
+      </w:pPr>
+    </w:p>
+    <w:p>
+      <w:pPr>
+        <w:pStyle w:val="Body"/>
+      </w:pPr>
+    </w:p>
+    <w:p>
+      <w:pPr>
+        <w:pStyle w:val="Body"/>
+      </w:pPr>
+    </w:p>
+    <w:p>
+      <w:pPr>
+        <w:pStyle w:val="Heading3"/>
+        <w:rPr>
+          <w:sz w:val="22"/>
+          <w:szCs w:val="22"/>
+        </w:rPr>
+      </w:pPr>
+      <w:r>
+        <w:t>B1. Problem-solving Strategies</w:t>
+      </w:r>
+      <w:r>
+        <w:rPr>
+          <w:rFonts w:ascii="Arial Unicode MS" w:hAnsi="Arial Unicode MS"/>
+        </w:rPr>
+        <w:br/>
+      </w:r>
+      <w:r>
+        <w:t>U</w:t>
+      </w:r>
+      <w:r>
+        <w:rPr>
+          <w:sz w:val="22"/>
+          <w:szCs w:val="22"/>
+        </w:rPr>
+        <w:t>se a variety of problem-solving strategies to solve different types of problems independently and as part of a team;</w:t>
+      </w:r>
+    </w:p>
+    <w:p>
+      <w:pPr>
+        <w:pStyle w:val="Body"/>
         <w:rPr>
           <w:sz w:val="20"/>
           <w:szCs w:val="20"/>
@@ -3987,14 +5028,14 @@
           <w:sz w:val="20"/>
           <w:szCs w:val="20"/>
         </w:rPr>
-        <w:t>A4.3</w:t>
-      </w:r>
-      <w:r>
-        <w:rPr>
-          <w:sz w:val="20"/>
-          <w:szCs w:val="20"/>
-        </w:rPr>
-        <w:t xml:space="preserve"> demonstrate the ability to interpret error messages displayed by programming tools (e.g., compiler, debugging tool), at different times during the software development process (e.g., writing, compilation, testing);</w:t>
+        <w:t>B1.1</w:t>
+      </w:r>
+      <w:r>
+        <w:rPr>
+          <w:sz w:val="20"/>
+          <w:szCs w:val="20"/>
+        </w:rPr>
+        <w:t xml:space="preserve"> use various problem-solving strategies (e.g., stepwise refinement, divide and conquer, working backwards, examples, extreme cases, tables and charts, trial and error) when solving different types of problems;</w:t>
       </w:r>
     </w:p>
     <w:p>
@@ -4249,15 +5290,6 @@
           <w:szCs w:val="20"/>
         </w:rPr>
       </w:pPr>
-    </w:p>
-    <w:p>
-      <w:pPr>
-        <w:pStyle w:val="Body"/>
-        <w:rPr>
-          <w:sz w:val="20"/>
-          <w:szCs w:val="20"/>
-        </w:rPr>
-      </w:pPr>
       <w:r>
         <w:rPr>
           <w:b/>
@@ -4265,14 +5297,14 @@
           <w:sz w:val="20"/>
           <w:szCs w:val="20"/>
         </w:rPr>
-        <w:t>A4.4</w:t>
-      </w:r>
-      <w:r>
-        <w:rPr>
-          <w:sz w:val="20"/>
-          <w:szCs w:val="20"/>
-        </w:rPr>
-        <w:t xml:space="preserve"> use a tracing technique to understand program flow and to identify and correct logic and run-time errors in computer programs;</w:t>
+        <w:t>B1.2</w:t>
+      </w:r>
+      <w:r>
+        <w:rPr>
+          <w:sz w:val="20"/>
+          <w:szCs w:val="20"/>
+        </w:rPr>
+        <w:t xml:space="preserve"> demonstrate the ability to solve problems independently and as part of a team; </w:t>
       </w:r>
     </w:p>
     <w:p>
@@ -4513,897 +5545,23 @@
     <w:p>
       <w:pPr>
         <w:pStyle w:val="Body"/>
-        <w:rPr>
-          <w:sz w:val="20"/>
-          <w:szCs w:val="20"/>
-        </w:rPr>
-      </w:pPr>
-    </w:p>
-    <w:p>
-      <w:pPr>
-        <w:pStyle w:val="Body"/>
-        <w:rPr>
-          <w:sz w:val="20"/>
-          <w:szCs w:val="20"/>
-        </w:rPr>
-      </w:pPr>
-    </w:p>
-    <w:p>
-      <w:pPr>
-        <w:pStyle w:val="Body"/>
-        <w:rPr>
-          <w:sz w:val="20"/>
-          <w:szCs w:val="20"/>
-        </w:rPr>
-      </w:pPr>
-      <w:r>
-        <w:rPr>
-          <w:b/>
-          <w:bCs/>
-          <w:sz w:val="20"/>
-          <w:szCs w:val="20"/>
-        </w:rPr>
-        <w:t>A4.5</w:t>
-      </w:r>
-      <w:r>
-        <w:rPr>
-          <w:sz w:val="20"/>
-          <w:szCs w:val="20"/>
-        </w:rPr>
-        <w:t xml:space="preserve"> demonstrate the ability to validate a program using a full range of test cases.</w:t>
-      </w:r>
-    </w:p>
-    <w:p>
-      <w:pPr>
-        <w:pStyle w:val="Body"/>
-        <w:rPr>
-          <w:sz w:val="20"/>
-          <w:szCs w:val="20"/>
-        </w:rPr>
-      </w:pPr>
-    </w:p>
-    <w:tbl>
-      <w:tblPr>
-        <w:tblW w:w="12955" w:type="dxa"/>
-        <w:tblInd w:w="108" w:type="dxa"/>
-        <w:tblBorders>
-          <w:top w:val="single" w:sz="2" w:space="0" w:color="000000"/>
-          <w:left w:val="single" w:sz="2" w:space="0" w:color="000000"/>
-          <w:bottom w:val="single" w:sz="2" w:space="0" w:color="000000"/>
-          <w:right w:val="single" w:sz="2" w:space="0" w:color="000000"/>
-          <w:insideH w:val="single" w:sz="2" w:space="0" w:color="000000"/>
-          <w:insideV w:val="single" w:sz="2" w:space="0" w:color="000000"/>
-        </w:tblBorders>
-        <w:shd w:val="clear" w:color="auto" w:fill="BDC0BF"/>
-        <w:tblLayout w:type="fixed"/>
-        <w:tblLook w:val="04A0" w:firstRow="1" w:lastRow="0" w:firstColumn="1" w:lastColumn="0" w:noHBand="0" w:noVBand="1"/>
-      </w:tblPr>
-      <w:tblGrid>
-        <w:gridCol w:w="12955"/>
-      </w:tblGrid>
-      <w:tr>
-        <w:trPr>
-          <w:trHeight w:val="279"/>
-          <w:tblHeader/>
-        </w:trPr>
-        <w:tc>
-          <w:tcPr>
-            <w:tcW w:w="12955" w:type="dxa"/>
-            <w:tcBorders>
-              <w:top w:val="single" w:sz="2" w:space="0" w:color="000000"/>
-              <w:left w:val="single" w:sz="2" w:space="0" w:color="000000"/>
-              <w:bottom w:val="single" w:sz="4" w:space="0" w:color="000000"/>
-              <w:right w:val="single" w:sz="2" w:space="0" w:color="000000"/>
-            </w:tcBorders>
-            <w:shd w:val="clear" w:color="auto" w:fill="BDC0BF"/>
-            <w:tcMar>
-              <w:top w:w="80" w:type="dxa"/>
-              <w:left w:w="80" w:type="dxa"/>
-              <w:bottom w:w="80" w:type="dxa"/>
-              <w:right w:w="80" w:type="dxa"/>
-            </w:tcMar>
-          </w:tcPr>
-          <w:p>
-            <w:pPr>
-              <w:pStyle w:val="TableStyle1"/>
-            </w:pPr>
-            <w:r>
-              <w:t>Evidence:</w:t>
-            </w:r>
-            <w:r>
-              <w:rPr>
-                <w:b w:val="0"/>
-                <w:bCs w:val="0"/>
-              </w:rPr>
-              <w:t xml:space="preserve"> provide link(s) where possible, optionally provide brief explanatory text, add rows as needed</w:t>
-            </w:r>
-          </w:p>
-        </w:tc>
-      </w:tr>
-      <w:tr>
-        <w:tblPrEx>
-          <w:shd w:val="clear" w:color="auto" w:fill="auto"/>
-        </w:tblPrEx>
-        <w:trPr>
-          <w:trHeight w:val="279"/>
-        </w:trPr>
-        <w:tc>
-          <w:tcPr>
-            <w:tcW w:w="12955" w:type="dxa"/>
-            <w:tcBorders>
-              <w:top w:val="single" w:sz="4" w:space="0" w:color="000000"/>
-              <w:left w:val="single" w:sz="2" w:space="0" w:color="000000"/>
-              <w:bottom w:val="single" w:sz="2" w:space="0" w:color="000000"/>
-              <w:right w:val="single" w:sz="2" w:space="0" w:color="000000"/>
-            </w:tcBorders>
-            <w:shd w:val="clear" w:color="auto" w:fill="auto"/>
-            <w:tcMar>
-              <w:top w:w="80" w:type="dxa"/>
-              <w:left w:w="80" w:type="dxa"/>
-              <w:bottom w:w="80" w:type="dxa"/>
-              <w:right w:w="80" w:type="dxa"/>
-            </w:tcMar>
-          </w:tcPr>
-          <w:p/>
-        </w:tc>
-      </w:tr>
-      <w:tr>
-        <w:tblPrEx>
-          <w:shd w:val="clear" w:color="auto" w:fill="auto"/>
-        </w:tblPrEx>
-        <w:trPr>
-          <w:trHeight w:val="279"/>
-        </w:trPr>
-        <w:tc>
-          <w:tcPr>
-            <w:tcW w:w="12955" w:type="dxa"/>
-            <w:tcBorders>
-              <w:top w:val="single" w:sz="2" w:space="0" w:color="000000"/>
-              <w:left w:val="single" w:sz="2" w:space="0" w:color="000000"/>
-              <w:bottom w:val="single" w:sz="2" w:space="0" w:color="000000"/>
-              <w:right w:val="single" w:sz="2" w:space="0" w:color="000000"/>
-            </w:tcBorders>
-            <w:shd w:val="clear" w:color="auto" w:fill="EEEEEE"/>
-            <w:tcMar>
-              <w:top w:w="80" w:type="dxa"/>
-              <w:left w:w="80" w:type="dxa"/>
-              <w:bottom w:w="80" w:type="dxa"/>
-              <w:right w:w="80" w:type="dxa"/>
-            </w:tcMar>
-          </w:tcPr>
-          <w:p/>
-        </w:tc>
-      </w:tr>
-    </w:tbl>
-    <w:p>
-      <w:pPr>
-        <w:pStyle w:val="Body"/>
-        <w:rPr>
-          <w:sz w:val="20"/>
-          <w:szCs w:val="20"/>
-        </w:rPr>
-      </w:pPr>
-    </w:p>
-    <w:p>
-      <w:pPr>
-        <w:pStyle w:val="Body"/>
-        <w:rPr>
-          <w:sz w:val="20"/>
-          <w:szCs w:val="20"/>
-        </w:rPr>
-      </w:pPr>
-    </w:p>
-    <w:p>
-      <w:pPr>
-        <w:pStyle w:val="Body"/>
-        <w:rPr>
-          <w:b/>
-          <w:bCs/>
-          <w:sz w:val="20"/>
-          <w:szCs w:val="20"/>
-        </w:rPr>
-      </w:pPr>
-      <w:r>
-        <w:rPr>
-          <w:b/>
-          <w:bCs/>
-          <w:sz w:val="20"/>
-          <w:szCs w:val="20"/>
-        </w:rPr>
-        <w:t>Overall rating on this standard</w:t>
-      </w:r>
-      <w:r>
-        <w:rPr>
-          <w:sz w:val="20"/>
-          <w:szCs w:val="20"/>
-        </w:rPr>
-        <w:t xml:space="preserve">: </w:t>
-      </w:r>
-      <w:r>
-        <w:rPr>
-          <w:rFonts w:ascii="Arial Unicode MS" w:hAnsi="Arial Unicode MS"/>
-          <w:sz w:val="20"/>
-          <w:szCs w:val="20"/>
-        </w:rPr>
-        <w:t>✩</w:t>
-      </w:r>
-      <w:r>
-        <w:rPr>
-          <w:sz w:val="20"/>
-          <w:szCs w:val="20"/>
-        </w:rPr>
-        <w:t xml:space="preserve"> </w:t>
-      </w:r>
-      <w:r>
-        <w:rPr>
-          <w:rFonts w:ascii="Arial Unicode MS" w:hAnsi="Arial Unicode MS"/>
-          <w:sz w:val="20"/>
-          <w:szCs w:val="20"/>
-        </w:rPr>
-        <w:t>✩</w:t>
-      </w:r>
-      <w:r>
-        <w:rPr>
-          <w:sz w:val="20"/>
-          <w:szCs w:val="20"/>
-        </w:rPr>
-        <w:t xml:space="preserve"> </w:t>
-      </w:r>
-      <w:r>
-        <w:rPr>
-          <w:rFonts w:ascii="Arial Unicode MS" w:hAnsi="Arial Unicode MS"/>
-          <w:sz w:val="20"/>
-          <w:szCs w:val="20"/>
-        </w:rPr>
-        <w:t>✩</w:t>
-      </w:r>
-      <w:r>
-        <w:rPr>
-          <w:sz w:val="20"/>
-          <w:szCs w:val="20"/>
-        </w:rPr>
-        <w:t xml:space="preserve"> </w:t>
-      </w:r>
-      <w:r>
-        <w:rPr>
-          <w:rFonts w:ascii="Arial Unicode MS" w:hAnsi="Arial Unicode MS"/>
-          <w:sz w:val="20"/>
-          <w:szCs w:val="20"/>
-        </w:rPr>
-        <w:t>✩</w:t>
-      </w:r>
-      <w:r>
-        <w:rPr>
-          <w:sz w:val="20"/>
-          <w:szCs w:val="20"/>
-        </w:rPr>
-        <w:t xml:space="preserve"> </w:t>
-      </w:r>
-      <w:r>
-        <w:rPr>
-          <w:rFonts w:ascii="Arial Unicode MS" w:hAnsi="Arial Unicode MS"/>
-          <w:sz w:val="20"/>
-          <w:szCs w:val="20"/>
-        </w:rPr>
-        <w:t>✩</w:t>
-      </w:r>
-    </w:p>
-    <w:p>
-      <w:pPr>
-        <w:pStyle w:val="Body"/>
-        <w:rPr>
-          <w:sz w:val="20"/>
-          <w:szCs w:val="20"/>
-        </w:rPr>
-      </w:pPr>
-    </w:p>
-    <w:p>
-      <w:pPr>
-        <w:pStyle w:val="Body"/>
-      </w:pPr>
-    </w:p>
-    <w:p>
-      <w:pPr>
-        <w:pStyle w:val="Body"/>
-      </w:pPr>
-    </w:p>
-    <w:p>
-      <w:pPr>
-        <w:pStyle w:val="Body"/>
-      </w:pPr>
-    </w:p>
-    <w:p>
-      <w:pPr>
-        <w:pStyle w:val="Body"/>
-      </w:pPr>
-    </w:p>
-    <w:p>
-      <w:pPr>
-        <w:pStyle w:val="Body"/>
-      </w:pPr>
-    </w:p>
-    <w:p>
-      <w:pPr>
-        <w:pStyle w:val="Body"/>
-      </w:pPr>
-    </w:p>
-    <w:p>
-      <w:pPr>
-        <w:pStyle w:val="Heading3"/>
-        <w:rPr>
-          <w:sz w:val="22"/>
-          <w:szCs w:val="22"/>
-        </w:rPr>
+      </w:pPr>
+    </w:p>
+    <w:p>
+      <w:pPr>
+        <w:pStyle w:val="Body"/>
+        <w:rPr>
+          <w:sz w:val="20"/>
+          <w:szCs w:val="20"/>
+        </w:rPr>
+      </w:pPr>
+    </w:p>
+    <w:p>
+      <w:pPr>
+        <w:pStyle w:val="Heading2"/>
       </w:pPr>
       <w:r>
         <w:lastRenderedPageBreak/>
-        <w:t>B1. Problem-solving Strategies</w:t>
-      </w:r>
-      <w:r>
-        <w:rPr>
-          <w:rFonts w:ascii="Arial Unicode MS" w:hAnsi="Arial Unicode MS"/>
-        </w:rPr>
-        <w:br/>
-      </w:r>
-      <w:r>
-        <w:t>U</w:t>
-      </w:r>
-      <w:r>
-        <w:rPr>
-          <w:sz w:val="22"/>
-          <w:szCs w:val="22"/>
-        </w:rPr>
-        <w:t>se a variety of problem-solving strategies to solve different types of problems independently and as part of a team;</w:t>
-      </w:r>
-    </w:p>
-    <w:p>
-      <w:pPr>
-        <w:pStyle w:val="Body"/>
-        <w:rPr>
-          <w:sz w:val="20"/>
-          <w:szCs w:val="20"/>
-        </w:rPr>
-      </w:pPr>
-      <w:r>
-        <w:rPr>
-          <w:b/>
-          <w:bCs/>
-          <w:sz w:val="20"/>
-          <w:szCs w:val="20"/>
-        </w:rPr>
-        <w:t>B1.1</w:t>
-      </w:r>
-      <w:r>
-        <w:rPr>
-          <w:sz w:val="20"/>
-          <w:szCs w:val="20"/>
-        </w:rPr>
-        <w:t xml:space="preserve"> use various problem-solving strategies (e.g., stepwise refinement, divide and conquer, working backwards, examples, extreme cases, tables and charts, trial and error) when solving different types of problems;</w:t>
-      </w:r>
-    </w:p>
-    <w:p>
-      <w:pPr>
-        <w:pStyle w:val="Body"/>
-        <w:rPr>
-          <w:sz w:val="20"/>
-          <w:szCs w:val="20"/>
-        </w:rPr>
-      </w:pPr>
-    </w:p>
-    <w:tbl>
-      <w:tblPr>
-        <w:tblW w:w="12955" w:type="dxa"/>
-        <w:tblInd w:w="108" w:type="dxa"/>
-        <w:tblBorders>
-          <w:top w:val="single" w:sz="2" w:space="0" w:color="000000"/>
-          <w:left w:val="single" w:sz="2" w:space="0" w:color="000000"/>
-          <w:bottom w:val="single" w:sz="2" w:space="0" w:color="000000"/>
-          <w:right w:val="single" w:sz="2" w:space="0" w:color="000000"/>
-          <w:insideH w:val="single" w:sz="2" w:space="0" w:color="000000"/>
-          <w:insideV w:val="single" w:sz="2" w:space="0" w:color="000000"/>
-        </w:tblBorders>
-        <w:shd w:val="clear" w:color="auto" w:fill="BDC0BF"/>
-        <w:tblLayout w:type="fixed"/>
-        <w:tblLook w:val="04A0" w:firstRow="1" w:lastRow="0" w:firstColumn="1" w:lastColumn="0" w:noHBand="0" w:noVBand="1"/>
-      </w:tblPr>
-      <w:tblGrid>
-        <w:gridCol w:w="12955"/>
-      </w:tblGrid>
-      <w:tr>
-        <w:trPr>
-          <w:trHeight w:val="279"/>
-          <w:tblHeader/>
-        </w:trPr>
-        <w:tc>
-          <w:tcPr>
-            <w:tcW w:w="12955" w:type="dxa"/>
-            <w:tcBorders>
-              <w:top w:val="single" w:sz="2" w:space="0" w:color="000000"/>
-              <w:left w:val="single" w:sz="2" w:space="0" w:color="000000"/>
-              <w:bottom w:val="single" w:sz="4" w:space="0" w:color="000000"/>
-              <w:right w:val="single" w:sz="2" w:space="0" w:color="000000"/>
-            </w:tcBorders>
-            <w:shd w:val="clear" w:color="auto" w:fill="BDC0BF"/>
-            <w:tcMar>
-              <w:top w:w="80" w:type="dxa"/>
-              <w:left w:w="80" w:type="dxa"/>
-              <w:bottom w:w="80" w:type="dxa"/>
-              <w:right w:w="80" w:type="dxa"/>
-            </w:tcMar>
-          </w:tcPr>
-          <w:p>
-            <w:pPr>
-              <w:pStyle w:val="TableStyle1"/>
-            </w:pPr>
-            <w:r>
-              <w:t>Evidence:</w:t>
-            </w:r>
-            <w:r>
-              <w:rPr>
-                <w:b w:val="0"/>
-                <w:bCs w:val="0"/>
-              </w:rPr>
-              <w:t xml:space="preserve"> provide link(s) where possible, optionally provide brief explanatory text, add rows as needed</w:t>
-            </w:r>
-          </w:p>
-        </w:tc>
-      </w:tr>
-      <w:tr>
-        <w:tblPrEx>
-          <w:shd w:val="clear" w:color="auto" w:fill="auto"/>
-        </w:tblPrEx>
-        <w:trPr>
-          <w:trHeight w:val="279"/>
-        </w:trPr>
-        <w:tc>
-          <w:tcPr>
-            <w:tcW w:w="12955" w:type="dxa"/>
-            <w:tcBorders>
-              <w:top w:val="single" w:sz="4" w:space="0" w:color="000000"/>
-              <w:left w:val="single" w:sz="2" w:space="0" w:color="000000"/>
-              <w:bottom w:val="single" w:sz="2" w:space="0" w:color="000000"/>
-              <w:right w:val="single" w:sz="2" w:space="0" w:color="000000"/>
-            </w:tcBorders>
-            <w:shd w:val="clear" w:color="auto" w:fill="auto"/>
-            <w:tcMar>
-              <w:top w:w="80" w:type="dxa"/>
-              <w:left w:w="80" w:type="dxa"/>
-              <w:bottom w:w="80" w:type="dxa"/>
-              <w:right w:w="80" w:type="dxa"/>
-            </w:tcMar>
-          </w:tcPr>
-          <w:p/>
-        </w:tc>
-      </w:tr>
-      <w:tr>
-        <w:tblPrEx>
-          <w:shd w:val="clear" w:color="auto" w:fill="auto"/>
-        </w:tblPrEx>
-        <w:trPr>
-          <w:trHeight w:val="279"/>
-        </w:trPr>
-        <w:tc>
-          <w:tcPr>
-            <w:tcW w:w="12955" w:type="dxa"/>
-            <w:tcBorders>
-              <w:top w:val="single" w:sz="2" w:space="0" w:color="000000"/>
-              <w:left w:val="single" w:sz="2" w:space="0" w:color="000000"/>
-              <w:bottom w:val="single" w:sz="2" w:space="0" w:color="000000"/>
-              <w:right w:val="single" w:sz="2" w:space="0" w:color="000000"/>
-            </w:tcBorders>
-            <w:shd w:val="clear" w:color="auto" w:fill="EEEEEE"/>
-            <w:tcMar>
-              <w:top w:w="80" w:type="dxa"/>
-              <w:left w:w="80" w:type="dxa"/>
-              <w:bottom w:w="80" w:type="dxa"/>
-              <w:right w:w="80" w:type="dxa"/>
-            </w:tcMar>
-          </w:tcPr>
-          <w:p/>
-        </w:tc>
-      </w:tr>
-    </w:tbl>
-    <w:p>
-      <w:pPr>
-        <w:pStyle w:val="Body"/>
-        <w:rPr>
-          <w:sz w:val="20"/>
-          <w:szCs w:val="20"/>
-        </w:rPr>
-      </w:pPr>
-    </w:p>
-    <w:p>
-      <w:pPr>
-        <w:pStyle w:val="Body"/>
-        <w:rPr>
-          <w:sz w:val="20"/>
-          <w:szCs w:val="20"/>
-        </w:rPr>
-      </w:pPr>
-    </w:p>
-    <w:p>
-      <w:pPr>
-        <w:pStyle w:val="Body"/>
-        <w:rPr>
-          <w:b/>
-          <w:bCs/>
-          <w:sz w:val="20"/>
-          <w:szCs w:val="20"/>
-        </w:rPr>
-      </w:pPr>
-      <w:r>
-        <w:rPr>
-          <w:b/>
-          <w:bCs/>
-          <w:sz w:val="20"/>
-          <w:szCs w:val="20"/>
-        </w:rPr>
-        <w:t>Overall rating on this standard</w:t>
-      </w:r>
-      <w:r>
-        <w:rPr>
-          <w:sz w:val="20"/>
-          <w:szCs w:val="20"/>
-        </w:rPr>
-        <w:t xml:space="preserve">: </w:t>
-      </w:r>
-      <w:r>
-        <w:rPr>
-          <w:rFonts w:ascii="Arial Unicode MS" w:hAnsi="Arial Unicode MS"/>
-          <w:sz w:val="20"/>
-          <w:szCs w:val="20"/>
-        </w:rPr>
-        <w:t>✩</w:t>
-      </w:r>
-      <w:r>
-        <w:rPr>
-          <w:sz w:val="20"/>
-          <w:szCs w:val="20"/>
-        </w:rPr>
-        <w:t xml:space="preserve"> </w:t>
-      </w:r>
-      <w:r>
-        <w:rPr>
-          <w:rFonts w:ascii="Arial Unicode MS" w:hAnsi="Arial Unicode MS"/>
-          <w:sz w:val="20"/>
-          <w:szCs w:val="20"/>
-        </w:rPr>
-        <w:t>✩</w:t>
-      </w:r>
-      <w:r>
-        <w:rPr>
-          <w:sz w:val="20"/>
-          <w:szCs w:val="20"/>
-        </w:rPr>
-        <w:t xml:space="preserve"> </w:t>
-      </w:r>
-      <w:r>
-        <w:rPr>
-          <w:rFonts w:ascii="Arial Unicode MS" w:hAnsi="Arial Unicode MS"/>
-          <w:sz w:val="20"/>
-          <w:szCs w:val="20"/>
-        </w:rPr>
-        <w:t>✩</w:t>
-      </w:r>
-      <w:r>
-        <w:rPr>
-          <w:sz w:val="20"/>
-          <w:szCs w:val="20"/>
-        </w:rPr>
-        <w:t xml:space="preserve"> </w:t>
-      </w:r>
-      <w:r>
-        <w:rPr>
-          <w:rFonts w:ascii="Arial Unicode MS" w:hAnsi="Arial Unicode MS"/>
-          <w:sz w:val="20"/>
-          <w:szCs w:val="20"/>
-        </w:rPr>
-        <w:t>✩</w:t>
-      </w:r>
-      <w:r>
-        <w:rPr>
-          <w:sz w:val="20"/>
-          <w:szCs w:val="20"/>
-        </w:rPr>
-        <w:t xml:space="preserve"> </w:t>
-      </w:r>
-      <w:r>
-        <w:rPr>
-          <w:rFonts w:ascii="Arial Unicode MS" w:hAnsi="Arial Unicode MS"/>
-          <w:sz w:val="20"/>
-          <w:szCs w:val="20"/>
-        </w:rPr>
-        <w:t>✩</w:t>
-      </w:r>
-    </w:p>
-    <w:p>
-      <w:pPr>
-        <w:pStyle w:val="Body"/>
-        <w:rPr>
-          <w:sz w:val="20"/>
-          <w:szCs w:val="20"/>
-        </w:rPr>
-      </w:pPr>
-    </w:p>
-    <w:p>
-      <w:pPr>
-        <w:pStyle w:val="Body"/>
-        <w:rPr>
-          <w:sz w:val="20"/>
-          <w:szCs w:val="20"/>
-        </w:rPr>
-      </w:pPr>
-      <w:r>
-        <w:rPr>
-          <w:b/>
-          <w:bCs/>
-          <w:sz w:val="20"/>
-          <w:szCs w:val="20"/>
-        </w:rPr>
-        <w:t>B1.2</w:t>
-      </w:r>
-      <w:r>
-        <w:rPr>
-          <w:sz w:val="20"/>
-          <w:szCs w:val="20"/>
-        </w:rPr>
-        <w:t xml:space="preserve"> demonstrate the ability to solve problems independently and as part of a team; </w:t>
-      </w:r>
-    </w:p>
-    <w:p>
-      <w:pPr>
-        <w:pStyle w:val="Body"/>
-        <w:rPr>
-          <w:sz w:val="20"/>
-          <w:szCs w:val="20"/>
-        </w:rPr>
-      </w:pPr>
-    </w:p>
-    <w:tbl>
-      <w:tblPr>
-        <w:tblW w:w="12955" w:type="dxa"/>
-        <w:tblInd w:w="108" w:type="dxa"/>
-        <w:tblBorders>
-          <w:top w:val="single" w:sz="2" w:space="0" w:color="000000"/>
-          <w:left w:val="single" w:sz="2" w:space="0" w:color="000000"/>
-          <w:bottom w:val="single" w:sz="2" w:space="0" w:color="000000"/>
-          <w:right w:val="single" w:sz="2" w:space="0" w:color="000000"/>
-          <w:insideH w:val="single" w:sz="2" w:space="0" w:color="000000"/>
-          <w:insideV w:val="single" w:sz="2" w:space="0" w:color="000000"/>
-        </w:tblBorders>
-        <w:shd w:val="clear" w:color="auto" w:fill="BDC0BF"/>
-        <w:tblLayout w:type="fixed"/>
-        <w:tblLook w:val="04A0" w:firstRow="1" w:lastRow="0" w:firstColumn="1" w:lastColumn="0" w:noHBand="0" w:noVBand="1"/>
-      </w:tblPr>
-      <w:tblGrid>
-        <w:gridCol w:w="12955"/>
-      </w:tblGrid>
-      <w:tr>
-        <w:trPr>
-          <w:trHeight w:val="279"/>
-          <w:tblHeader/>
-        </w:trPr>
-        <w:tc>
-          <w:tcPr>
-            <w:tcW w:w="12955" w:type="dxa"/>
-            <w:tcBorders>
-              <w:top w:val="single" w:sz="2" w:space="0" w:color="000000"/>
-              <w:left w:val="single" w:sz="2" w:space="0" w:color="000000"/>
-              <w:bottom w:val="single" w:sz="4" w:space="0" w:color="000000"/>
-              <w:right w:val="single" w:sz="2" w:space="0" w:color="000000"/>
-            </w:tcBorders>
-            <w:shd w:val="clear" w:color="auto" w:fill="BDC0BF"/>
-            <w:tcMar>
-              <w:top w:w="80" w:type="dxa"/>
-              <w:left w:w="80" w:type="dxa"/>
-              <w:bottom w:w="80" w:type="dxa"/>
-              <w:right w:w="80" w:type="dxa"/>
-            </w:tcMar>
-          </w:tcPr>
-          <w:p>
-            <w:pPr>
-              <w:pStyle w:val="TableStyle1"/>
-            </w:pPr>
-            <w:r>
-              <w:t>Evidence:</w:t>
-            </w:r>
-            <w:r>
-              <w:rPr>
-                <w:b w:val="0"/>
-                <w:bCs w:val="0"/>
-              </w:rPr>
-              <w:t xml:space="preserve"> provide link(s) where possible, optionally provide brief explanatory text, add rows as needed</w:t>
-            </w:r>
-          </w:p>
-        </w:tc>
-      </w:tr>
-      <w:tr>
-        <w:tblPrEx>
-          <w:shd w:val="clear" w:color="auto" w:fill="auto"/>
-        </w:tblPrEx>
-        <w:trPr>
-          <w:trHeight w:val="279"/>
-        </w:trPr>
-        <w:tc>
-          <w:tcPr>
-            <w:tcW w:w="12955" w:type="dxa"/>
-            <w:tcBorders>
-              <w:top w:val="single" w:sz="4" w:space="0" w:color="000000"/>
-              <w:left w:val="single" w:sz="2" w:space="0" w:color="000000"/>
-              <w:bottom w:val="single" w:sz="2" w:space="0" w:color="000000"/>
-              <w:right w:val="single" w:sz="2" w:space="0" w:color="000000"/>
-            </w:tcBorders>
-            <w:shd w:val="clear" w:color="auto" w:fill="auto"/>
-            <w:tcMar>
-              <w:top w:w="80" w:type="dxa"/>
-              <w:left w:w="80" w:type="dxa"/>
-              <w:bottom w:w="80" w:type="dxa"/>
-              <w:right w:w="80" w:type="dxa"/>
-            </w:tcMar>
-          </w:tcPr>
-          <w:p/>
-        </w:tc>
-      </w:tr>
-      <w:tr>
-        <w:tblPrEx>
-          <w:shd w:val="clear" w:color="auto" w:fill="auto"/>
-        </w:tblPrEx>
-        <w:trPr>
-          <w:trHeight w:val="279"/>
-        </w:trPr>
-        <w:tc>
-          <w:tcPr>
-            <w:tcW w:w="12955" w:type="dxa"/>
-            <w:tcBorders>
-              <w:top w:val="single" w:sz="2" w:space="0" w:color="000000"/>
-              <w:left w:val="single" w:sz="2" w:space="0" w:color="000000"/>
-              <w:bottom w:val="single" w:sz="2" w:space="0" w:color="000000"/>
-              <w:right w:val="single" w:sz="2" w:space="0" w:color="000000"/>
-            </w:tcBorders>
-            <w:shd w:val="clear" w:color="auto" w:fill="EEEEEE"/>
-            <w:tcMar>
-              <w:top w:w="80" w:type="dxa"/>
-              <w:left w:w="80" w:type="dxa"/>
-              <w:bottom w:w="80" w:type="dxa"/>
-              <w:right w:w="80" w:type="dxa"/>
-            </w:tcMar>
-          </w:tcPr>
-          <w:p/>
-        </w:tc>
-      </w:tr>
-    </w:tbl>
-    <w:p>
-      <w:pPr>
-        <w:pStyle w:val="Body"/>
-        <w:rPr>
-          <w:sz w:val="20"/>
-          <w:szCs w:val="20"/>
-        </w:rPr>
-      </w:pPr>
-    </w:p>
-    <w:p>
-      <w:pPr>
-        <w:pStyle w:val="Body"/>
-        <w:rPr>
-          <w:sz w:val="20"/>
-          <w:szCs w:val="20"/>
-        </w:rPr>
-      </w:pPr>
-    </w:p>
-    <w:p>
-      <w:pPr>
-        <w:pStyle w:val="Body"/>
-        <w:rPr>
-          <w:b/>
-          <w:bCs/>
-          <w:sz w:val="20"/>
-          <w:szCs w:val="20"/>
-        </w:rPr>
-      </w:pPr>
-      <w:r>
-        <w:rPr>
-          <w:b/>
-          <w:bCs/>
-          <w:sz w:val="20"/>
-          <w:szCs w:val="20"/>
-        </w:rPr>
-        <w:t>Overall rating on this standard</w:t>
-      </w:r>
-      <w:r>
-        <w:rPr>
-          <w:sz w:val="20"/>
-          <w:szCs w:val="20"/>
-        </w:rPr>
-        <w:t xml:space="preserve">: </w:t>
-      </w:r>
-      <w:r>
-        <w:rPr>
-          <w:rFonts w:ascii="Arial Unicode MS" w:hAnsi="Arial Unicode MS"/>
-          <w:sz w:val="20"/>
-          <w:szCs w:val="20"/>
-        </w:rPr>
-        <w:t>✩</w:t>
-      </w:r>
-      <w:r>
-        <w:rPr>
-          <w:sz w:val="20"/>
-          <w:szCs w:val="20"/>
-        </w:rPr>
-        <w:t xml:space="preserve"> </w:t>
-      </w:r>
-      <w:r>
-        <w:rPr>
-          <w:rFonts w:ascii="Arial Unicode MS" w:hAnsi="Arial Unicode MS"/>
-          <w:sz w:val="20"/>
-          <w:szCs w:val="20"/>
-        </w:rPr>
-        <w:t>✩</w:t>
-      </w:r>
-      <w:r>
-        <w:rPr>
-          <w:sz w:val="20"/>
-          <w:szCs w:val="20"/>
-        </w:rPr>
-        <w:t xml:space="preserve"> </w:t>
-      </w:r>
-      <w:r>
-        <w:rPr>
-          <w:rFonts w:ascii="Arial Unicode MS" w:hAnsi="Arial Unicode MS"/>
-          <w:sz w:val="20"/>
-          <w:szCs w:val="20"/>
-        </w:rPr>
-        <w:t>✩</w:t>
-      </w:r>
-      <w:r>
-        <w:rPr>
-          <w:sz w:val="20"/>
-          <w:szCs w:val="20"/>
-        </w:rPr>
-        <w:t xml:space="preserve"> </w:t>
-      </w:r>
-      <w:r>
-        <w:rPr>
-          <w:rFonts w:ascii="Arial Unicode MS" w:hAnsi="Arial Unicode MS"/>
-          <w:sz w:val="20"/>
-          <w:szCs w:val="20"/>
-        </w:rPr>
-        <w:t>✩</w:t>
-      </w:r>
-      <w:r>
-        <w:rPr>
-          <w:sz w:val="20"/>
-          <w:szCs w:val="20"/>
-        </w:rPr>
-        <w:t xml:space="preserve"> </w:t>
-      </w:r>
-      <w:r>
-        <w:rPr>
-          <w:rFonts w:ascii="Arial Unicode MS" w:hAnsi="Arial Unicode MS"/>
-          <w:sz w:val="20"/>
-          <w:szCs w:val="20"/>
-        </w:rPr>
-        <w:t>✩</w:t>
-      </w:r>
-    </w:p>
-    <w:p>
-      <w:pPr>
-        <w:pStyle w:val="Body"/>
-      </w:pPr>
-    </w:p>
-    <w:p>
-      <w:pPr>
-        <w:pStyle w:val="Body"/>
-        <w:rPr>
-          <w:sz w:val="20"/>
-          <w:szCs w:val="20"/>
-        </w:rPr>
-      </w:pPr>
-    </w:p>
-    <w:p>
-      <w:pPr>
-        <w:pStyle w:val="Heading2"/>
-      </w:pPr>
-      <w:r>
         <w:t>Comments and Proposal for Level of Achievement</w:t>
       </w:r>
     </w:p>
@@ -5431,8 +5589,8 @@
       </w:pPr>
     </w:p>
     <w:sectPr>
-      <w:headerReference w:type="default" r:id="rId18"/>
-      <w:footerReference w:type="default" r:id="rId19"/>
+      <w:headerReference w:type="default" r:id="rId20"/>
+      <w:footerReference w:type="default" r:id="rId21"/>
       <w:pgSz w:w="15840" w:h="12240" w:orient="landscape"/>
       <w:pgMar w:top="1440" w:right="1440" w:bottom="1440" w:left="1440" w:header="720" w:footer="864" w:gutter="0"/>
       <w:cols w:space="720"/>
@@ -5494,7 +5652,7 @@
       <w:rPr>
         <w:noProof/>
       </w:rPr>
-      <w:t>4</w:t>
+      <w:t>7</w:t>
     </w:r>
     <w:r>
       <w:fldChar w:fldCharType="end"/>
@@ -5502,27 +5660,14 @@
     <w:r>
       <w:t xml:space="preserve"> of </w:t>
     </w:r>
-    <w:r>
-      <w:fldChar w:fldCharType="begin"/>
-    </w:r>
-    <w:r>
-      <w:instrText xml:space="preserve"> NUMPAGES </w:instrText>
-    </w:r>
-    <w:r>
-      <w:fldChar w:fldCharType="separate"/>
-    </w:r>
-    <w:r>
-      <w:rPr>
-        <w:noProof/>
-      </w:rPr>
-      <w:t>9</w:t>
-    </w:r>
-    <w:r>
-      <w:rPr>
-        <w:noProof/>
-      </w:rPr>
-      <w:fldChar w:fldCharType="end"/>
-    </w:r>
+    <w:fldSimple w:instr=" NUMPAGES ">
+      <w:r>
+        <w:rPr>
+          <w:noProof/>
+        </w:rPr>
+        <w:t>10</w:t>
+      </w:r>
+    </w:fldSimple>
   </w:p>
 </w:ftr>
 </file>

</xml_diff>

<commit_message>
I can't figure out how to add the connecting line. I may change to smaller dots to show the path.
</commit_message>
<xml_diff>
--- a/Pipes/Checklpoint1.docx
+++ b/Pipes/Checklpoint1.docx
@@ -471,7 +471,27 @@
               <w:right w:w="80" w:type="dxa"/>
             </w:tcMar>
           </w:tcPr>
-          <w:p/>
+          <w:p>
+            <w:hyperlink r:id="rId8" w:history="1">
+              <w:r>
+                <w:rPr>
+                  <w:rStyle w:val="Hyperlink"/>
+                </w:rPr>
+                <w:t>https://github.com/RSGC-Sheeres-A/Pipes-Game/blob/ccafb057945eda28c89a9072c0e2284165665e7c/Pipes/LevelSelect.swift#L60-L83</w:t>
+              </w:r>
+            </w:hyperlink>
+            <w:r>
+              <w:t xml:space="preserve"> </w:t>
+            </w:r>
+          </w:p>
+          <w:p>
+            <w:r>
+              <w:t>In this example, I am showing my use of declaring constants and checking Boolean values</w:t>
+            </w:r>
+            <w:r>
+              <w:t xml:space="preserve">. </w:t>
+            </w:r>
+          </w:p>
         </w:tc>
       </w:tr>
     </w:tbl>
@@ -483,6 +503,23 @@
           <w:szCs w:val="20"/>
         </w:rPr>
       </w:pPr>
+    </w:p>
+    <w:p>
+      <w:pPr>
+        <w:rPr>
+          <w:rFonts w:ascii="Helvetica" w:hAnsi="Helvetica" w:cs="Arial Unicode MS"/>
+          <w:color w:val="000000"/>
+          <w:sz w:val="20"/>
+          <w:szCs w:val="20"/>
+        </w:rPr>
+      </w:pPr>
+      <w:r>
+        <w:rPr>
+          <w:sz w:val="20"/>
+          <w:szCs w:val="20"/>
+        </w:rPr>
+        <w:br w:type="page"/>
+      </w:r>
     </w:p>
     <w:p>
       <w:pPr>
@@ -723,7 +760,7 @@
             </w:tcMar>
           </w:tcPr>
           <w:p>
-            <w:hyperlink r:id="rId8" w:anchor="L76-L80" w:history="1">
+            <w:hyperlink r:id="rId9" w:anchor="L76-L80" w:history="1">
               <w:r>
                 <w:rPr>
                   <w:rStyle w:val="Hyperlink"/>
@@ -756,7 +793,7 @@
           <w:shd w:val="clear" w:color="auto" w:fill="auto"/>
         </w:tblPrEx>
         <w:trPr>
-          <w:trHeight w:val="279"/>
+          <w:trHeight w:val="879"/>
         </w:trPr>
         <w:tc>
           <w:tcPr>
@@ -775,7 +812,24 @@
               <w:right w:w="80" w:type="dxa"/>
             </w:tcMar>
           </w:tcPr>
-          <w:p/>
+          <w:p>
+            <w:hyperlink r:id="rId10" w:history="1">
+              <w:r>
+                <w:rPr>
+                  <w:rStyle w:val="Hyperlink"/>
+                </w:rPr>
+                <w:t>https://github.com/RSGC-Sheeres-A/Pipes-Game/blob/37141f9b4e9d6013e371ae48bcdad158c451c89f/Pipes/LevelSelect.swift#L24-L30</w:t>
+              </w:r>
+            </w:hyperlink>
+            <w:r>
+              <w:t xml:space="preserve"> </w:t>
+            </w:r>
+          </w:p>
+          <w:p>
+            <w:r>
+              <w:t xml:space="preserve">This shows that I am able to use assignment statements. I am also able to assign aspects to an SK Label Node. </w:t>
+            </w:r>
+          </w:p>
         </w:tc>
       </w:tr>
     </w:tbl>
@@ -912,7 +966,6 @@
           <w:sz w:val="20"/>
           <w:szCs w:val="20"/>
         </w:rPr>
-        <w:lastRenderedPageBreak/>
         <w:t>A1.4</w:t>
       </w:r>
       <w:r>
@@ -1015,7 +1068,7 @@
             </w:tcMar>
           </w:tcPr>
           <w:p>
-            <w:hyperlink r:id="rId9" w:anchor="L71-L75" w:history="1">
+            <w:hyperlink r:id="rId11" w:anchor="L71-L75" w:history="1">
               <w:r>
                 <w:rPr>
                   <w:rStyle w:val="Hyperlink"/>
@@ -1071,7 +1124,7 @@
             </w:tcMar>
           </w:tcPr>
           <w:p>
-            <w:hyperlink r:id="rId10" w:anchor="L51-L62" w:history="1">
+            <w:hyperlink r:id="rId12" w:anchor="L51-L62" w:history="1">
               <w:r>
                 <w:rPr>
                   <w:rStyle w:val="Hyperlink"/>
@@ -1339,7 +1392,7 @@
             </w:tcMar>
           </w:tcPr>
           <w:p>
-            <w:hyperlink r:id="rId11" w:anchor="L71-L73" w:history="1">
+            <w:hyperlink r:id="rId13" w:anchor="L71-L73" w:history="1">
               <w:r>
                 <w:rPr>
                   <w:rStyle w:val="Hyperlink"/>
@@ -1382,7 +1435,29 @@
               <w:right w:w="80" w:type="dxa"/>
             </w:tcMar>
           </w:tcPr>
-          <w:p/>
+          <w:p>
+            <w:hyperlink r:id="rId14" w:history="1">
+              <w:r>
+                <w:rPr>
+                  <w:rStyle w:val="Hyperlink"/>
+                </w:rPr>
+                <w:t>https://github.com/RSGC-Sheeres-A/Pipes-Game/blob/3cd70a914b615931a65dcccfd68e77a0c86923a4/Pipes/Level_1.swift#L24</w:t>
+              </w:r>
+            </w:hyperlink>
+            <w:r>
+              <w:t xml:space="preserve"> </w:t>
+            </w:r>
+          </w:p>
+          <w:p>
+            <w:r>
+              <w:t>This shows that I am understand one-dimensional</w:t>
+            </w:r>
+            <w:bookmarkStart w:id="0" w:name="_GoBack"/>
+            <w:bookmarkEnd w:id="0"/>
+            <w:r>
+              <w:t xml:space="preserve"> arrays because I am able to assign values to one. </w:t>
+            </w:r>
+          </w:p>
         </w:tc>
       </w:tr>
     </w:tbl>
@@ -1541,7 +1616,6 @@
           <w:sz w:val="20"/>
           <w:szCs w:val="20"/>
         </w:rPr>
-        <w:lastRenderedPageBreak/>
         <w:t>A1.6</w:t>
       </w:r>
       <w:r>
@@ -1644,7 +1718,7 @@
             </w:tcMar>
           </w:tcPr>
           <w:p>
-            <w:hyperlink r:id="rId12" w:anchor="L18-L21" w:history="1">
+            <w:hyperlink r:id="rId15" w:anchor="L18-L21" w:history="1">
               <w:r>
                 <w:rPr>
                   <w:rStyle w:val="Hyperlink"/>
@@ -1689,7 +1763,7 @@
             </w:tcMar>
           </w:tcPr>
           <w:p>
-            <w:hyperlink r:id="rId13" w:anchor="L50-L139" w:history="1">
+            <w:hyperlink r:id="rId16" w:anchor="L50-L139" w:history="1">
               <w:r>
                 <w:rPr>
                   <w:rStyle w:val="Hyperlink"/>
@@ -1988,7 +2062,7 @@
             </w:tcMar>
           </w:tcPr>
           <w:p>
-            <w:hyperlink r:id="rId14" w:anchor="L56-L77" w:history="1">
+            <w:hyperlink r:id="rId17" w:anchor="L56-L77" w:history="1">
               <w:r>
                 <w:rPr>
                   <w:rStyle w:val="Hyperlink"/>
@@ -2344,7 +2418,7 @@
             </w:tcMar>
           </w:tcPr>
           <w:p>
-            <w:hyperlink r:id="rId15" w:anchor="L34-L35" w:history="1">
+            <w:hyperlink r:id="rId18" w:anchor="L34-L35" w:history="1">
               <w:r>
                 <w:rPr>
                   <w:rStyle w:val="Hyperlink"/>
@@ -2636,7 +2710,7 @@
             </w:tcMar>
           </w:tcPr>
           <w:p>
-            <w:hyperlink r:id="rId16" w:anchor="L57-L76" w:history="1">
+            <w:hyperlink r:id="rId19" w:anchor="L57-L76" w:history="1">
               <w:r>
                 <w:rPr>
                   <w:rStyle w:val="Hyperlink"/>
@@ -2805,7 +2879,6 @@
         </w:rPr>
       </w:pPr>
       <w:r>
-        <w:lastRenderedPageBreak/>
         <w:t>A3. Subprograms</w:t>
       </w:r>
       <w:r>
@@ -3225,7 +3298,7 @@
             </w:tcMar>
           </w:tcPr>
           <w:p>
-            <w:hyperlink r:id="rId17" w:history="1">
+            <w:hyperlink r:id="rId20" w:anchor="L1-L38" w:history="1">
               <w:r>
                 <w:rPr>
                   <w:rStyle w:val="Hyperlink"/>
@@ -3582,7 +3655,7 @@
                           </pic:cNvPicPr>
                         </pic:nvPicPr>
                         <pic:blipFill>
-                          <a:blip r:embed="rId18" cstate="print">
+                          <a:blip r:embed="rId21" cstate="print">
                             <a:extLst>
                               <a:ext uri="{28A0092B-C50C-407E-A947-70E740481C1C}">
                                 <a14:useLocalDpi xmlns:a14="http://schemas.microsoft.com/office/drawing/2010/main" val="0"/>
@@ -3688,7 +3761,7 @@
                           </pic:cNvPicPr>
                         </pic:nvPicPr>
                         <pic:blipFill>
-                          <a:blip r:embed="rId19" cstate="print">
+                          <a:blip r:embed="rId22" cstate="print">
                             <a:extLst>
                               <a:ext uri="{28A0092B-C50C-407E-A947-70E740481C1C}">
                                 <a14:useLocalDpi xmlns:a14="http://schemas.microsoft.com/office/drawing/2010/main" val="0"/>
@@ -3976,7 +4049,7 @@
             </w:tcMar>
           </w:tcPr>
           <w:p>
-            <w:hyperlink r:id="rId20" w:history="1">
+            <w:hyperlink r:id="rId23" w:anchor="L20-L186" w:history="1">
               <w:r>
                 <w:rPr>
                   <w:rStyle w:val="Hyperlink"/>
@@ -5224,7 +5297,7 @@
                           </pic:cNvPicPr>
                         </pic:nvPicPr>
                         <pic:blipFill>
-                          <a:blip r:embed="rId21" cstate="print">
+                          <a:blip r:embed="rId24" cstate="print">
                             <a:extLst>
                               <a:ext uri="{28A0092B-C50C-407E-A947-70E740481C1C}">
                                 <a14:useLocalDpi xmlns:a14="http://schemas.microsoft.com/office/drawing/2010/main" val="0"/>
@@ -5271,12 +5344,7 @@
           <w:p/>
           <w:p>
             <w:r>
-              <w:t>(I couldn’t find this in GitHub</w:t>
-            </w:r>
-            <w:bookmarkStart w:id="0" w:name="_GoBack"/>
-            <w:bookmarkEnd w:id="0"/>
-            <w:r>
-              <w:t xml:space="preserve"> for some reason) </w:t>
+              <w:t xml:space="preserve">(I couldn’t find this in GitHub for some reason) </w:t>
             </w:r>
           </w:p>
         </w:tc>
@@ -5737,8 +5805,8 @@
       </w:pPr>
     </w:p>
     <w:sectPr>
-      <w:headerReference w:type="default" r:id="rId22"/>
-      <w:footerReference w:type="default" r:id="rId23"/>
+      <w:headerReference w:type="default" r:id="rId25"/>
+      <w:footerReference w:type="default" r:id="rId26"/>
       <w:pgSz w:w="15840" w:h="12240" w:orient="landscape"/>
       <w:pgMar w:top="1440" w:right="1440" w:bottom="1440" w:left="1440" w:header="720" w:footer="864" w:gutter="0"/>
       <w:cols w:space="720"/>
@@ -5800,7 +5868,7 @@
       <w:rPr>
         <w:noProof/>
       </w:rPr>
-      <w:t>9</w:t>
+      <w:t>4</w:t>
     </w:r>
     <w:r>
       <w:fldChar w:fldCharType="end"/>
@@ -5808,14 +5876,27 @@
     <w:r>
       <w:t xml:space="preserve"> of </w:t>
     </w:r>
-    <w:fldSimple w:instr=" NUMPAGES ">
-      <w:r>
-        <w:rPr>
-          <w:noProof/>
-        </w:rPr>
-        <w:t>10</w:t>
-      </w:r>
-    </w:fldSimple>
+    <w:r>
+      <w:fldChar w:fldCharType="begin"/>
+    </w:r>
+    <w:r>
+      <w:instrText xml:space="preserve"> NUMPAGES </w:instrText>
+    </w:r>
+    <w:r>
+      <w:fldChar w:fldCharType="separate"/>
+    </w:r>
+    <w:r>
+      <w:rPr>
+        <w:noProof/>
+      </w:rPr>
+      <w:t>11</w:t>
+    </w:r>
+    <w:r>
+      <w:rPr>
+        <w:noProof/>
+      </w:rPr>
+      <w:fldChar w:fldCharType="end"/>
+    </w:r>
   </w:p>
 </w:ftr>
 </file>

</xml_diff>